<commit_message>
Documentation Updated & GUI Done
Doc & GUI updated ...
</commit_message>
<xml_diff>
--- a/ASK_ME_Doc.docx
+++ b/ASK_ME_Doc.docx
@@ -636,9 +636,11 @@
     <w:p>
       <w:pPr>
         <w:rPr>
-          <w:sz w:val="24"/>
-          <w:szCs w:val="22"/>
-          <w:lang w:val="en-US"/>
+          <w:rFonts w:ascii="Bradley Hand ITC" w:hAnsi="Bradley Hand ITC" w:cstheme="minorHAnsi"/>
+          <w:bCs/>
+          <w:sz w:val="24"/>
+          <w:szCs w:val="22"/>
+          <w:lang w:val="en-GB"/>
         </w:rPr>
       </w:pPr>
       <w:r>
@@ -680,36 +682,6 @@
           <w:lang w:val="en-GB"/>
         </w:rPr>
         <w:t xml:space="preserve"> (personal information is the main concern).</w:t>
-      </w:r>
-    </w:p>
-    <w:p>
-      <w:pPr>
-        <w:pStyle w:val="Heading1"/>
-        <w:jc w:val="center"/>
-        <w:rPr>
-          <w:rFonts w:ascii="Bradley Hand ITC" w:hAnsi="Bradley Hand ITC"/>
-          <w:b/>
-          <w:bCs/>
-          <w:lang w:val="en-US"/>
-        </w:rPr>
-      </w:pPr>
-      <w:r>
-        <w:rPr>
-          <w:rFonts w:ascii="Bradley Hand ITC" w:hAnsi="Bradley Hand ITC"/>
-          <w:b/>
-          <w:bCs/>
-          <w:lang w:val="en-US"/>
-        </w:rPr>
-        <w:t>A</w:t>
-      </w:r>
-      <w:r>
-        <w:rPr>
-          <w:rFonts w:ascii="Bradley Hand ITC" w:hAnsi="Bradley Hand ITC"/>
-          <w:b/>
-          <w:bCs/>
-          <w:lang w:val="en-US"/>
-        </w:rPr>
-        <w:t>GENDA</w:t>
       </w:r>
     </w:p>
     <w:p>
@@ -727,9 +699,8 @@
           <w:bCs/>
           <w:sz w:val="24"/>
           <w:szCs w:val="22"/>
-          <w:lang w:val="en-GB"/>
-        </w:rPr>
-        <w:t>The main aim for a secured environment is just a simple trick which can be performed using a windows command prompt. But the speciality of our tool is to give the users an environment that runs at the background (ghost mode) without any interrupt unless there is a serious trouble, which can in turn harm your system as well as your organisation/ company or any sort of personal information like login credentials, card details and many more.</w:t>
+        </w:rPr>
+        <w:t>In the world, full of Attackers &amp; Hackers, we here, are the Defenders.</w:t>
       </w:r>
     </w:p>
     <w:p>
@@ -750,6 +721,157 @@
           <w:bCs/>
           <w:lang w:val="en-US"/>
         </w:rPr>
+        <w:t>A</w:t>
+      </w:r>
+      <w:r>
+        <w:rPr>
+          <w:rFonts w:ascii="Bradley Hand ITC" w:hAnsi="Bradley Hand ITC"/>
+          <w:b/>
+          <w:bCs/>
+          <w:lang w:val="en-US"/>
+        </w:rPr>
+        <w:t>GENDA</w:t>
+      </w:r>
+    </w:p>
+    <w:p>
+      <w:pPr>
+        <w:rPr>
+          <w:rFonts w:ascii="Times New Roman" w:hAnsi="Times New Roman" w:cs="Times New Roman"/>
+          <w:sz w:val="36"/>
+          <w:szCs w:val="36"/>
+          <w:lang w:val="en-US"/>
+        </w:rPr>
+      </w:pPr>
+      <w:r>
+        <w:rPr>
+          <w:rFonts w:ascii="Bradley Hand ITC" w:hAnsi="Bradley Hand ITC" w:cstheme="minorHAnsi"/>
+          <w:bCs/>
+          <w:sz w:val="24"/>
+          <w:szCs w:val="22"/>
+          <w:lang w:val="en-GB"/>
+        </w:rPr>
+        <w:t>The main aim for a secured environment is just a simple trick which can be performed using a windows command prompt. But the speciality of our tool is to give the users an environment that runs at the background (ghost mode) without any interrupt unless there is a serious trouble, which can in turn harm your system as well as your organisation/ company or any sort of personal information like login credentials, card details and many more.</w:t>
+      </w:r>
+      <w:r>
+        <w:rPr>
+          <w:rFonts w:ascii="Bradley Hand ITC" w:hAnsi="Bradley Hand ITC" w:cstheme="minorHAnsi"/>
+          <w:bCs/>
+          <w:sz w:val="24"/>
+          <w:szCs w:val="22"/>
+          <w:lang w:val="en-GB"/>
+        </w:rPr>
+        <w:t xml:space="preserve"> </w:t>
+      </w:r>
+    </w:p>
+    <w:p>
+      <w:pPr>
+        <w:pStyle w:val="Heading1"/>
+        <w:jc w:val="center"/>
+        <w:rPr>
+          <w:rFonts w:ascii="Bradley Hand ITC" w:hAnsi="Bradley Hand ITC"/>
+          <w:b/>
+          <w:bCs/>
+          <w:lang w:val="en-US"/>
+        </w:rPr>
+      </w:pPr>
+      <w:r>
+        <w:rPr>
+          <w:rFonts w:ascii="Bradley Hand ITC" w:hAnsi="Bradley Hand ITC"/>
+          <w:b/>
+          <w:bCs/>
+          <w:lang w:val="en-US"/>
+        </w:rPr>
+        <w:t>HOW IT WORKS</w:t>
+      </w:r>
+    </w:p>
+    <w:p>
+      <w:pPr>
+        <w:rPr>
+          <w:rFonts w:ascii="Bradley Hand ITC" w:hAnsi="Bradley Hand ITC" w:cstheme="minorHAnsi"/>
+          <w:bCs/>
+          <w:sz w:val="24"/>
+          <w:szCs w:val="22"/>
+          <w:lang w:val="en-GB"/>
+        </w:rPr>
+      </w:pPr>
+      <w:r>
+        <w:rPr>
+          <w:rFonts w:ascii="Bradley Hand ITC" w:hAnsi="Bradley Hand ITC" w:cstheme="minorHAnsi"/>
+          <w:bCs/>
+          <w:sz w:val="24"/>
+          <w:szCs w:val="22"/>
+          <w:lang w:val="en-GB"/>
+        </w:rPr>
+        <w:t>This works on the principle that when a MiM attack is initiated with you, the ‘Default Gateway’ of the machine changes.</w:t>
+      </w:r>
+    </w:p>
+    <w:p>
+      <w:pPr>
+        <w:rPr>
+          <w:rFonts w:ascii="Bradley Hand ITC" w:hAnsi="Bradley Hand ITC" w:cstheme="minorHAnsi"/>
+          <w:bCs/>
+          <w:sz w:val="24"/>
+          <w:szCs w:val="22"/>
+        </w:rPr>
+      </w:pPr>
+      <w:r>
+        <w:rPr>
+          <w:rFonts w:ascii="Bradley Hand ITC" w:hAnsi="Bradley Hand ITC" w:cstheme="minorHAnsi"/>
+          <w:bCs/>
+          <w:sz w:val="24"/>
+          <w:szCs w:val="22"/>
+        </w:rPr>
+        <w:t>ASK.ME constantly detects &amp; monitors the network traffic flow using the ARP tables (built-in) in the Microsoft Windows Operating System.</w:t>
+      </w:r>
+    </w:p>
+    <w:p>
+      <w:pPr>
+        <w:rPr>
+          <w:rFonts w:ascii="Bradley Hand ITC" w:hAnsi="Bradley Hand ITC" w:cstheme="minorHAnsi"/>
+          <w:bCs/>
+          <w:sz w:val="24"/>
+          <w:szCs w:val="22"/>
+        </w:rPr>
+      </w:pPr>
+      <w:r>
+        <w:rPr>
+          <w:rFonts w:ascii="Bradley Hand ITC" w:hAnsi="Bradley Hand ITC" w:cstheme="minorHAnsi"/>
+          <w:bCs/>
+          <w:sz w:val="24"/>
+          <w:szCs w:val="22"/>
+        </w:rPr>
+        <w:t>An alert is sent whenever Intrusion is detected. In addition to that, also tries to secure your environment by suggesting relevant prevention steps, giving it a title of Intrusion Prevention System (IPS).</w:t>
+      </w:r>
+    </w:p>
+    <w:p>
+      <w:pPr>
+        <w:rPr>
+          <w:rFonts w:ascii="Bradley Hand ITC" w:hAnsi="Bradley Hand ITC" w:cstheme="minorHAnsi"/>
+          <w:bCs/>
+          <w:sz w:val="24"/>
+          <w:szCs w:val="22"/>
+        </w:rPr>
+      </w:pPr>
+    </w:p>
+    <w:p>
+      <w:pPr>
+        <w:pStyle w:val="Heading1"/>
+        <w:jc w:val="center"/>
+        <w:rPr>
+          <w:rFonts w:ascii="Bradley Hand ITC" w:hAnsi="Bradley Hand ITC"/>
+          <w:b/>
+          <w:bCs/>
+          <w:lang w:val="en-US"/>
+        </w:rPr>
+      </w:pPr>
+      <w:r>
+        <w:rPr>
+          <w:rFonts w:ascii="Bradley Hand ITC" w:hAnsi="Bradley Hand ITC"/>
+          <w:b/>
+          <w:bCs/>
+          <w:lang w:val="en-US"/>
+        </w:rPr>
+        <w:lastRenderedPageBreak/>
         <w:t>D</w:t>
       </w:r>
       <w:r>
@@ -766,51 +888,590 @@
       <w:pPr>
         <w:rPr>
           <w:rFonts w:ascii="Bradley Hand ITC" w:hAnsi="Bradley Hand ITC" w:cstheme="minorHAnsi"/>
-          <w:bCs/>
-          <w:sz w:val="24"/>
-          <w:szCs w:val="22"/>
-          <w:lang w:val="en-GB"/>
-        </w:rPr>
-      </w:pPr>
-      <w:r>
-        <w:rPr>
-          <w:rFonts w:ascii="Bradley Hand ITC" w:hAnsi="Bradley Hand ITC" w:cstheme="minorHAnsi"/>
-          <w:bCs/>
-          <w:sz w:val="24"/>
-          <w:szCs w:val="22"/>
-          <w:lang w:val="en-GB"/>
-        </w:rPr>
-        <w:t xml:space="preserve">This works </w:t>
-      </w:r>
-      <w:r>
-        <w:rPr>
-          <w:rFonts w:ascii="Bradley Hand ITC" w:hAnsi="Bradley Hand ITC" w:cstheme="minorHAnsi"/>
-          <w:bCs/>
-          <w:sz w:val="24"/>
-          <w:szCs w:val="22"/>
-          <w:lang w:val="en-GB"/>
-        </w:rPr>
-        <w:t xml:space="preserve">on </w:t>
-      </w:r>
-      <w:r>
-        <w:rPr>
-          <w:rFonts w:ascii="Bradley Hand ITC" w:hAnsi="Bradley Hand ITC" w:cstheme="minorHAnsi"/>
-          <w:bCs/>
-          <w:sz w:val="24"/>
-          <w:szCs w:val="22"/>
-          <w:lang w:val="en-GB"/>
-        </w:rPr>
-        <w:t>the princip</w:t>
-      </w:r>
-      <w:r>
-        <w:rPr>
-          <w:rFonts w:ascii="Bradley Hand ITC" w:hAnsi="Bradley Hand ITC" w:cstheme="minorHAnsi"/>
-          <w:bCs/>
-          <w:sz w:val="24"/>
-          <w:szCs w:val="22"/>
-          <w:lang w:val="en-GB"/>
-        </w:rPr>
-        <w:t>le</w:t>
+          <w:b/>
+          <w:sz w:val="28"/>
+          <w:szCs w:val="24"/>
+          <w:lang w:val="en-GB"/>
+        </w:rPr>
+      </w:pPr>
+      <w:r>
+        <w:rPr>
+          <w:rFonts w:ascii="Bradley Hand ITC" w:hAnsi="Bradley Hand ITC" w:cstheme="minorHAnsi"/>
+          <w:b/>
+          <w:sz w:val="28"/>
+          <w:szCs w:val="24"/>
+          <w:lang w:val="en-GB"/>
+        </w:rPr>
+        <w:t xml:space="preserve">How to </w:t>
+      </w:r>
+      <w:r>
+        <w:rPr>
+          <w:rFonts w:ascii="Bradley Hand ITC" w:hAnsi="Bradley Hand ITC" w:cstheme="minorHAnsi"/>
+          <w:b/>
+          <w:sz w:val="28"/>
+          <w:szCs w:val="24"/>
+          <w:lang w:val="en-GB"/>
+        </w:rPr>
+        <w:t>secure you environment using ASK.ME</w:t>
+      </w:r>
+      <w:r>
+        <w:rPr>
+          <w:rFonts w:ascii="Bradley Hand ITC" w:hAnsi="Bradley Hand ITC" w:cstheme="minorHAnsi"/>
+          <w:b/>
+          <w:sz w:val="28"/>
+          <w:szCs w:val="24"/>
+          <w:lang w:val="en-GB"/>
+        </w:rPr>
+        <w:t xml:space="preserve"> IDS</w:t>
+      </w:r>
+      <w:r>
+        <w:rPr>
+          <w:rFonts w:ascii="Bradley Hand ITC" w:hAnsi="Bradley Hand ITC" w:cstheme="minorHAnsi"/>
+          <w:b/>
+          <w:sz w:val="28"/>
+          <w:szCs w:val="24"/>
+          <w:lang w:val="en-GB"/>
+        </w:rPr>
+        <w:t>:</w:t>
+      </w:r>
+      <w:r>
+        <w:rPr>
+          <w:rFonts w:ascii="Bradley Hand ITC" w:hAnsi="Bradley Hand ITC" w:cstheme="minorHAnsi"/>
+          <w:b/>
+          <w:sz w:val="28"/>
+          <w:szCs w:val="24"/>
+          <w:lang w:val="en-GB"/>
+        </w:rPr>
+        <w:t>-</w:t>
+      </w:r>
+    </w:p>
+    <w:p>
+      <w:pPr>
+        <w:pStyle w:val="ListParagraph"/>
+        <w:numPr>
+          <w:ilvl w:val="0"/>
+          <w:numId w:val="4"/>
+        </w:numPr>
+        <w:rPr>
+          <w:rFonts w:ascii="Bradley Hand ITC" w:hAnsi="Bradley Hand ITC" w:cstheme="minorHAnsi"/>
+          <w:bCs/>
+          <w:sz w:val="24"/>
+          <w:szCs w:val="22"/>
+          <w:lang w:val="en-GB"/>
+        </w:rPr>
+      </w:pPr>
+      <w:r>
+        <w:rPr>
+          <w:rFonts w:ascii="Bradley Hand ITC" w:hAnsi="Bradley Hand ITC" w:cstheme="minorHAnsi"/>
+          <w:bCs/>
+          <w:sz w:val="24"/>
+          <w:szCs w:val="22"/>
+          <w:lang w:val="en-GB"/>
+        </w:rPr>
+        <w:t xml:space="preserve">If using GUI, </w:t>
+      </w:r>
+      <w:r>
+        <w:rPr>
+          <w:rFonts w:ascii="Bradley Hand ITC" w:hAnsi="Bradley Hand ITC" w:cstheme="minorHAnsi"/>
+          <w:bCs/>
+          <w:sz w:val="24"/>
+          <w:szCs w:val="22"/>
+          <w:lang w:val="en-GB"/>
+        </w:rPr>
+        <w:t xml:space="preserve">Run as Administrator </w:t>
+      </w:r>
+      <w:r>
+        <w:rPr>
+          <w:rFonts w:ascii="Bradley Hand ITC" w:hAnsi="Bradley Hand ITC" w:cstheme="minorHAnsi"/>
+          <w:bCs/>
+          <w:sz w:val="24"/>
+          <w:szCs w:val="22"/>
+          <w:lang w:val="en-GB"/>
+        </w:rPr>
+        <w:t>‘ASKME.exe’</w:t>
+      </w:r>
+      <w:r>
+        <w:rPr>
+          <w:rFonts w:ascii="Bradley Hand ITC" w:hAnsi="Bradley Hand ITC" w:cstheme="minorHAnsi"/>
+          <w:bCs/>
+          <w:sz w:val="24"/>
+          <w:szCs w:val="22"/>
+          <w:lang w:val="en-GB"/>
+        </w:rPr>
+        <w:t>.</w:t>
+      </w:r>
+    </w:p>
+    <w:p>
+      <w:pPr>
+        <w:pStyle w:val="ListParagraph"/>
+        <w:numPr>
+          <w:ilvl w:val="0"/>
+          <w:numId w:val="4"/>
+        </w:numPr>
+        <w:rPr>
+          <w:rFonts w:ascii="Bradley Hand ITC" w:hAnsi="Bradley Hand ITC" w:cstheme="minorHAnsi"/>
+          <w:bCs/>
+          <w:sz w:val="24"/>
+          <w:szCs w:val="22"/>
+          <w:lang w:val="en-GB"/>
+        </w:rPr>
+      </w:pPr>
+      <w:r>
+        <w:rPr>
+          <w:rFonts w:ascii="Bradley Hand ITC" w:hAnsi="Bradley Hand ITC" w:cstheme="minorHAnsi"/>
+          <w:bCs/>
+          <w:sz w:val="24"/>
+          <w:szCs w:val="22"/>
+          <w:lang w:val="en-GB"/>
+        </w:rPr>
+        <w:t xml:space="preserve">If using </w:t>
+      </w:r>
+      <w:r>
+        <w:rPr>
+          <w:rFonts w:ascii="Bradley Hand ITC" w:hAnsi="Bradley Hand ITC" w:cstheme="minorHAnsi"/>
+          <w:bCs/>
+          <w:sz w:val="24"/>
+          <w:szCs w:val="22"/>
+          <w:lang w:val="en-GB"/>
+        </w:rPr>
+        <w:t>CL</w:t>
+      </w:r>
+      <w:r>
+        <w:rPr>
+          <w:rFonts w:ascii="Bradley Hand ITC" w:hAnsi="Bradley Hand ITC" w:cstheme="minorHAnsi"/>
+          <w:bCs/>
+          <w:sz w:val="24"/>
+          <w:szCs w:val="22"/>
+          <w:lang w:val="en-GB"/>
+        </w:rPr>
+        <w:t xml:space="preserve">I, </w:t>
+      </w:r>
+      <w:r>
+        <w:rPr>
+          <w:rFonts w:ascii="Bradley Hand ITC" w:hAnsi="Bradley Hand ITC" w:cstheme="minorHAnsi"/>
+          <w:bCs/>
+          <w:sz w:val="24"/>
+          <w:szCs w:val="22"/>
+          <w:lang w:val="en-GB"/>
+        </w:rPr>
+        <w:t>Run as Administrator</w:t>
+      </w:r>
+      <w:r>
+        <w:rPr>
+          <w:rFonts w:ascii="Bradley Hand ITC" w:hAnsi="Bradley Hand ITC" w:cstheme="minorHAnsi"/>
+          <w:bCs/>
+          <w:sz w:val="24"/>
+          <w:szCs w:val="22"/>
+          <w:lang w:val="en-GB"/>
+        </w:rPr>
+        <w:t xml:space="preserve"> ‘</w:t>
+      </w:r>
+      <w:r>
+        <w:rPr>
+          <w:rFonts w:ascii="Bradley Hand ITC" w:hAnsi="Bradley Hand ITC" w:cstheme="minorHAnsi"/>
+          <w:bCs/>
+          <w:sz w:val="24"/>
+          <w:szCs w:val="22"/>
+          <w:lang w:val="en-GB"/>
+        </w:rPr>
+        <w:t>ASK_ME_64_Win_In</w:t>
+      </w:r>
+      <w:r>
+        <w:rPr>
+          <w:rFonts w:ascii="Bradley Hand ITC" w:hAnsi="Bradley Hand ITC" w:cstheme="minorHAnsi"/>
+          <w:bCs/>
+          <w:sz w:val="24"/>
+          <w:szCs w:val="22"/>
+          <w:lang w:val="en-GB"/>
+        </w:rPr>
+        <w:t>.exe’</w:t>
+      </w:r>
+      <w:r>
+        <w:rPr>
+          <w:rFonts w:ascii="Bradley Hand ITC" w:hAnsi="Bradley Hand ITC" w:cstheme="minorHAnsi"/>
+          <w:bCs/>
+          <w:sz w:val="24"/>
+          <w:szCs w:val="22"/>
+          <w:lang w:val="en-GB"/>
+        </w:rPr>
+        <w:t xml:space="preserve"> for 64bit Windows system &amp; </w:t>
+      </w:r>
+      <w:r>
+        <w:rPr>
+          <w:rFonts w:ascii="Bradley Hand ITC" w:hAnsi="Bradley Hand ITC" w:cstheme="minorHAnsi"/>
+          <w:bCs/>
+          <w:sz w:val="24"/>
+          <w:szCs w:val="22"/>
+          <w:lang w:val="en-GB"/>
+        </w:rPr>
+        <w:t>‘</w:t>
+      </w:r>
+      <w:r>
+        <w:rPr>
+          <w:rFonts w:ascii="Bradley Hand ITC" w:hAnsi="Bradley Hand ITC" w:cstheme="minorHAnsi"/>
+          <w:bCs/>
+          <w:sz w:val="24"/>
+          <w:szCs w:val="22"/>
+          <w:lang w:val="en-GB"/>
+        </w:rPr>
+        <w:t>ASK_ME_</w:t>
+      </w:r>
+      <w:r>
+        <w:rPr>
+          <w:rFonts w:ascii="Bradley Hand ITC" w:hAnsi="Bradley Hand ITC" w:cstheme="minorHAnsi"/>
+          <w:bCs/>
+          <w:sz w:val="24"/>
+          <w:szCs w:val="22"/>
+          <w:lang w:val="en-GB"/>
+        </w:rPr>
+        <w:t>32</w:t>
+      </w:r>
+      <w:r>
+        <w:rPr>
+          <w:rFonts w:ascii="Bradley Hand ITC" w:hAnsi="Bradley Hand ITC" w:cstheme="minorHAnsi"/>
+          <w:bCs/>
+          <w:sz w:val="24"/>
+          <w:szCs w:val="22"/>
+          <w:lang w:val="en-GB"/>
+        </w:rPr>
+        <w:t>_Win_In</w:t>
+      </w:r>
+      <w:r>
+        <w:rPr>
+          <w:rFonts w:ascii="Bradley Hand ITC" w:hAnsi="Bradley Hand ITC" w:cstheme="minorHAnsi"/>
+          <w:bCs/>
+          <w:sz w:val="24"/>
+          <w:szCs w:val="22"/>
+          <w:lang w:val="en-GB"/>
+        </w:rPr>
+        <w:t>.exe’ for 32bit Windows system.</w:t>
+      </w:r>
+    </w:p>
+    <w:p>
+      <w:pPr>
+        <w:rPr>
+          <w:rFonts w:ascii="Bradley Hand ITC" w:hAnsi="Bradley Hand ITC" w:cstheme="minorHAnsi"/>
+          <w:b/>
+          <w:sz w:val="28"/>
+          <w:szCs w:val="24"/>
+          <w:lang w:val="en-GB"/>
+        </w:rPr>
+      </w:pPr>
+      <w:r>
+        <w:rPr>
+          <w:rFonts w:ascii="Bradley Hand ITC" w:hAnsi="Bradley Hand ITC" w:cstheme="minorHAnsi"/>
+          <w:b/>
+          <w:sz w:val="28"/>
+          <w:szCs w:val="24"/>
+          <w:lang w:val="en-GB"/>
+        </w:rPr>
+        <w:t xml:space="preserve">Conventional </w:t>
+      </w:r>
+      <w:r>
+        <w:rPr>
+          <w:rFonts w:ascii="Bradley Hand ITC" w:hAnsi="Bradley Hand ITC" w:cstheme="minorHAnsi"/>
+          <w:b/>
+          <w:sz w:val="28"/>
+          <w:szCs w:val="24"/>
+          <w:lang w:val="en-GB"/>
+        </w:rPr>
+        <w:t>Source files</w:t>
+      </w:r>
+      <w:r>
+        <w:rPr>
+          <w:rFonts w:ascii="Bradley Hand ITC" w:hAnsi="Bradley Hand ITC" w:cstheme="minorHAnsi"/>
+          <w:b/>
+          <w:sz w:val="28"/>
+          <w:szCs w:val="24"/>
+          <w:lang w:val="en-GB"/>
+        </w:rPr>
+        <w:t xml:space="preserve"> (</w:t>
+      </w:r>
+      <w:r>
+        <w:rPr>
+          <w:rFonts w:ascii="Bradley Hand ITC" w:hAnsi="Bradley Hand ITC" w:cstheme="minorHAnsi"/>
+          <w:b/>
+          <w:sz w:val="28"/>
+          <w:szCs w:val="24"/>
+          <w:lang w:val="en-GB"/>
+        </w:rPr>
+        <w:t xml:space="preserve"> VBscript &amp; Batch files </w:t>
+      </w:r>
+      <w:r>
+        <w:rPr>
+          <w:rFonts w:ascii="Bradley Hand ITC" w:hAnsi="Bradley Hand ITC" w:cstheme="minorHAnsi"/>
+          <w:b/>
+          <w:sz w:val="28"/>
+          <w:szCs w:val="24"/>
+          <w:lang w:val="en-GB"/>
+        </w:rPr>
+        <w:t>in a sequence)</w:t>
+      </w:r>
+      <w:r>
+        <w:rPr>
+          <w:rFonts w:ascii="Bradley Hand ITC" w:hAnsi="Bradley Hand ITC" w:cstheme="minorHAnsi"/>
+          <w:b/>
+          <w:sz w:val="28"/>
+          <w:szCs w:val="24"/>
+          <w:lang w:val="en-GB"/>
+        </w:rPr>
+        <w:t>:-</w:t>
+      </w:r>
+    </w:p>
+    <w:p>
+      <w:pPr>
+        <w:pStyle w:val="ListParagraph"/>
+        <w:numPr>
+          <w:ilvl w:val="0"/>
+          <w:numId w:val="6"/>
+        </w:numPr>
+        <w:rPr>
+          <w:rFonts w:ascii="Bradley Hand ITC" w:hAnsi="Bradley Hand ITC" w:cstheme="minorHAnsi"/>
+          <w:b/>
+          <w:sz w:val="24"/>
+          <w:szCs w:val="22"/>
+          <w:lang w:val="en-GB"/>
+        </w:rPr>
+      </w:pPr>
+      <w:r>
+        <w:rPr>
+          <w:rFonts w:ascii="Bradley Hand ITC" w:hAnsi="Bradley Hand ITC" w:cstheme="minorHAnsi"/>
+          <w:b/>
+          <w:sz w:val="24"/>
+          <w:szCs w:val="22"/>
+          <w:lang w:val="en-GB"/>
+        </w:rPr>
+        <w:t>run_GetIP_WiFi</w:t>
+      </w:r>
+      <w:r>
+        <w:rPr>
+          <w:rFonts w:ascii="Bradley Hand ITC" w:hAnsi="Bradley Hand ITC" w:cstheme="minorHAnsi"/>
+          <w:b/>
+          <w:sz w:val="24"/>
+          <w:szCs w:val="22"/>
+          <w:lang w:val="en-GB"/>
+        </w:rPr>
+        <w:t>.vbs</w:t>
+      </w:r>
+    </w:p>
+    <w:p>
+      <w:pPr>
+        <w:pStyle w:val="ListParagraph"/>
+        <w:rPr>
+          <w:rFonts w:ascii="Bradley Hand ITC" w:hAnsi="Bradley Hand ITC" w:cstheme="minorHAnsi"/>
+          <w:bCs/>
+          <w:sz w:val="24"/>
+          <w:szCs w:val="22"/>
+          <w:lang w:val="en-GB"/>
+        </w:rPr>
+      </w:pPr>
+      <w:r>
+        <w:rPr>
+          <w:rFonts w:ascii="Bradley Hand ITC" w:hAnsi="Bradley Hand ITC" w:cstheme="minorHAnsi"/>
+          <w:bCs/>
+          <w:sz w:val="24"/>
+          <w:szCs w:val="22"/>
+          <w:lang w:val="en-GB"/>
+        </w:rPr>
+        <w:t xml:space="preserve">Starts the program &amp; calls </w:t>
+      </w:r>
+      <w:r>
+        <w:rPr>
+          <w:rFonts w:ascii="Bradley Hand ITC" w:hAnsi="Bradley Hand ITC" w:cstheme="minorHAnsi"/>
+          <w:bCs/>
+          <w:sz w:val="24"/>
+          <w:szCs w:val="22"/>
+          <w:lang w:val="en-GB"/>
+        </w:rPr>
+        <w:t>get_ip_WiFi</w:t>
+      </w:r>
+      <w:r>
+        <w:rPr>
+          <w:rFonts w:ascii="Bradley Hand ITC" w:hAnsi="Bradley Hand ITC" w:cstheme="minorHAnsi"/>
+          <w:bCs/>
+          <w:sz w:val="24"/>
+          <w:szCs w:val="22"/>
+          <w:lang w:val="en-GB"/>
+        </w:rPr>
+        <w:t>.bat</w:t>
+      </w:r>
+      <w:r>
+        <w:rPr>
+          <w:rFonts w:ascii="Bradley Hand ITC" w:hAnsi="Bradley Hand ITC" w:cstheme="minorHAnsi"/>
+          <w:bCs/>
+          <w:sz w:val="24"/>
+          <w:szCs w:val="22"/>
+          <w:lang w:val="en-GB"/>
+        </w:rPr>
+        <w:t xml:space="preserve"> to run in the Background</w:t>
+      </w:r>
+      <w:r>
+        <w:rPr>
+          <w:rFonts w:ascii="Bradley Hand ITC" w:hAnsi="Bradley Hand ITC" w:cstheme="minorHAnsi"/>
+          <w:bCs/>
+          <w:sz w:val="24"/>
+          <w:szCs w:val="22"/>
+          <w:lang w:val="en-GB"/>
+        </w:rPr>
+        <w:t>.</w:t>
+      </w:r>
+    </w:p>
+    <w:p>
+      <w:pPr>
+        <w:pStyle w:val="ListParagraph"/>
+        <w:numPr>
+          <w:ilvl w:val="0"/>
+          <w:numId w:val="6"/>
+        </w:numPr>
+        <w:rPr>
+          <w:rFonts w:ascii="Bradley Hand ITC" w:hAnsi="Bradley Hand ITC" w:cstheme="minorHAnsi"/>
+          <w:b/>
+          <w:sz w:val="24"/>
+          <w:szCs w:val="22"/>
+          <w:lang w:val="en-GB"/>
+        </w:rPr>
+      </w:pPr>
+      <w:r>
+        <w:rPr>
+          <w:rFonts w:ascii="Bradley Hand ITC" w:hAnsi="Bradley Hand ITC" w:cstheme="minorHAnsi"/>
+          <w:b/>
+          <w:sz w:val="24"/>
+          <w:szCs w:val="22"/>
+          <w:lang w:val="en-GB"/>
+        </w:rPr>
+        <w:t>get_ip_WiFi</w:t>
+      </w:r>
+      <w:r>
+        <w:rPr>
+          <w:rFonts w:ascii="Bradley Hand ITC" w:hAnsi="Bradley Hand ITC" w:cstheme="minorHAnsi"/>
+          <w:b/>
+          <w:sz w:val="24"/>
+          <w:szCs w:val="22"/>
+          <w:lang w:val="en-GB"/>
+        </w:rPr>
+        <w:t>.bat</w:t>
+      </w:r>
+    </w:p>
+    <w:p>
+      <w:pPr>
+        <w:pStyle w:val="ListParagraph"/>
+        <w:rPr>
+          <w:rFonts w:ascii="Bradley Hand ITC" w:hAnsi="Bradley Hand ITC" w:cstheme="minorHAnsi"/>
+          <w:b/>
+          <w:sz w:val="24"/>
+          <w:szCs w:val="22"/>
+          <w:lang w:val="en-GB"/>
+        </w:rPr>
+      </w:pPr>
+      <w:r>
+        <w:rPr>
+          <w:rFonts w:ascii="Bradley Hand ITC" w:hAnsi="Bradley Hand ITC" w:cstheme="minorHAnsi"/>
+          <w:bCs/>
+          <w:sz w:val="24"/>
+          <w:szCs w:val="22"/>
+          <w:lang w:val="en-GB"/>
+        </w:rPr>
+        <w:t xml:space="preserve">Checks the </w:t>
+      </w:r>
+      <w:r>
+        <w:rPr>
+          <w:rFonts w:ascii="Bradley Hand ITC" w:hAnsi="Bradley Hand ITC" w:cstheme="minorHAnsi"/>
+          <w:bCs/>
+          <w:sz w:val="24"/>
+          <w:szCs w:val="22"/>
+          <w:lang w:val="en-GB"/>
+        </w:rPr>
+        <w:t>‘</w:t>
+      </w:r>
+      <w:r>
+        <w:rPr>
+          <w:rFonts w:ascii="Bradley Hand ITC" w:hAnsi="Bradley Hand ITC" w:cstheme="minorHAnsi"/>
+          <w:bCs/>
+          <w:sz w:val="24"/>
+          <w:szCs w:val="22"/>
+          <w:lang w:val="en-GB"/>
+        </w:rPr>
+        <w:t>Default Gateway IP &amp; MAC</w:t>
+      </w:r>
+      <w:r>
+        <w:rPr>
+          <w:rFonts w:ascii="Bradley Hand ITC" w:hAnsi="Bradley Hand ITC" w:cstheme="minorHAnsi"/>
+          <w:bCs/>
+          <w:sz w:val="24"/>
+          <w:szCs w:val="22"/>
+          <w:lang w:val="en-GB"/>
+        </w:rPr>
+        <w:t xml:space="preserve"> Address</w:t>
+      </w:r>
+      <w:r>
+        <w:rPr>
+          <w:rFonts w:ascii="Bradley Hand ITC" w:hAnsi="Bradley Hand ITC" w:cstheme="minorHAnsi"/>
+          <w:bCs/>
+          <w:sz w:val="24"/>
+          <w:szCs w:val="22"/>
+          <w:lang w:val="en-GB"/>
+        </w:rPr>
+        <w:t>’</w:t>
+      </w:r>
+      <w:r>
+        <w:rPr>
+          <w:rFonts w:ascii="Bradley Hand ITC" w:hAnsi="Bradley Hand ITC" w:cstheme="minorHAnsi"/>
+          <w:bCs/>
+          <w:sz w:val="24"/>
+          <w:szCs w:val="22"/>
+          <w:lang w:val="en-GB"/>
+        </w:rPr>
+        <w:t xml:space="preserve"> every 3 seconds (which can be customized) &amp; starts </w:t>
+      </w:r>
+      <w:r>
+        <w:rPr>
+          <w:rFonts w:ascii="Bradley Hand ITC" w:hAnsi="Bradley Hand ITC" w:cstheme="minorHAnsi"/>
+          <w:bCs/>
+          <w:sz w:val="24"/>
+          <w:szCs w:val="22"/>
+          <w:lang w:val="en-GB"/>
+        </w:rPr>
+        <w:t>start_prompt_starter.vbs</w:t>
+      </w:r>
+      <w:r>
+        <w:rPr>
+          <w:rFonts w:ascii="Bradley Hand ITC" w:hAnsi="Bradley Hand ITC" w:cstheme="minorHAnsi"/>
+          <w:bCs/>
+          <w:sz w:val="24"/>
+          <w:szCs w:val="22"/>
+          <w:lang w:val="en-GB"/>
+        </w:rPr>
+        <w:t xml:space="preserve"> if the values are </w:t>
+      </w:r>
+      <w:r>
+        <w:rPr>
+          <w:rFonts w:ascii="Bradley Hand ITC" w:hAnsi="Bradley Hand ITC" w:cstheme="minorHAnsi"/>
+          <w:bCs/>
+          <w:sz w:val="24"/>
+          <w:szCs w:val="22"/>
+          <w:lang w:val="en-GB"/>
+        </w:rPr>
+        <w:t xml:space="preserve">detected to be </w:t>
+      </w:r>
+      <w:r>
+        <w:rPr>
+          <w:rFonts w:ascii="Bradley Hand ITC" w:hAnsi="Bradley Hand ITC" w:cstheme="minorHAnsi"/>
+          <w:bCs/>
+          <w:sz w:val="24"/>
+          <w:szCs w:val="22"/>
+          <w:lang w:val="en-GB"/>
+        </w:rPr>
+        <w:t>changed</w:t>
+      </w:r>
+      <w:r>
+        <w:rPr>
+          <w:rFonts w:ascii="Bradley Hand ITC" w:hAnsi="Bradley Hand ITC" w:cstheme="minorHAnsi"/>
+          <w:bCs/>
+          <w:sz w:val="24"/>
+          <w:szCs w:val="22"/>
+          <w:lang w:val="en-GB"/>
+        </w:rPr>
+        <w:t>. Also,</w:t>
       </w:r>
       <w:r>
         <w:rPr>
@@ -830,48 +1491,1202 @@
           <w:szCs w:val="22"/>
           <w:lang w:val="en-GB"/>
         </w:rPr>
-        <w:t xml:space="preserve">that when a MiM attack </w:t>
-      </w:r>
-      <w:r>
-        <w:rPr>
-          <w:rFonts w:ascii="Bradley Hand ITC" w:hAnsi="Bradley Hand ITC" w:cstheme="minorHAnsi"/>
-          <w:bCs/>
-          <w:sz w:val="24"/>
-          <w:szCs w:val="22"/>
-          <w:lang w:val="en-GB"/>
-        </w:rPr>
-        <w:t xml:space="preserve">is initiated with you, the ‘Default Gateway’ of the </w:t>
-      </w:r>
-      <w:r>
-        <w:rPr>
-          <w:rFonts w:ascii="Bradley Hand ITC" w:hAnsi="Bradley Hand ITC" w:cstheme="minorHAnsi"/>
-          <w:bCs/>
-          <w:sz w:val="24"/>
-          <w:szCs w:val="22"/>
-          <w:lang w:val="en-GB"/>
-        </w:rPr>
-        <w:t xml:space="preserve">machine changes. </w:t>
-      </w:r>
-      <w:r>
-        <w:rPr>
-          <w:rFonts w:ascii="Bradley Hand ITC" w:hAnsi="Bradley Hand ITC" w:cstheme="minorHAnsi"/>
-          <w:bCs/>
-          <w:sz w:val="24"/>
-          <w:szCs w:val="22"/>
-          <w:lang w:val="en-GB"/>
-        </w:rPr>
-        <w:t xml:space="preserve">of </w:t>
-      </w:r>
-      <w:r>
-        <w:rPr>
-          <w:rFonts w:ascii="Bradley Hand ITC" w:hAnsi="Bradley Hand ITC" w:cstheme="minorHAnsi"/>
-          <w:bCs/>
-          <w:sz w:val="24"/>
-          <w:szCs w:val="22"/>
-          <w:lang w:val="en-GB"/>
-        </w:rPr>
-        <w:t xml:space="preserve">detection </w:t>
-      </w:r>
+        <w:t>saves the out</w:t>
+      </w:r>
+      <w:r>
+        <w:rPr>
+          <w:rFonts w:ascii="Bradley Hand ITC" w:hAnsi="Bradley Hand ITC" w:cstheme="minorHAnsi"/>
+          <w:bCs/>
+          <w:sz w:val="24"/>
+          <w:szCs w:val="22"/>
+          <w:lang w:val="en-GB"/>
+        </w:rPr>
+        <w:t>put</w:t>
+      </w:r>
+      <w:r>
+        <w:rPr>
+          <w:rFonts w:ascii="Bradley Hand ITC" w:hAnsi="Bradley Hand ITC" w:cstheme="minorHAnsi"/>
+          <w:bCs/>
+          <w:sz w:val="24"/>
+          <w:szCs w:val="22"/>
+          <w:lang w:val="en-GB"/>
+        </w:rPr>
+        <w:t xml:space="preserve"> in a</w:t>
+      </w:r>
+      <w:r>
+        <w:rPr>
+          <w:rFonts w:ascii="Bradley Hand ITC" w:hAnsi="Bradley Hand ITC" w:cstheme="minorHAnsi"/>
+          <w:bCs/>
+          <w:sz w:val="24"/>
+          <w:szCs w:val="22"/>
+          <w:lang w:val="en-GB"/>
+        </w:rPr>
+        <w:t xml:space="preserve"> new</w:t>
+      </w:r>
+      <w:r>
+        <w:rPr>
+          <w:rFonts w:ascii="Bradley Hand ITC" w:hAnsi="Bradley Hand ITC" w:cstheme="minorHAnsi"/>
+          <w:bCs/>
+          <w:sz w:val="24"/>
+          <w:szCs w:val="22"/>
+          <w:lang w:val="en-GB"/>
+        </w:rPr>
+        <w:t>ly generated</w:t>
+      </w:r>
+      <w:r>
+        <w:rPr>
+          <w:rFonts w:ascii="Bradley Hand ITC" w:hAnsi="Bradley Hand ITC" w:cstheme="minorHAnsi"/>
+          <w:bCs/>
+          <w:sz w:val="24"/>
+          <w:szCs w:val="22"/>
+          <w:lang w:val="en-GB"/>
+        </w:rPr>
+        <w:t xml:space="preserve"> </w:t>
+      </w:r>
+      <w:r>
+        <w:rPr>
+          <w:rFonts w:ascii="Bradley Hand ITC" w:hAnsi="Bradley Hand ITC" w:cstheme="minorHAnsi"/>
+          <w:bCs/>
+          <w:sz w:val="24"/>
+          <w:szCs w:val="22"/>
+          <w:lang w:val="en-GB"/>
+        </w:rPr>
+        <w:t>‘IP’</w:t>
+      </w:r>
+      <w:r>
+        <w:rPr>
+          <w:rFonts w:ascii="Bradley Hand ITC" w:hAnsi="Bradley Hand ITC" w:cstheme="minorHAnsi"/>
+          <w:bCs/>
+          <w:sz w:val="24"/>
+          <w:szCs w:val="22"/>
+          <w:lang w:val="en-GB"/>
+        </w:rPr>
+        <w:t xml:space="preserve"> directory in the ‘src’ directory</w:t>
+      </w:r>
+      <w:r>
+        <w:rPr>
+          <w:rFonts w:ascii="Bradley Hand ITC" w:hAnsi="Bradley Hand ITC" w:cstheme="minorHAnsi"/>
+          <w:bCs/>
+          <w:sz w:val="24"/>
+          <w:szCs w:val="22"/>
+          <w:lang w:val="en-GB"/>
+        </w:rPr>
+        <w:t>.</w:t>
+      </w:r>
+    </w:p>
+    <w:p>
+      <w:pPr>
+        <w:pStyle w:val="ListParagraph"/>
+        <w:numPr>
+          <w:ilvl w:val="0"/>
+          <w:numId w:val="6"/>
+        </w:numPr>
+        <w:rPr>
+          <w:rFonts w:ascii="Bradley Hand ITC" w:hAnsi="Bradley Hand ITC" w:cstheme="minorHAnsi"/>
+          <w:b/>
+          <w:sz w:val="24"/>
+          <w:szCs w:val="22"/>
+          <w:lang w:val="en-GB"/>
+        </w:rPr>
+      </w:pPr>
+      <w:r>
+        <w:rPr>
+          <w:rFonts w:ascii="Bradley Hand ITC" w:hAnsi="Bradley Hand ITC" w:cstheme="minorHAnsi"/>
+          <w:b/>
+          <w:sz w:val="24"/>
+          <w:szCs w:val="22"/>
+          <w:lang w:val="en-GB"/>
+        </w:rPr>
+        <w:t>start_prompt_starter</w:t>
+      </w:r>
+      <w:r>
+        <w:rPr>
+          <w:rFonts w:ascii="Bradley Hand ITC" w:hAnsi="Bradley Hand ITC" w:cstheme="minorHAnsi"/>
+          <w:b/>
+          <w:sz w:val="24"/>
+          <w:szCs w:val="22"/>
+          <w:lang w:val="en-GB"/>
+        </w:rPr>
+        <w:t>.vbs</w:t>
+      </w:r>
+    </w:p>
+    <w:p>
+      <w:pPr>
+        <w:pStyle w:val="ListParagraph"/>
+        <w:rPr>
+          <w:rFonts w:ascii="Bradley Hand ITC" w:hAnsi="Bradley Hand ITC" w:cstheme="minorHAnsi"/>
+          <w:bCs/>
+          <w:sz w:val="24"/>
+          <w:szCs w:val="22"/>
+          <w:lang w:val="en-GB"/>
+        </w:rPr>
+      </w:pPr>
+      <w:r>
+        <w:rPr>
+          <w:rFonts w:ascii="Bradley Hand ITC" w:hAnsi="Bradley Hand ITC" w:cstheme="minorHAnsi"/>
+          <w:bCs/>
+          <w:sz w:val="24"/>
+          <w:szCs w:val="22"/>
+          <w:lang w:val="en-GB"/>
+        </w:rPr>
+        <w:t xml:space="preserve">Runs </w:t>
+      </w:r>
+      <w:r>
+        <w:rPr>
+          <w:rFonts w:ascii="Bradley Hand ITC" w:hAnsi="Bradley Hand ITC" w:cstheme="minorHAnsi"/>
+          <w:bCs/>
+          <w:sz w:val="24"/>
+          <w:szCs w:val="22"/>
+          <w:lang w:val="en-GB"/>
+        </w:rPr>
+        <w:t>prompt_starter.bat.</w:t>
+      </w:r>
+    </w:p>
+    <w:p>
+      <w:pPr>
+        <w:pStyle w:val="ListParagraph"/>
+        <w:numPr>
+          <w:ilvl w:val="0"/>
+          <w:numId w:val="6"/>
+        </w:numPr>
+        <w:rPr>
+          <w:rFonts w:ascii="Bradley Hand ITC" w:hAnsi="Bradley Hand ITC" w:cstheme="minorHAnsi"/>
+          <w:b/>
+          <w:sz w:val="24"/>
+          <w:szCs w:val="22"/>
+          <w:lang w:val="en-GB"/>
+        </w:rPr>
+      </w:pPr>
+      <w:r>
+        <w:rPr>
+          <w:rFonts w:ascii="Bradley Hand ITC" w:hAnsi="Bradley Hand ITC" w:cstheme="minorHAnsi"/>
+          <w:b/>
+          <w:sz w:val="24"/>
+          <w:szCs w:val="22"/>
+          <w:lang w:val="en-GB"/>
+        </w:rPr>
+        <w:t>prompt_starter</w:t>
+      </w:r>
+      <w:r>
+        <w:rPr>
+          <w:rFonts w:ascii="Bradley Hand ITC" w:hAnsi="Bradley Hand ITC" w:cstheme="minorHAnsi"/>
+          <w:b/>
+          <w:sz w:val="24"/>
+          <w:szCs w:val="22"/>
+          <w:lang w:val="en-GB"/>
+        </w:rPr>
+        <w:t>.bat</w:t>
+      </w:r>
+    </w:p>
+    <w:p>
+      <w:pPr>
+        <w:pStyle w:val="ListParagraph"/>
+        <w:rPr>
+          <w:rFonts w:ascii="Bradley Hand ITC" w:hAnsi="Bradley Hand ITC" w:cstheme="minorHAnsi"/>
+          <w:bCs/>
+          <w:sz w:val="24"/>
+          <w:szCs w:val="22"/>
+          <w:lang w:val="en-GB"/>
+        </w:rPr>
+      </w:pPr>
+      <w:r>
+        <w:rPr>
+          <w:rFonts w:ascii="Bradley Hand ITC" w:hAnsi="Bradley Hand ITC" w:cstheme="minorHAnsi"/>
+          <w:bCs/>
+          <w:sz w:val="24"/>
+          <w:szCs w:val="22"/>
+          <w:lang w:val="en-GB"/>
+        </w:rPr>
+        <w:t xml:space="preserve">Runs </w:t>
+      </w:r>
+      <w:r>
+        <w:rPr>
+          <w:rFonts w:ascii="Bradley Hand ITC" w:hAnsi="Bradley Hand ITC" w:cstheme="minorHAnsi"/>
+          <w:bCs/>
+          <w:sz w:val="24"/>
+          <w:szCs w:val="22"/>
+          <w:lang w:val="en-GB"/>
+        </w:rPr>
+        <w:t>yes_no_prompt.vbs</w:t>
+      </w:r>
+      <w:r>
+        <w:rPr>
+          <w:rFonts w:ascii="Bradley Hand ITC" w:hAnsi="Bradley Hand ITC" w:cstheme="minorHAnsi"/>
+          <w:bCs/>
+          <w:sz w:val="24"/>
+          <w:szCs w:val="22"/>
+          <w:lang w:val="en-GB"/>
+        </w:rPr>
+        <w:t>.</w:t>
+      </w:r>
+    </w:p>
+    <w:p>
+      <w:pPr>
+        <w:pStyle w:val="ListParagraph"/>
+        <w:numPr>
+          <w:ilvl w:val="0"/>
+          <w:numId w:val="6"/>
+        </w:numPr>
+        <w:rPr>
+          <w:rFonts w:ascii="Bradley Hand ITC" w:hAnsi="Bradley Hand ITC" w:cstheme="minorHAnsi"/>
+          <w:b/>
+          <w:sz w:val="24"/>
+          <w:szCs w:val="22"/>
+          <w:lang w:val="en-GB"/>
+        </w:rPr>
+      </w:pPr>
+      <w:r>
+        <w:rPr>
+          <w:rFonts w:ascii="Bradley Hand ITC" w:hAnsi="Bradley Hand ITC" w:cstheme="minorHAnsi"/>
+          <w:b/>
+          <w:sz w:val="24"/>
+          <w:szCs w:val="22"/>
+          <w:lang w:val="en-GB"/>
+        </w:rPr>
+        <w:t>yes_no_prompt</w:t>
+      </w:r>
+      <w:r>
+        <w:rPr>
+          <w:rFonts w:ascii="Bradley Hand ITC" w:hAnsi="Bradley Hand ITC" w:cstheme="minorHAnsi"/>
+          <w:b/>
+          <w:sz w:val="24"/>
+          <w:szCs w:val="22"/>
+          <w:lang w:val="en-GB"/>
+        </w:rPr>
+        <w:t>.vbs</w:t>
+      </w:r>
+    </w:p>
+    <w:p>
+      <w:pPr>
+        <w:pStyle w:val="ListParagraph"/>
+        <w:rPr>
+          <w:rFonts w:ascii="Bradley Hand ITC" w:hAnsi="Bradley Hand ITC" w:cstheme="minorHAnsi"/>
+          <w:b/>
+          <w:sz w:val="24"/>
+          <w:szCs w:val="22"/>
+          <w:lang w:val="en-GB"/>
+        </w:rPr>
+      </w:pPr>
+      <w:r>
+        <w:rPr>
+          <w:rFonts w:ascii="Bradley Hand ITC" w:hAnsi="Bradley Hand ITC" w:cstheme="minorHAnsi"/>
+          <w:bCs/>
+          <w:sz w:val="24"/>
+          <w:szCs w:val="22"/>
+          <w:lang w:val="en-GB"/>
+        </w:rPr>
+        <w:t xml:space="preserve">Prompts a </w:t>
+      </w:r>
+      <w:r>
+        <w:rPr>
+          <w:rFonts w:ascii="Bradley Hand ITC" w:hAnsi="Bradley Hand ITC" w:cstheme="minorHAnsi"/>
+          <w:bCs/>
+          <w:sz w:val="24"/>
+          <w:szCs w:val="22"/>
+          <w:lang w:val="en-GB"/>
+        </w:rPr>
+        <w:t>‘</w:t>
+      </w:r>
+      <w:r>
+        <w:rPr>
+          <w:rFonts w:ascii="Bradley Hand ITC" w:hAnsi="Bradley Hand ITC" w:cstheme="minorHAnsi"/>
+          <w:bCs/>
+          <w:sz w:val="24"/>
+          <w:szCs w:val="22"/>
+          <w:lang w:val="en-GB"/>
+        </w:rPr>
+        <w:t>Yes/No prompt</w:t>
+      </w:r>
+      <w:r>
+        <w:rPr>
+          <w:rFonts w:ascii="Bradley Hand ITC" w:hAnsi="Bradley Hand ITC" w:cstheme="minorHAnsi"/>
+          <w:bCs/>
+          <w:sz w:val="24"/>
+          <w:szCs w:val="22"/>
+          <w:lang w:val="en-GB"/>
+        </w:rPr>
+        <w:t>’</w:t>
+      </w:r>
+      <w:r>
+        <w:rPr>
+          <w:rFonts w:ascii="Bradley Hand ITC" w:hAnsi="Bradley Hand ITC" w:cstheme="minorHAnsi"/>
+          <w:bCs/>
+          <w:sz w:val="24"/>
+          <w:szCs w:val="22"/>
+          <w:lang w:val="en-GB"/>
+        </w:rPr>
+        <w:t xml:space="preserve"> and asks </w:t>
+      </w:r>
+      <w:r>
+        <w:rPr>
+          <w:rFonts w:ascii="Bradley Hand ITC" w:hAnsi="Bradley Hand ITC" w:cstheme="minorHAnsi"/>
+          <w:bCs/>
+          <w:sz w:val="24"/>
+          <w:szCs w:val="22"/>
+          <w:lang w:val="en-GB"/>
+        </w:rPr>
+        <w:t xml:space="preserve">if </w:t>
+      </w:r>
+      <w:r>
+        <w:rPr>
+          <w:rFonts w:ascii="Bradley Hand ITC" w:hAnsi="Bradley Hand ITC" w:cstheme="minorHAnsi"/>
+          <w:bCs/>
+          <w:sz w:val="24"/>
+          <w:szCs w:val="22"/>
+          <w:lang w:val="en-GB"/>
+        </w:rPr>
+        <w:t xml:space="preserve">the user </w:t>
+      </w:r>
+      <w:r>
+        <w:rPr>
+          <w:rFonts w:ascii="Bradley Hand ITC" w:hAnsi="Bradley Hand ITC" w:cstheme="minorHAnsi"/>
+          <w:bCs/>
+          <w:sz w:val="24"/>
+          <w:szCs w:val="22"/>
+          <w:lang w:val="en-GB"/>
+        </w:rPr>
+        <w:t>changed the network.</w:t>
+      </w:r>
+      <w:r>
+        <w:rPr>
+          <w:rFonts w:ascii="Bradley Hand ITC" w:hAnsi="Bradley Hand ITC" w:cstheme="minorHAnsi"/>
+          <w:bCs/>
+          <w:sz w:val="24"/>
+          <w:szCs w:val="22"/>
+          <w:lang w:val="en-GB"/>
+        </w:rPr>
+        <w:t xml:space="preserve"> I</w:t>
+      </w:r>
+      <w:r>
+        <w:rPr>
+          <w:rFonts w:ascii="Bradley Hand ITC" w:hAnsi="Bradley Hand ITC" w:cstheme="minorHAnsi"/>
+          <w:bCs/>
+          <w:sz w:val="24"/>
+          <w:szCs w:val="22"/>
+          <w:lang w:val="en-GB"/>
+        </w:rPr>
+        <w:t xml:space="preserve">f the user didn’t </w:t>
+      </w:r>
+      <w:r>
+        <w:rPr>
+          <w:rFonts w:ascii="Bradley Hand ITC" w:hAnsi="Bradley Hand ITC" w:cstheme="minorHAnsi"/>
+          <w:bCs/>
+          <w:sz w:val="24"/>
+          <w:szCs w:val="22"/>
+          <w:lang w:val="en-GB"/>
+        </w:rPr>
+        <w:t>change</w:t>
+      </w:r>
+      <w:r>
+        <w:rPr>
+          <w:rFonts w:ascii="Bradley Hand ITC" w:hAnsi="Bradley Hand ITC" w:cstheme="minorHAnsi"/>
+          <w:bCs/>
+          <w:sz w:val="24"/>
+          <w:szCs w:val="22"/>
+          <w:lang w:val="en-GB"/>
+        </w:rPr>
+        <w:t xml:space="preserve"> the network, it is hence a</w:t>
+      </w:r>
+      <w:r>
+        <w:rPr>
+          <w:rFonts w:ascii="Bradley Hand ITC" w:hAnsi="Bradley Hand ITC" w:cstheme="minorHAnsi"/>
+          <w:bCs/>
+          <w:sz w:val="24"/>
+          <w:szCs w:val="22"/>
+          <w:lang w:val="en-GB"/>
+        </w:rPr>
+        <w:t xml:space="preserve"> </w:t>
+      </w:r>
+      <w:r>
+        <w:rPr>
+          <w:rFonts w:ascii="Bradley Hand ITC" w:hAnsi="Bradley Hand ITC" w:cstheme="minorHAnsi"/>
+          <w:bCs/>
+          <w:sz w:val="24"/>
+          <w:szCs w:val="22"/>
+          <w:lang w:val="en-GB"/>
+        </w:rPr>
+        <w:t>‘</w:t>
+      </w:r>
+      <w:r>
+        <w:rPr>
+          <w:rFonts w:ascii="Bradley Hand ITC" w:hAnsi="Bradley Hand ITC" w:cstheme="minorHAnsi"/>
+          <w:bCs/>
+          <w:sz w:val="24"/>
+          <w:szCs w:val="22"/>
+          <w:lang w:val="en-GB"/>
+        </w:rPr>
+        <w:t>MITM Attack</w:t>
+      </w:r>
+      <w:r>
+        <w:rPr>
+          <w:rFonts w:ascii="Bradley Hand ITC" w:hAnsi="Bradley Hand ITC" w:cstheme="minorHAnsi"/>
+          <w:bCs/>
+          <w:sz w:val="24"/>
+          <w:szCs w:val="22"/>
+          <w:lang w:val="en-GB"/>
+        </w:rPr>
+        <w:t>’</w:t>
+      </w:r>
+      <w:r>
+        <w:rPr>
+          <w:rFonts w:ascii="Bradley Hand ITC" w:hAnsi="Bradley Hand ITC" w:cstheme="minorHAnsi"/>
+          <w:bCs/>
+          <w:sz w:val="24"/>
+          <w:szCs w:val="22"/>
+          <w:lang w:val="en-GB"/>
+        </w:rPr>
+        <w:t xml:space="preserve"> (ARP Poisoning Attack) &amp; the user gets notified by </w:t>
+      </w:r>
+      <w:r>
+        <w:rPr>
+          <w:rFonts w:ascii="Bradley Hand ITC" w:hAnsi="Bradley Hand ITC" w:cstheme="minorHAnsi"/>
+          <w:bCs/>
+          <w:sz w:val="24"/>
+          <w:szCs w:val="22"/>
+          <w:lang w:val="en-GB"/>
+        </w:rPr>
+        <w:t xml:space="preserve">calling </w:t>
+      </w:r>
+      <w:r>
+        <w:rPr>
+          <w:rFonts w:ascii="Bradley Hand ITC" w:hAnsi="Bradley Hand ITC" w:cstheme="minorHAnsi"/>
+          <w:bCs/>
+          <w:sz w:val="24"/>
+          <w:szCs w:val="22"/>
+          <w:lang w:val="en-GB"/>
+        </w:rPr>
+        <w:t>MIMConfirmed.bat</w:t>
+      </w:r>
+      <w:r>
+        <w:rPr>
+          <w:rFonts w:ascii="Bradley Hand ITC" w:hAnsi="Bradley Hand ITC" w:cstheme="minorHAnsi"/>
+          <w:bCs/>
+          <w:sz w:val="24"/>
+          <w:szCs w:val="22"/>
+          <w:lang w:val="en-GB"/>
+        </w:rPr>
+        <w:t xml:space="preserve"> &amp; giving it a safety tip by calling WiFi_Off.bat.</w:t>
+      </w:r>
+      <w:r>
+        <w:rPr>
+          <w:rFonts w:ascii="Bradley Hand ITC" w:hAnsi="Bradley Hand ITC" w:cstheme="minorHAnsi"/>
+          <w:bCs/>
+          <w:sz w:val="24"/>
+          <w:szCs w:val="22"/>
+          <w:lang w:val="en-GB"/>
+        </w:rPr>
+        <w:t xml:space="preserve"> </w:t>
+      </w:r>
+      <w:r>
+        <w:rPr>
+          <w:rFonts w:ascii="Bradley Hand ITC" w:hAnsi="Bradley Hand ITC" w:cstheme="minorHAnsi"/>
+          <w:bCs/>
+          <w:sz w:val="24"/>
+          <w:szCs w:val="22"/>
+          <w:lang w:val="en-GB"/>
+        </w:rPr>
+        <w:t>On the other hand</w:t>
+      </w:r>
+      <w:r>
+        <w:rPr>
+          <w:rFonts w:ascii="Bradley Hand ITC" w:hAnsi="Bradley Hand ITC" w:cstheme="minorHAnsi"/>
+          <w:bCs/>
+          <w:sz w:val="24"/>
+          <w:szCs w:val="22"/>
+          <w:lang w:val="en-GB"/>
+        </w:rPr>
+        <w:t xml:space="preserve">, if the user selects </w:t>
+      </w:r>
+      <w:r>
+        <w:rPr>
+          <w:rFonts w:ascii="Bradley Hand ITC" w:hAnsi="Bradley Hand ITC" w:cstheme="minorHAnsi"/>
+          <w:bCs/>
+          <w:sz w:val="24"/>
+          <w:szCs w:val="22"/>
+          <w:lang w:val="en-GB"/>
+        </w:rPr>
+        <w:t xml:space="preserve">‘Yes’, then the user is </w:t>
+      </w:r>
+      <w:r>
+        <w:rPr>
+          <w:rFonts w:ascii="Bradley Hand ITC" w:hAnsi="Bradley Hand ITC" w:cstheme="minorHAnsi"/>
+          <w:bCs/>
+          <w:sz w:val="24"/>
+          <w:szCs w:val="22"/>
+          <w:lang w:val="en-GB"/>
+        </w:rPr>
+        <w:t>stated to be safe.</w:t>
+      </w:r>
+    </w:p>
+    <w:p>
+      <w:pPr>
+        <w:pStyle w:val="ListParagraph"/>
+        <w:numPr>
+          <w:ilvl w:val="0"/>
+          <w:numId w:val="6"/>
+        </w:numPr>
+        <w:rPr>
+          <w:rFonts w:ascii="Bradley Hand ITC" w:hAnsi="Bradley Hand ITC" w:cstheme="minorHAnsi"/>
+          <w:b/>
+          <w:sz w:val="24"/>
+          <w:szCs w:val="22"/>
+          <w:lang w:val="en-GB"/>
+        </w:rPr>
+      </w:pPr>
+      <w:r>
+        <w:rPr>
+          <w:rFonts w:ascii="Bradley Hand ITC" w:hAnsi="Bradley Hand ITC" w:cstheme="minorHAnsi"/>
+          <w:b/>
+          <w:sz w:val="24"/>
+          <w:szCs w:val="22"/>
+          <w:lang w:val="en-GB"/>
+        </w:rPr>
+        <w:t xml:space="preserve">WiFi_Off.bat  </w:t>
+      </w:r>
+    </w:p>
+    <w:p>
+      <w:pPr>
+        <w:pStyle w:val="ListParagraph"/>
+        <w:rPr>
+          <w:rFonts w:ascii="Bradley Hand ITC" w:hAnsi="Bradley Hand ITC" w:cstheme="minorHAnsi"/>
+          <w:bCs/>
+          <w:sz w:val="24"/>
+          <w:szCs w:val="22"/>
+          <w:lang w:val="en-GB"/>
+        </w:rPr>
+      </w:pPr>
+      <w:r>
+        <w:rPr>
+          <w:rFonts w:ascii="Bradley Hand ITC" w:hAnsi="Bradley Hand ITC" w:cstheme="minorHAnsi"/>
+          <w:bCs/>
+          <w:sz w:val="24"/>
+          <w:szCs w:val="22"/>
+          <w:lang w:val="en-GB"/>
+        </w:rPr>
+        <w:t xml:space="preserve">Disables </w:t>
+      </w:r>
+      <w:r>
+        <w:rPr>
+          <w:rFonts w:ascii="Bradley Hand ITC" w:hAnsi="Bradley Hand ITC" w:cstheme="minorHAnsi"/>
+          <w:bCs/>
+          <w:sz w:val="24"/>
+          <w:szCs w:val="22"/>
+          <w:lang w:val="en-GB"/>
+        </w:rPr>
+        <w:t xml:space="preserve">the </w:t>
+      </w:r>
+      <w:r>
+        <w:rPr>
+          <w:rFonts w:ascii="Bradley Hand ITC" w:hAnsi="Bradley Hand ITC" w:cstheme="minorHAnsi"/>
+          <w:bCs/>
+          <w:sz w:val="24"/>
+          <w:szCs w:val="22"/>
+          <w:lang w:val="en-GB"/>
+        </w:rPr>
+        <w:t>‘</w:t>
+      </w:r>
+      <w:r>
+        <w:rPr>
+          <w:rFonts w:ascii="Bradley Hand ITC" w:hAnsi="Bradley Hand ITC" w:cstheme="minorHAnsi"/>
+          <w:bCs/>
+          <w:sz w:val="24"/>
+          <w:szCs w:val="22"/>
+          <w:lang w:val="en-GB"/>
+        </w:rPr>
+        <w:t>Wi-Fi</w:t>
+      </w:r>
+      <w:r>
+        <w:rPr>
+          <w:rFonts w:ascii="Bradley Hand ITC" w:hAnsi="Bradley Hand ITC" w:cstheme="minorHAnsi"/>
+          <w:bCs/>
+          <w:sz w:val="24"/>
+          <w:szCs w:val="22"/>
+          <w:lang w:val="en-GB"/>
+        </w:rPr>
+        <w:t>’</w:t>
+      </w:r>
+      <w:r>
+        <w:rPr>
+          <w:rFonts w:ascii="Bradley Hand ITC" w:hAnsi="Bradley Hand ITC" w:cstheme="minorHAnsi"/>
+          <w:bCs/>
+          <w:sz w:val="24"/>
+          <w:szCs w:val="22"/>
+          <w:lang w:val="en-GB"/>
+        </w:rPr>
+        <w:t xml:space="preserve"> </w:t>
+      </w:r>
+      <w:r>
+        <w:rPr>
+          <w:rFonts w:ascii="Bradley Hand ITC" w:hAnsi="Bradley Hand ITC" w:cstheme="minorHAnsi"/>
+          <w:bCs/>
+          <w:sz w:val="24"/>
+          <w:szCs w:val="22"/>
+          <w:lang w:val="en-GB"/>
+        </w:rPr>
+        <w:t xml:space="preserve">as a safety tip to prevent from data leak as </w:t>
+      </w:r>
+      <w:r>
+        <w:rPr>
+          <w:rFonts w:ascii="Bradley Hand ITC" w:hAnsi="Bradley Hand ITC" w:cstheme="minorHAnsi"/>
+          <w:bCs/>
+          <w:sz w:val="24"/>
+          <w:szCs w:val="22"/>
+          <w:lang w:val="en-GB"/>
+        </w:rPr>
+        <w:t xml:space="preserve">detected by </w:t>
+      </w:r>
+      <w:r>
+        <w:rPr>
+          <w:rFonts w:ascii="Bradley Hand ITC" w:hAnsi="Bradley Hand ITC" w:cstheme="minorHAnsi"/>
+          <w:bCs/>
+          <w:sz w:val="24"/>
+          <w:szCs w:val="22"/>
+          <w:lang w:val="en-GB"/>
+        </w:rPr>
+        <w:t>‘</w:t>
+      </w:r>
+      <w:r>
+        <w:rPr>
+          <w:rFonts w:ascii="Bradley Hand ITC" w:hAnsi="Bradley Hand ITC" w:cstheme="minorHAnsi"/>
+          <w:bCs/>
+          <w:sz w:val="24"/>
+          <w:szCs w:val="22"/>
+          <w:lang w:val="en-GB"/>
+        </w:rPr>
+        <w:t>ASK.ME</w:t>
+      </w:r>
+      <w:r>
+        <w:rPr>
+          <w:rFonts w:ascii="Bradley Hand ITC" w:hAnsi="Bradley Hand ITC" w:cstheme="minorHAnsi"/>
+          <w:bCs/>
+          <w:sz w:val="24"/>
+          <w:szCs w:val="22"/>
+          <w:lang w:val="en-GB"/>
+        </w:rPr>
+        <w:t>’</w:t>
+      </w:r>
+      <w:r>
+        <w:rPr>
+          <w:rFonts w:ascii="Bradley Hand ITC" w:hAnsi="Bradley Hand ITC" w:cstheme="minorHAnsi"/>
+          <w:bCs/>
+          <w:sz w:val="24"/>
+          <w:szCs w:val="22"/>
+          <w:lang w:val="en-GB"/>
+        </w:rPr>
+        <w:t>.</w:t>
+      </w:r>
+    </w:p>
+    <w:p>
+      <w:pPr>
+        <w:pStyle w:val="ListParagraph"/>
+        <w:numPr>
+          <w:ilvl w:val="0"/>
+          <w:numId w:val="6"/>
+        </w:numPr>
+        <w:rPr>
+          <w:rFonts w:ascii="Bradley Hand ITC" w:hAnsi="Bradley Hand ITC" w:cstheme="minorHAnsi"/>
+          <w:b/>
+          <w:sz w:val="24"/>
+          <w:szCs w:val="22"/>
+          <w:lang w:val="en-GB"/>
+        </w:rPr>
+      </w:pPr>
+      <w:r>
+        <w:rPr>
+          <w:rFonts w:ascii="Bradley Hand ITC" w:hAnsi="Bradley Hand ITC" w:cstheme="minorHAnsi"/>
+          <w:b/>
+          <w:sz w:val="24"/>
+          <w:szCs w:val="22"/>
+          <w:lang w:val="en-GB"/>
+        </w:rPr>
+        <w:t>MIMConfirmed.bat</w:t>
+      </w:r>
+    </w:p>
+    <w:p>
+      <w:pPr>
+        <w:pStyle w:val="ListParagraph"/>
+        <w:rPr>
+          <w:rFonts w:ascii="Bradley Hand ITC" w:hAnsi="Bradley Hand ITC" w:cstheme="minorHAnsi"/>
+          <w:bCs/>
+          <w:sz w:val="24"/>
+          <w:szCs w:val="22"/>
+          <w:lang w:val="en-GB"/>
+        </w:rPr>
+      </w:pPr>
+      <w:r>
+        <w:rPr>
+          <w:rFonts w:ascii="Bradley Hand ITC" w:hAnsi="Bradley Hand ITC" w:cstheme="minorHAnsi"/>
+          <w:bCs/>
+          <w:sz w:val="24"/>
+          <w:szCs w:val="22"/>
+          <w:lang w:val="en-GB"/>
+        </w:rPr>
+        <w:t xml:space="preserve">Generates a </w:t>
+      </w:r>
+      <w:r>
+        <w:rPr>
+          <w:rFonts w:ascii="Bradley Hand ITC" w:hAnsi="Bradley Hand ITC" w:cstheme="minorHAnsi"/>
+          <w:bCs/>
+          <w:sz w:val="24"/>
+          <w:szCs w:val="22"/>
+          <w:lang w:val="en-GB"/>
+        </w:rPr>
+        <w:t>‘</w:t>
+      </w:r>
+      <w:r>
+        <w:rPr>
+          <w:rFonts w:ascii="Bradley Hand ITC" w:hAnsi="Bradley Hand ITC" w:cstheme="minorHAnsi"/>
+          <w:bCs/>
+          <w:sz w:val="24"/>
+          <w:szCs w:val="22"/>
+          <w:lang w:val="en-GB"/>
+        </w:rPr>
+        <w:t>N-Map report</w:t>
+      </w:r>
+      <w:r>
+        <w:rPr>
+          <w:rFonts w:ascii="Bradley Hand ITC" w:hAnsi="Bradley Hand ITC" w:cstheme="minorHAnsi"/>
+          <w:bCs/>
+          <w:sz w:val="24"/>
+          <w:szCs w:val="22"/>
+          <w:lang w:val="en-GB"/>
+        </w:rPr>
+        <w:t>’</w:t>
+      </w:r>
+      <w:r>
+        <w:rPr>
+          <w:rFonts w:ascii="Bradley Hand ITC" w:hAnsi="Bradley Hand ITC" w:cstheme="minorHAnsi"/>
+          <w:bCs/>
+          <w:sz w:val="24"/>
+          <w:szCs w:val="22"/>
+          <w:lang w:val="en-GB"/>
+        </w:rPr>
+        <w:t xml:space="preserve"> in a new</w:t>
+      </w:r>
+      <w:r>
+        <w:rPr>
+          <w:rFonts w:ascii="Bradley Hand ITC" w:hAnsi="Bradley Hand ITC" w:cstheme="minorHAnsi"/>
+          <w:bCs/>
+          <w:sz w:val="24"/>
+          <w:szCs w:val="22"/>
+          <w:lang w:val="en-GB"/>
+        </w:rPr>
+        <w:t>ly generated</w:t>
+      </w:r>
+      <w:r>
+        <w:rPr>
+          <w:rFonts w:ascii="Bradley Hand ITC" w:hAnsi="Bradley Hand ITC" w:cstheme="minorHAnsi"/>
+          <w:bCs/>
+          <w:sz w:val="24"/>
+          <w:szCs w:val="22"/>
+          <w:lang w:val="en-GB"/>
+        </w:rPr>
+        <w:t xml:space="preserve"> ‘NMap’</w:t>
+      </w:r>
+      <w:r>
+        <w:rPr>
+          <w:rFonts w:ascii="Bradley Hand ITC" w:hAnsi="Bradley Hand ITC" w:cstheme="minorHAnsi"/>
+          <w:bCs/>
+          <w:sz w:val="24"/>
+          <w:szCs w:val="22"/>
+          <w:lang w:val="en-GB"/>
+        </w:rPr>
+        <w:t xml:space="preserve"> directory in the ‘src’ directory</w:t>
+      </w:r>
+      <w:r>
+        <w:rPr>
+          <w:rFonts w:ascii="Bradley Hand ITC" w:hAnsi="Bradley Hand ITC" w:cstheme="minorHAnsi"/>
+          <w:bCs/>
+          <w:sz w:val="24"/>
+          <w:szCs w:val="22"/>
+          <w:lang w:val="en-GB"/>
+        </w:rPr>
+        <w:t xml:space="preserve"> by performing a </w:t>
+      </w:r>
+      <w:r>
+        <w:rPr>
+          <w:rFonts w:ascii="Bradley Hand ITC" w:hAnsi="Bradley Hand ITC" w:cstheme="minorHAnsi"/>
+          <w:bCs/>
+          <w:sz w:val="24"/>
+          <w:szCs w:val="22"/>
+          <w:lang w:val="en-GB"/>
+        </w:rPr>
+        <w:t>‘</w:t>
+      </w:r>
+      <w:r>
+        <w:rPr>
+          <w:rFonts w:ascii="Bradley Hand ITC" w:hAnsi="Bradley Hand ITC" w:cstheme="minorHAnsi"/>
+          <w:bCs/>
+          <w:sz w:val="24"/>
+          <w:szCs w:val="22"/>
+          <w:lang w:val="en-GB"/>
+        </w:rPr>
+        <w:t>Quick Scan Plus</w:t>
+      </w:r>
+      <w:r>
+        <w:rPr>
+          <w:rFonts w:ascii="Bradley Hand ITC" w:hAnsi="Bradley Hand ITC" w:cstheme="minorHAnsi"/>
+          <w:bCs/>
+          <w:sz w:val="24"/>
+          <w:szCs w:val="22"/>
+          <w:lang w:val="en-GB"/>
+        </w:rPr>
+        <w:t>’</w:t>
+      </w:r>
+      <w:r>
+        <w:rPr>
+          <w:rFonts w:ascii="Bradley Hand ITC" w:hAnsi="Bradley Hand ITC" w:cstheme="minorHAnsi"/>
+          <w:bCs/>
+          <w:sz w:val="24"/>
+          <w:szCs w:val="22"/>
+          <w:lang w:val="en-GB"/>
+        </w:rPr>
+        <w:t xml:space="preserve"> of the network</w:t>
+      </w:r>
+      <w:r>
+        <w:rPr>
+          <w:rFonts w:ascii="Bradley Hand ITC" w:hAnsi="Bradley Hand ITC" w:cstheme="minorHAnsi"/>
+          <w:bCs/>
+          <w:sz w:val="24"/>
+          <w:szCs w:val="22"/>
+          <w:lang w:val="en-GB"/>
+        </w:rPr>
+        <w:t xml:space="preserve"> &amp;</w:t>
+      </w:r>
+      <w:r>
+        <w:rPr>
+          <w:rFonts w:ascii="Bradley Hand ITC" w:hAnsi="Bradley Hand ITC" w:cstheme="minorHAnsi"/>
+          <w:bCs/>
+          <w:sz w:val="24"/>
+          <w:szCs w:val="22"/>
+          <w:lang w:val="en-GB"/>
+        </w:rPr>
+        <w:t xml:space="preserve"> hence,</w:t>
+      </w:r>
+      <w:r>
+        <w:rPr>
+          <w:rFonts w:ascii="Bradley Hand ITC" w:hAnsi="Bradley Hand ITC" w:cstheme="minorHAnsi"/>
+          <w:bCs/>
+          <w:sz w:val="24"/>
+          <w:szCs w:val="22"/>
+          <w:lang w:val="en-GB"/>
+        </w:rPr>
+        <w:t xml:space="preserve"> calls SendMail.vbs for the final step (</w:t>
+      </w:r>
+      <w:r>
+        <w:rPr>
+          <w:rFonts w:ascii="Bradley Hand ITC" w:hAnsi="Bradley Hand ITC" w:cstheme="minorHAnsi"/>
+          <w:bCs/>
+          <w:sz w:val="24"/>
+          <w:szCs w:val="22"/>
+          <w:lang w:val="en-GB"/>
+        </w:rPr>
+        <w:t>generating</w:t>
+      </w:r>
+      <w:r>
+        <w:rPr>
+          <w:rFonts w:ascii="Bradley Hand ITC" w:hAnsi="Bradley Hand ITC" w:cstheme="minorHAnsi"/>
+          <w:bCs/>
+          <w:sz w:val="24"/>
+          <w:szCs w:val="22"/>
+          <w:lang w:val="en-GB"/>
+        </w:rPr>
+        <w:t xml:space="preserve"> </w:t>
+      </w:r>
+      <w:r>
+        <w:rPr>
+          <w:rFonts w:ascii="Bradley Hand ITC" w:hAnsi="Bradley Hand ITC" w:cstheme="minorHAnsi"/>
+          <w:bCs/>
+          <w:sz w:val="24"/>
+          <w:szCs w:val="22"/>
+          <w:lang w:val="en-GB"/>
+        </w:rPr>
+        <w:t xml:space="preserve">&amp; </w:t>
+      </w:r>
+      <w:r>
+        <w:rPr>
+          <w:rFonts w:ascii="Bradley Hand ITC" w:hAnsi="Bradley Hand ITC" w:cstheme="minorHAnsi"/>
+          <w:bCs/>
+          <w:sz w:val="24"/>
+          <w:szCs w:val="22"/>
+          <w:lang w:val="en-GB"/>
+        </w:rPr>
+        <w:t>sending an e-mail to the user</w:t>
+      </w:r>
+      <w:r>
+        <w:rPr>
+          <w:rFonts w:ascii="Bradley Hand ITC" w:hAnsi="Bradley Hand ITC" w:cstheme="minorHAnsi"/>
+          <w:bCs/>
+          <w:sz w:val="24"/>
+          <w:szCs w:val="22"/>
+          <w:lang w:val="en-GB"/>
+        </w:rPr>
+        <w:t xml:space="preserve"> which can further be used for tracing the hacker</w:t>
+      </w:r>
+      <w:r>
+        <w:rPr>
+          <w:rFonts w:ascii="Bradley Hand ITC" w:hAnsi="Bradley Hand ITC" w:cstheme="minorHAnsi"/>
+          <w:bCs/>
+          <w:sz w:val="24"/>
+          <w:szCs w:val="22"/>
+          <w:lang w:val="en-GB"/>
+        </w:rPr>
+        <w:t>).</w:t>
+      </w:r>
+    </w:p>
+    <w:p>
+      <w:pPr>
+        <w:pStyle w:val="ListParagraph"/>
+        <w:numPr>
+          <w:ilvl w:val="0"/>
+          <w:numId w:val="6"/>
+        </w:numPr>
+        <w:rPr>
+          <w:rFonts w:ascii="Bradley Hand ITC" w:hAnsi="Bradley Hand ITC" w:cstheme="minorHAnsi"/>
+          <w:b/>
+          <w:sz w:val="24"/>
+          <w:szCs w:val="22"/>
+          <w:lang w:val="en-GB"/>
+        </w:rPr>
+      </w:pPr>
+      <w:r>
+        <w:rPr>
+          <w:rFonts w:ascii="Bradley Hand ITC" w:hAnsi="Bradley Hand ITC" w:cstheme="minorHAnsi"/>
+          <w:b/>
+          <w:sz w:val="24"/>
+          <w:szCs w:val="22"/>
+          <w:lang w:val="en-GB"/>
+        </w:rPr>
+        <w:t>SendMail</w:t>
+      </w:r>
+      <w:r>
+        <w:rPr>
+          <w:rFonts w:ascii="Bradley Hand ITC" w:hAnsi="Bradley Hand ITC" w:cstheme="minorHAnsi"/>
+          <w:b/>
+          <w:sz w:val="24"/>
+          <w:szCs w:val="22"/>
+          <w:lang w:val="en-GB"/>
+        </w:rPr>
+        <w:t>.vb</w:t>
+      </w:r>
+      <w:r>
+        <w:rPr>
+          <w:rFonts w:ascii="Bradley Hand ITC" w:hAnsi="Bradley Hand ITC" w:cstheme="minorHAnsi"/>
+          <w:b/>
+          <w:sz w:val="24"/>
+          <w:szCs w:val="22"/>
+          <w:lang w:val="en-GB"/>
+        </w:rPr>
+        <w:t>s</w:t>
+      </w:r>
+    </w:p>
+    <w:p>
+      <w:pPr>
+        <w:pStyle w:val="ListParagraph"/>
+        <w:rPr>
+          <w:rFonts w:ascii="Bradley Hand ITC" w:hAnsi="Bradley Hand ITC" w:cstheme="minorHAnsi"/>
+          <w:bCs/>
+          <w:sz w:val="24"/>
+          <w:szCs w:val="22"/>
+          <w:lang w:val="en-GB"/>
+        </w:rPr>
+      </w:pPr>
+      <w:r>
+        <w:rPr>
+          <w:rFonts w:ascii="Bradley Hand ITC" w:hAnsi="Bradley Hand ITC" w:cstheme="minorHAnsi"/>
+          <w:bCs/>
+          <w:sz w:val="24"/>
+          <w:szCs w:val="22"/>
+          <w:lang w:val="en-GB"/>
+        </w:rPr>
+        <w:t>Send</w:t>
+      </w:r>
+      <w:r>
+        <w:rPr>
+          <w:rFonts w:ascii="Bradley Hand ITC" w:hAnsi="Bradley Hand ITC" w:cstheme="minorHAnsi"/>
+          <w:bCs/>
+          <w:sz w:val="24"/>
+          <w:szCs w:val="22"/>
+          <w:lang w:val="en-GB"/>
+        </w:rPr>
+        <w:t>s</w:t>
+      </w:r>
+      <w:r>
+        <w:rPr>
+          <w:rFonts w:ascii="Bradley Hand ITC" w:hAnsi="Bradley Hand ITC" w:cstheme="minorHAnsi"/>
+          <w:bCs/>
+          <w:sz w:val="24"/>
+          <w:szCs w:val="22"/>
+          <w:lang w:val="en-GB"/>
+        </w:rPr>
+        <w:t xml:space="preserve"> the generated </w:t>
+      </w:r>
+      <w:r>
+        <w:rPr>
+          <w:rFonts w:ascii="Bradley Hand ITC" w:hAnsi="Bradley Hand ITC" w:cstheme="minorHAnsi"/>
+          <w:bCs/>
+          <w:sz w:val="24"/>
+          <w:szCs w:val="22"/>
+          <w:lang w:val="en-GB"/>
+        </w:rPr>
+        <w:t>‘</w:t>
+      </w:r>
+      <w:r>
+        <w:rPr>
+          <w:rFonts w:ascii="Bradley Hand ITC" w:hAnsi="Bradley Hand ITC" w:cstheme="minorHAnsi"/>
+          <w:bCs/>
+          <w:sz w:val="24"/>
+          <w:szCs w:val="22"/>
+          <w:lang w:val="en-GB"/>
+        </w:rPr>
+        <w:t>N-Map report</w:t>
+      </w:r>
+      <w:r>
+        <w:rPr>
+          <w:rFonts w:ascii="Bradley Hand ITC" w:hAnsi="Bradley Hand ITC" w:cstheme="minorHAnsi"/>
+          <w:bCs/>
+          <w:sz w:val="24"/>
+          <w:szCs w:val="22"/>
+          <w:lang w:val="en-GB"/>
+        </w:rPr>
+        <w:t>’</w:t>
+      </w:r>
+      <w:r>
+        <w:rPr>
+          <w:rFonts w:ascii="Bradley Hand ITC" w:hAnsi="Bradley Hand ITC" w:cstheme="minorHAnsi"/>
+          <w:bCs/>
+          <w:sz w:val="24"/>
+          <w:szCs w:val="22"/>
+          <w:lang w:val="en-GB"/>
+        </w:rPr>
+        <w:t xml:space="preserve"> to the specified email address</w:t>
+      </w:r>
+      <w:r>
+        <w:rPr>
+          <w:rFonts w:ascii="Bradley Hand ITC" w:hAnsi="Bradley Hand ITC" w:cstheme="minorHAnsi"/>
+          <w:bCs/>
+          <w:sz w:val="24"/>
+          <w:szCs w:val="22"/>
+          <w:lang w:val="en-GB"/>
+        </w:rPr>
+        <w:t xml:space="preserve"> </w:t>
+      </w:r>
+      <w:r>
+        <w:rPr>
+          <w:rFonts w:ascii="Bradley Hand ITC" w:hAnsi="Bradley Hand ITC" w:cstheme="minorHAnsi"/>
+          <w:bCs/>
+          <w:sz w:val="24"/>
+          <w:szCs w:val="22"/>
+          <w:lang w:val="en-GB"/>
+        </w:rPr>
+        <w:t>(as asked by the prompt)</w:t>
+      </w:r>
+      <w:r>
+        <w:rPr>
+          <w:rFonts w:ascii="Bradley Hand ITC" w:hAnsi="Bradley Hand ITC" w:cstheme="minorHAnsi"/>
+          <w:bCs/>
+          <w:sz w:val="24"/>
+          <w:szCs w:val="22"/>
+          <w:lang w:val="en-GB"/>
+        </w:rPr>
+        <w:t xml:space="preserve"> from </w:t>
+      </w:r>
+      <w:hyperlink r:id="rId6" w:history="1">
+        <w:r>
+          <w:rPr>
+            <w:rStyle w:val="Hyperlink"/>
+            <w:rFonts w:ascii="Bradley Hand ITC" w:hAnsi="Bradley Hand ITC" w:cstheme="minorHAnsi"/>
+            <w:bCs/>
+            <w:sz w:val="24"/>
+            <w:szCs w:val="22"/>
+            <w:lang w:val="en-GB"/>
+          </w:rPr>
+          <w:t>ask.me.mitm@gmail.com</w:t>
+        </w:r>
+      </w:hyperlink>
+      <w:r>
+        <w:rPr>
+          <w:rFonts w:ascii="Bradley Hand ITC" w:hAnsi="Bradley Hand ITC" w:cstheme="minorHAnsi"/>
+          <w:bCs/>
+          <w:sz w:val="24"/>
+          <w:szCs w:val="22"/>
+          <w:lang w:val="en-GB"/>
+        </w:rPr>
+        <w:t xml:space="preserve"> (support by ASK.ME)</w:t>
+      </w:r>
+      <w:r>
+        <w:rPr>
+          <w:rFonts w:ascii="Bradley Hand ITC" w:hAnsi="Bradley Hand ITC" w:cstheme="minorHAnsi"/>
+          <w:bCs/>
+          <w:sz w:val="24"/>
+          <w:szCs w:val="22"/>
+          <w:lang w:val="en-GB"/>
+        </w:rPr>
+        <w:t>.</w:t>
+      </w:r>
+    </w:p>
+    <w:p>
+      <w:pPr>
+        <w:rPr>
+          <w:rFonts w:ascii="Bradley Hand ITC" w:hAnsi="Bradley Hand ITC" w:cstheme="minorHAnsi"/>
+          <w:b/>
+          <w:sz w:val="28"/>
+          <w:szCs w:val="24"/>
+        </w:rPr>
+      </w:pPr>
+      <w:r>
+        <w:rPr>
+          <w:rFonts w:ascii="Bradley Hand ITC" w:hAnsi="Bradley Hand ITC" w:cstheme="minorHAnsi"/>
+          <w:b/>
+          <w:sz w:val="28"/>
+          <w:szCs w:val="24"/>
+        </w:rPr>
+        <w:t xml:space="preserve">ASK.ME as a Saviour </w:t>
+      </w:r>
+      <w:r>
+        <w:rPr>
+          <w:rFonts w:ascii="Bradley Hand ITC" w:hAnsi="Bradley Hand ITC" w:cstheme="minorHAnsi"/>
+          <w:b/>
+          <w:sz w:val="28"/>
+          <w:szCs w:val="24"/>
+        </w:rPr>
+        <w:t>in user-friendly GUI:-</w:t>
+      </w:r>
+      <w:r>
+        <w:rPr>
+          <w:rFonts w:ascii="Bradley Hand ITC" w:hAnsi="Bradley Hand ITC" w:cstheme="minorHAnsi"/>
+          <w:b/>
+          <w:sz w:val="28"/>
+          <w:szCs w:val="24"/>
+        </w:rPr>
+        <w:t xml:space="preserve"> </w:t>
+      </w:r>
+    </w:p>
+    <w:p>
+      <w:pPr>
+        <w:pStyle w:val="ListParagraph"/>
+        <w:numPr>
+          <w:ilvl w:val="0"/>
+          <w:numId w:val="7"/>
+        </w:numPr>
+        <w:rPr>
+          <w:rFonts w:ascii="Bradley Hand ITC" w:hAnsi="Bradley Hand ITC" w:cstheme="minorHAnsi"/>
+          <w:b/>
+          <w:sz w:val="24"/>
+          <w:szCs w:val="22"/>
+        </w:rPr>
+      </w:pPr>
+    </w:p>
+    <w:p>
+      <w:pPr>
+        <w:rPr>
+          <w:rFonts w:ascii="Bradley Hand ITC" w:hAnsi="Bradley Hand ITC" w:cstheme="minorHAnsi"/>
+          <w:bCs/>
+          <w:sz w:val="24"/>
+          <w:szCs w:val="22"/>
+          <w:lang w:val="en-GB"/>
+        </w:rPr>
+      </w:pPr>
     </w:p>
     <w:p>
       <w:pPr>
@@ -897,6 +2712,119 @@
 <file path=word/numbering.xml><?xml version="1.0" encoding="utf-8"?>
 <w:numbering xmlns:wpc="http://schemas.microsoft.com/office/word/2010/wordprocessingCanvas" xmlns:cx="http://schemas.microsoft.com/office/drawing/2014/chartex" xmlns:cx1="http://schemas.microsoft.com/office/drawing/2015/9/8/chartex" xmlns:cx2="http://schemas.microsoft.com/office/drawing/2015/10/21/chartex" xmlns:cx3="http://schemas.microsoft.com/office/drawing/2016/5/9/chartex" xmlns:cx4="http://schemas.microsoft.com/office/drawing/2016/5/10/chartex" xmlns:cx5="http://schemas.microsoft.com/office/drawing/2016/5/11/chartex" xmlns:cx6="http://schemas.microsoft.com/office/drawing/2016/5/12/chartex" xmlns:cx7="http://schemas.microsoft.com/office/drawing/2016/5/13/chartex" xmlns:cx8="http://schemas.microsoft.com/office/drawing/2016/5/14/chartex" xmlns:mc="http://schemas.openxmlformats.org/markup-compatibility/2006" xmlns:aink="http://schemas.microsoft.com/office/drawing/2016/ink" xmlns:am3d="http://schemas.microsoft.com/office/drawing/2017/model3d" xmlns:o="urn:schemas-microsoft-com:office:office" xmlns:r="http://schemas.openxmlformats.org/officeDocument/2006/relationships" xmlns:m="http://schemas.openxmlformats.org/officeDocument/2006/math" xmlns:v="urn:schemas-microsoft-com:vml" xmlns:wp14="http://schemas.microsoft.com/office/word/2010/wordprocessingDrawing" xmlns:wp="http://schemas.openxmlformats.org/drawingml/2006/wordprocessingDrawing" xmlns:w10="urn:schemas-microsoft-com:office:word" xmlns:w="http://schemas.openxmlformats.org/wordprocessingml/2006/main" xmlns:w14="http://schemas.microsoft.com/office/word/2010/wordml" xmlns:w15="http://schemas.microsoft.com/office/word/2012/wordml" xmlns:w16cex="http://schemas.microsoft.com/office/word/2018/wordml/cex" xmlns:w16cid="http://schemas.microsoft.com/office/word/2016/wordml/cid" xmlns:w16="http://schemas.microsoft.com/office/word/2018/wordml" xmlns:w16se="http://schemas.microsoft.com/office/word/2015/wordml/symex" xmlns:wpg="http://schemas.microsoft.com/office/word/2010/wordprocessingGroup" xmlns:wpi="http://schemas.microsoft.com/office/word/2010/wordprocessingInk" xmlns:wne="http://schemas.microsoft.com/office/word/2006/wordml" xmlns:wps="http://schemas.microsoft.com/office/word/2010/wordprocessingShape" mc:Ignorable="w14 w15 w16se w16cid w16 w16cex wp14">
   <w:abstractNum w:abstractNumId="0" w15:restartNumberingAfterBreak="0">
+    <w:nsid w:val="0A4C25F9"/>
+    <w:multiLevelType w:val="hybridMultilevel"/>
+    <w:tmpl w:val="DC30CB48"/>
+    <w:lvl w:ilvl="0" w:tplc="4009000F">
+      <w:start w:val="1"/>
+      <w:numFmt w:val="decimal"/>
+      <w:lvlText w:val="%1."/>
+      <w:lvlJc w:val="left"/>
+      <w:pPr>
+        <w:ind w:left="720" w:hanging="360"/>
+      </w:pPr>
+      <w:rPr>
+        <w:rFonts w:hint="default"/>
+      </w:rPr>
+    </w:lvl>
+    <w:lvl w:ilvl="1" w:tplc="40090003" w:tentative="1">
+      <w:start w:val="1"/>
+      <w:numFmt w:val="bullet"/>
+      <w:lvlText w:val="o"/>
+      <w:lvlJc w:val="left"/>
+      <w:pPr>
+        <w:ind w:left="1440" w:hanging="360"/>
+      </w:pPr>
+      <w:rPr>
+        <w:rFonts w:ascii="Courier New" w:hAnsi="Courier New" w:cs="Courier New" w:hint="default"/>
+      </w:rPr>
+    </w:lvl>
+    <w:lvl w:ilvl="2" w:tplc="40090005" w:tentative="1">
+      <w:start w:val="1"/>
+      <w:numFmt w:val="bullet"/>
+      <w:lvlText w:val=""/>
+      <w:lvlJc w:val="left"/>
+      <w:pPr>
+        <w:ind w:left="2160" w:hanging="360"/>
+      </w:pPr>
+      <w:rPr>
+        <w:rFonts w:ascii="Wingdings" w:hAnsi="Wingdings" w:hint="default"/>
+      </w:rPr>
+    </w:lvl>
+    <w:lvl w:ilvl="3" w:tplc="40090001" w:tentative="1">
+      <w:start w:val="1"/>
+      <w:numFmt w:val="bullet"/>
+      <w:lvlText w:val=""/>
+      <w:lvlJc w:val="left"/>
+      <w:pPr>
+        <w:ind w:left="2880" w:hanging="360"/>
+      </w:pPr>
+      <w:rPr>
+        <w:rFonts w:ascii="Symbol" w:hAnsi="Symbol" w:hint="default"/>
+      </w:rPr>
+    </w:lvl>
+    <w:lvl w:ilvl="4" w:tplc="40090003" w:tentative="1">
+      <w:start w:val="1"/>
+      <w:numFmt w:val="bullet"/>
+      <w:lvlText w:val="o"/>
+      <w:lvlJc w:val="left"/>
+      <w:pPr>
+        <w:ind w:left="3600" w:hanging="360"/>
+      </w:pPr>
+      <w:rPr>
+        <w:rFonts w:ascii="Courier New" w:hAnsi="Courier New" w:cs="Courier New" w:hint="default"/>
+      </w:rPr>
+    </w:lvl>
+    <w:lvl w:ilvl="5" w:tplc="40090005" w:tentative="1">
+      <w:start w:val="1"/>
+      <w:numFmt w:val="bullet"/>
+      <w:lvlText w:val=""/>
+      <w:lvlJc w:val="left"/>
+      <w:pPr>
+        <w:ind w:left="4320" w:hanging="360"/>
+      </w:pPr>
+      <w:rPr>
+        <w:rFonts w:ascii="Wingdings" w:hAnsi="Wingdings" w:hint="default"/>
+      </w:rPr>
+    </w:lvl>
+    <w:lvl w:ilvl="6" w:tplc="40090001" w:tentative="1">
+      <w:start w:val="1"/>
+      <w:numFmt w:val="bullet"/>
+      <w:lvlText w:val=""/>
+      <w:lvlJc w:val="left"/>
+      <w:pPr>
+        <w:ind w:left="5040" w:hanging="360"/>
+      </w:pPr>
+      <w:rPr>
+        <w:rFonts w:ascii="Symbol" w:hAnsi="Symbol" w:hint="default"/>
+      </w:rPr>
+    </w:lvl>
+    <w:lvl w:ilvl="7" w:tplc="40090003" w:tentative="1">
+      <w:start w:val="1"/>
+      <w:numFmt w:val="bullet"/>
+      <w:lvlText w:val="o"/>
+      <w:lvlJc w:val="left"/>
+      <w:pPr>
+        <w:ind w:left="5760" w:hanging="360"/>
+      </w:pPr>
+      <w:rPr>
+        <w:rFonts w:ascii="Courier New" w:hAnsi="Courier New" w:cs="Courier New" w:hint="default"/>
+      </w:rPr>
+    </w:lvl>
+    <w:lvl w:ilvl="8" w:tplc="40090005" w:tentative="1">
+      <w:start w:val="1"/>
+      <w:numFmt w:val="bullet"/>
+      <w:lvlText w:val=""/>
+      <w:lvlJc w:val="left"/>
+      <w:pPr>
+        <w:ind w:left="6480" w:hanging="360"/>
+      </w:pPr>
+      <w:rPr>
+        <w:rFonts w:ascii="Wingdings" w:hAnsi="Wingdings" w:hint="default"/>
+      </w:rPr>
+    </w:lvl>
+  </w:abstractNum>
+  <w:abstractNum w:abstractNumId="1" w15:restartNumberingAfterBreak="0">
     <w:nsid w:val="31B24857"/>
     <w:multiLevelType w:val="hybridMultilevel"/>
     <w:tmpl w:val="00CE174A"/>
@@ -1009,7 +2937,7 @@
       </w:rPr>
     </w:lvl>
   </w:abstractNum>
-  <w:abstractNum w:abstractNumId="1" w15:restartNumberingAfterBreak="0">
+  <w:abstractNum w:abstractNumId="2" w15:restartNumberingAfterBreak="0">
     <w:nsid w:val="3E144695"/>
     <w:multiLevelType w:val="hybridMultilevel"/>
     <w:tmpl w:val="0AA2386A"/>
@@ -1122,7 +3050,233 @@
       </w:rPr>
     </w:lvl>
   </w:abstractNum>
-  <w:abstractNum w:abstractNumId="2" w15:restartNumberingAfterBreak="0">
+  <w:abstractNum w:abstractNumId="3" w15:restartNumberingAfterBreak="0">
+    <w:nsid w:val="51FC750F"/>
+    <w:multiLevelType w:val="hybridMultilevel"/>
+    <w:tmpl w:val="DC30CB48"/>
+    <w:lvl w:ilvl="0" w:tplc="4009000F">
+      <w:start w:val="1"/>
+      <w:numFmt w:val="decimal"/>
+      <w:lvlText w:val="%1."/>
+      <w:lvlJc w:val="left"/>
+      <w:pPr>
+        <w:ind w:left="720" w:hanging="360"/>
+      </w:pPr>
+      <w:rPr>
+        <w:rFonts w:hint="default"/>
+      </w:rPr>
+    </w:lvl>
+    <w:lvl w:ilvl="1" w:tplc="40090003" w:tentative="1">
+      <w:start w:val="1"/>
+      <w:numFmt w:val="bullet"/>
+      <w:lvlText w:val="o"/>
+      <w:lvlJc w:val="left"/>
+      <w:pPr>
+        <w:ind w:left="1440" w:hanging="360"/>
+      </w:pPr>
+      <w:rPr>
+        <w:rFonts w:ascii="Courier New" w:hAnsi="Courier New" w:cs="Courier New" w:hint="default"/>
+      </w:rPr>
+    </w:lvl>
+    <w:lvl w:ilvl="2" w:tplc="40090005" w:tentative="1">
+      <w:start w:val="1"/>
+      <w:numFmt w:val="bullet"/>
+      <w:lvlText w:val=""/>
+      <w:lvlJc w:val="left"/>
+      <w:pPr>
+        <w:ind w:left="2160" w:hanging="360"/>
+      </w:pPr>
+      <w:rPr>
+        <w:rFonts w:ascii="Wingdings" w:hAnsi="Wingdings" w:hint="default"/>
+      </w:rPr>
+    </w:lvl>
+    <w:lvl w:ilvl="3" w:tplc="40090001" w:tentative="1">
+      <w:start w:val="1"/>
+      <w:numFmt w:val="bullet"/>
+      <w:lvlText w:val=""/>
+      <w:lvlJc w:val="left"/>
+      <w:pPr>
+        <w:ind w:left="2880" w:hanging="360"/>
+      </w:pPr>
+      <w:rPr>
+        <w:rFonts w:ascii="Symbol" w:hAnsi="Symbol" w:hint="default"/>
+      </w:rPr>
+    </w:lvl>
+    <w:lvl w:ilvl="4" w:tplc="40090003" w:tentative="1">
+      <w:start w:val="1"/>
+      <w:numFmt w:val="bullet"/>
+      <w:lvlText w:val="o"/>
+      <w:lvlJc w:val="left"/>
+      <w:pPr>
+        <w:ind w:left="3600" w:hanging="360"/>
+      </w:pPr>
+      <w:rPr>
+        <w:rFonts w:ascii="Courier New" w:hAnsi="Courier New" w:cs="Courier New" w:hint="default"/>
+      </w:rPr>
+    </w:lvl>
+    <w:lvl w:ilvl="5" w:tplc="40090005" w:tentative="1">
+      <w:start w:val="1"/>
+      <w:numFmt w:val="bullet"/>
+      <w:lvlText w:val=""/>
+      <w:lvlJc w:val="left"/>
+      <w:pPr>
+        <w:ind w:left="4320" w:hanging="360"/>
+      </w:pPr>
+      <w:rPr>
+        <w:rFonts w:ascii="Wingdings" w:hAnsi="Wingdings" w:hint="default"/>
+      </w:rPr>
+    </w:lvl>
+    <w:lvl w:ilvl="6" w:tplc="40090001" w:tentative="1">
+      <w:start w:val="1"/>
+      <w:numFmt w:val="bullet"/>
+      <w:lvlText w:val=""/>
+      <w:lvlJc w:val="left"/>
+      <w:pPr>
+        <w:ind w:left="5040" w:hanging="360"/>
+      </w:pPr>
+      <w:rPr>
+        <w:rFonts w:ascii="Symbol" w:hAnsi="Symbol" w:hint="default"/>
+      </w:rPr>
+    </w:lvl>
+    <w:lvl w:ilvl="7" w:tplc="40090003" w:tentative="1">
+      <w:start w:val="1"/>
+      <w:numFmt w:val="bullet"/>
+      <w:lvlText w:val="o"/>
+      <w:lvlJc w:val="left"/>
+      <w:pPr>
+        <w:ind w:left="5760" w:hanging="360"/>
+      </w:pPr>
+      <w:rPr>
+        <w:rFonts w:ascii="Courier New" w:hAnsi="Courier New" w:cs="Courier New" w:hint="default"/>
+      </w:rPr>
+    </w:lvl>
+    <w:lvl w:ilvl="8" w:tplc="40090005" w:tentative="1">
+      <w:start w:val="1"/>
+      <w:numFmt w:val="bullet"/>
+      <w:lvlText w:val=""/>
+      <w:lvlJc w:val="left"/>
+      <w:pPr>
+        <w:ind w:left="6480" w:hanging="360"/>
+      </w:pPr>
+      <w:rPr>
+        <w:rFonts w:ascii="Wingdings" w:hAnsi="Wingdings" w:hint="default"/>
+      </w:rPr>
+    </w:lvl>
+  </w:abstractNum>
+  <w:abstractNum w:abstractNumId="4" w15:restartNumberingAfterBreak="0">
+    <w:nsid w:val="630E4F53"/>
+    <w:multiLevelType w:val="hybridMultilevel"/>
+    <w:tmpl w:val="C6E6FBD6"/>
+    <w:lvl w:ilvl="0" w:tplc="40090001">
+      <w:start w:val="1"/>
+      <w:numFmt w:val="bullet"/>
+      <w:lvlText w:val=""/>
+      <w:lvlJc w:val="left"/>
+      <w:pPr>
+        <w:ind w:left="720" w:hanging="360"/>
+      </w:pPr>
+      <w:rPr>
+        <w:rFonts w:ascii="Symbol" w:hAnsi="Symbol" w:hint="default"/>
+      </w:rPr>
+    </w:lvl>
+    <w:lvl w:ilvl="1" w:tplc="40090003" w:tentative="1">
+      <w:start w:val="1"/>
+      <w:numFmt w:val="bullet"/>
+      <w:lvlText w:val="o"/>
+      <w:lvlJc w:val="left"/>
+      <w:pPr>
+        <w:ind w:left="1440" w:hanging="360"/>
+      </w:pPr>
+      <w:rPr>
+        <w:rFonts w:ascii="Courier New" w:hAnsi="Courier New" w:cs="Courier New" w:hint="default"/>
+      </w:rPr>
+    </w:lvl>
+    <w:lvl w:ilvl="2" w:tplc="40090005" w:tentative="1">
+      <w:start w:val="1"/>
+      <w:numFmt w:val="bullet"/>
+      <w:lvlText w:val=""/>
+      <w:lvlJc w:val="left"/>
+      <w:pPr>
+        <w:ind w:left="2160" w:hanging="360"/>
+      </w:pPr>
+      <w:rPr>
+        <w:rFonts w:ascii="Wingdings" w:hAnsi="Wingdings" w:hint="default"/>
+      </w:rPr>
+    </w:lvl>
+    <w:lvl w:ilvl="3" w:tplc="40090001" w:tentative="1">
+      <w:start w:val="1"/>
+      <w:numFmt w:val="bullet"/>
+      <w:lvlText w:val=""/>
+      <w:lvlJc w:val="left"/>
+      <w:pPr>
+        <w:ind w:left="2880" w:hanging="360"/>
+      </w:pPr>
+      <w:rPr>
+        <w:rFonts w:ascii="Symbol" w:hAnsi="Symbol" w:hint="default"/>
+      </w:rPr>
+    </w:lvl>
+    <w:lvl w:ilvl="4" w:tplc="40090003" w:tentative="1">
+      <w:start w:val="1"/>
+      <w:numFmt w:val="bullet"/>
+      <w:lvlText w:val="o"/>
+      <w:lvlJc w:val="left"/>
+      <w:pPr>
+        <w:ind w:left="3600" w:hanging="360"/>
+      </w:pPr>
+      <w:rPr>
+        <w:rFonts w:ascii="Courier New" w:hAnsi="Courier New" w:cs="Courier New" w:hint="default"/>
+      </w:rPr>
+    </w:lvl>
+    <w:lvl w:ilvl="5" w:tplc="40090005" w:tentative="1">
+      <w:start w:val="1"/>
+      <w:numFmt w:val="bullet"/>
+      <w:lvlText w:val=""/>
+      <w:lvlJc w:val="left"/>
+      <w:pPr>
+        <w:ind w:left="4320" w:hanging="360"/>
+      </w:pPr>
+      <w:rPr>
+        <w:rFonts w:ascii="Wingdings" w:hAnsi="Wingdings" w:hint="default"/>
+      </w:rPr>
+    </w:lvl>
+    <w:lvl w:ilvl="6" w:tplc="40090001" w:tentative="1">
+      <w:start w:val="1"/>
+      <w:numFmt w:val="bullet"/>
+      <w:lvlText w:val=""/>
+      <w:lvlJc w:val="left"/>
+      <w:pPr>
+        <w:ind w:left="5040" w:hanging="360"/>
+      </w:pPr>
+      <w:rPr>
+        <w:rFonts w:ascii="Symbol" w:hAnsi="Symbol" w:hint="default"/>
+      </w:rPr>
+    </w:lvl>
+    <w:lvl w:ilvl="7" w:tplc="40090003" w:tentative="1">
+      <w:start w:val="1"/>
+      <w:numFmt w:val="bullet"/>
+      <w:lvlText w:val="o"/>
+      <w:lvlJc w:val="left"/>
+      <w:pPr>
+        <w:ind w:left="5760" w:hanging="360"/>
+      </w:pPr>
+      <w:rPr>
+        <w:rFonts w:ascii="Courier New" w:hAnsi="Courier New" w:cs="Courier New" w:hint="default"/>
+      </w:rPr>
+    </w:lvl>
+    <w:lvl w:ilvl="8" w:tplc="40090005" w:tentative="1">
+      <w:start w:val="1"/>
+      <w:numFmt w:val="bullet"/>
+      <w:lvlText w:val=""/>
+      <w:lvlJc w:val="left"/>
+      <w:pPr>
+        <w:ind w:left="6480" w:hanging="360"/>
+      </w:pPr>
+      <w:rPr>
+        <w:rFonts w:ascii="Wingdings" w:hAnsi="Wingdings" w:hint="default"/>
+      </w:rPr>
+    </w:lvl>
+  </w:abstractNum>
+  <w:abstractNum w:abstractNumId="5" w15:restartNumberingAfterBreak="0">
     <w:nsid w:val="66AC1037"/>
     <w:multiLevelType w:val="hybridMultilevel"/>
     <w:tmpl w:val="906041E8"/>
@@ -1235,14 +3389,139 @@
       </w:rPr>
     </w:lvl>
   </w:abstractNum>
+  <w:abstractNum w:abstractNumId="6" w15:restartNumberingAfterBreak="0">
+    <w:nsid w:val="735134CE"/>
+    <w:multiLevelType w:val="hybridMultilevel"/>
+    <w:tmpl w:val="167CED9A"/>
+    <w:lvl w:ilvl="0" w:tplc="40090001">
+      <w:start w:val="1"/>
+      <w:numFmt w:val="bullet"/>
+      <w:lvlText w:val=""/>
+      <w:lvlJc w:val="left"/>
+      <w:pPr>
+        <w:ind w:left="780" w:hanging="360"/>
+      </w:pPr>
+      <w:rPr>
+        <w:rFonts w:ascii="Symbol" w:hAnsi="Symbol" w:hint="default"/>
+      </w:rPr>
+    </w:lvl>
+    <w:lvl w:ilvl="1" w:tplc="40090003" w:tentative="1">
+      <w:start w:val="1"/>
+      <w:numFmt w:val="bullet"/>
+      <w:lvlText w:val="o"/>
+      <w:lvlJc w:val="left"/>
+      <w:pPr>
+        <w:ind w:left="1500" w:hanging="360"/>
+      </w:pPr>
+      <w:rPr>
+        <w:rFonts w:ascii="Courier New" w:hAnsi="Courier New" w:cs="Courier New" w:hint="default"/>
+      </w:rPr>
+    </w:lvl>
+    <w:lvl w:ilvl="2" w:tplc="40090005" w:tentative="1">
+      <w:start w:val="1"/>
+      <w:numFmt w:val="bullet"/>
+      <w:lvlText w:val=""/>
+      <w:lvlJc w:val="left"/>
+      <w:pPr>
+        <w:ind w:left="2220" w:hanging="360"/>
+      </w:pPr>
+      <w:rPr>
+        <w:rFonts w:ascii="Wingdings" w:hAnsi="Wingdings" w:hint="default"/>
+      </w:rPr>
+    </w:lvl>
+    <w:lvl w:ilvl="3" w:tplc="40090001" w:tentative="1">
+      <w:start w:val="1"/>
+      <w:numFmt w:val="bullet"/>
+      <w:lvlText w:val=""/>
+      <w:lvlJc w:val="left"/>
+      <w:pPr>
+        <w:ind w:left="2940" w:hanging="360"/>
+      </w:pPr>
+      <w:rPr>
+        <w:rFonts w:ascii="Symbol" w:hAnsi="Symbol" w:hint="default"/>
+      </w:rPr>
+    </w:lvl>
+    <w:lvl w:ilvl="4" w:tplc="40090003" w:tentative="1">
+      <w:start w:val="1"/>
+      <w:numFmt w:val="bullet"/>
+      <w:lvlText w:val="o"/>
+      <w:lvlJc w:val="left"/>
+      <w:pPr>
+        <w:ind w:left="3660" w:hanging="360"/>
+      </w:pPr>
+      <w:rPr>
+        <w:rFonts w:ascii="Courier New" w:hAnsi="Courier New" w:cs="Courier New" w:hint="default"/>
+      </w:rPr>
+    </w:lvl>
+    <w:lvl w:ilvl="5" w:tplc="40090005" w:tentative="1">
+      <w:start w:val="1"/>
+      <w:numFmt w:val="bullet"/>
+      <w:lvlText w:val=""/>
+      <w:lvlJc w:val="left"/>
+      <w:pPr>
+        <w:ind w:left="4380" w:hanging="360"/>
+      </w:pPr>
+      <w:rPr>
+        <w:rFonts w:ascii="Wingdings" w:hAnsi="Wingdings" w:hint="default"/>
+      </w:rPr>
+    </w:lvl>
+    <w:lvl w:ilvl="6" w:tplc="40090001" w:tentative="1">
+      <w:start w:val="1"/>
+      <w:numFmt w:val="bullet"/>
+      <w:lvlText w:val=""/>
+      <w:lvlJc w:val="left"/>
+      <w:pPr>
+        <w:ind w:left="5100" w:hanging="360"/>
+      </w:pPr>
+      <w:rPr>
+        <w:rFonts w:ascii="Symbol" w:hAnsi="Symbol" w:hint="default"/>
+      </w:rPr>
+    </w:lvl>
+    <w:lvl w:ilvl="7" w:tplc="40090003" w:tentative="1">
+      <w:start w:val="1"/>
+      <w:numFmt w:val="bullet"/>
+      <w:lvlText w:val="o"/>
+      <w:lvlJc w:val="left"/>
+      <w:pPr>
+        <w:ind w:left="5820" w:hanging="360"/>
+      </w:pPr>
+      <w:rPr>
+        <w:rFonts w:ascii="Courier New" w:hAnsi="Courier New" w:cs="Courier New" w:hint="default"/>
+      </w:rPr>
+    </w:lvl>
+    <w:lvl w:ilvl="8" w:tplc="40090005" w:tentative="1">
+      <w:start w:val="1"/>
+      <w:numFmt w:val="bullet"/>
+      <w:lvlText w:val=""/>
+      <w:lvlJc w:val="left"/>
+      <w:pPr>
+        <w:ind w:left="6540" w:hanging="360"/>
+      </w:pPr>
+      <w:rPr>
+        <w:rFonts w:ascii="Wingdings" w:hAnsi="Wingdings" w:hint="default"/>
+      </w:rPr>
+    </w:lvl>
+  </w:abstractNum>
   <w:num w:numId="1">
+    <w:abstractNumId w:val="1"/>
+  </w:num>
+  <w:num w:numId="2">
+    <w:abstractNumId w:val="5"/>
+  </w:num>
+  <w:num w:numId="3">
+    <w:abstractNumId w:val="2"/>
+  </w:num>
+  <w:num w:numId="4">
+    <w:abstractNumId w:val="6"/>
+  </w:num>
+  <w:num w:numId="5">
+    <w:abstractNumId w:val="4"/>
+  </w:num>
+  <w:num w:numId="6">
     <w:abstractNumId w:val="0"/>
   </w:num>
-  <w:num w:numId="2">
-    <w:abstractNumId w:val="2"/>
-  </w:num>
-  <w:num w:numId="3">
-    <w:abstractNumId w:val="1"/>
+  <w:num w:numId="7">
+    <w:abstractNumId w:val="3"/>
   </w:num>
 </w:numbering>
 </file>
@@ -1644,7 +3923,7 @@
   <w:style w:type="paragraph" w:default="1" w:styleId="Normal">
     <w:name w:val="Normal"/>
     <w:qFormat/>
-    <w:rsid w:val="00AD5756"/>
+    <w:rsid w:val="00791346"/>
   </w:style>
   <w:style w:type="paragraph" w:styleId="Heading1">
     <w:name w:val="heading 1"/>
@@ -1771,6 +4050,17 @@
       <w:color w:val="605E5C"/>
       <w:shd w:val="clear" w:color="auto" w:fill="E1DFDD"/>
     </w:rPr>
+  </w:style>
+  <w:style w:type="paragraph" w:styleId="ListParagraph">
+    <w:name w:val="List Paragraph"/>
+    <w:basedOn w:val="Normal"/>
+    <w:uiPriority w:val="34"/>
+    <w:qFormat/>
+    <w:rsid w:val="00DB2C07"/>
+    <w:pPr>
+      <w:ind w:left="720"/>
+      <w:contextualSpacing/>
+    </w:pPr>
   </w:style>
 </w:styles>
 </file>

</xml_diff>

<commit_message>
ASK.ME with Final 0.994 GUI Built
All work done till 0.994 GUI Built & Fully Completed CMD version.
</commit_message>
<xml_diff>
--- a/ASK_ME_Doc.docx
+++ b/ASK_ME_Doc.docx
@@ -4,6 +4,939 @@
   <w:body>
     <w:p>
       <w:pPr>
+        <w:pStyle w:val="Heading1"/>
+        <w:jc w:val="center"/>
+        <w:rPr>
+          <w:lang w:val="en-US"/>
+        </w:rPr>
+      </w:pPr>
+      <w:bookmarkStart w:id="0" w:name="_Toc71165025"/>
+      <w:r>
+        <w:rPr>
+          <w:lang w:val="en-US"/>
+        </w:rPr>
+        <w:t xml:space="preserve">SECURITY ATTACK </w:t>
+      </w:r>
+      <w:r>
+        <w:rPr>
+          <w:lang w:val="en-US"/>
+        </w:rPr>
+        <w:t>&amp;</w:t>
+      </w:r>
+      <w:r>
+        <w:rPr>
+          <w:lang w:val="en-US"/>
+        </w:rPr>
+        <w:t xml:space="preserve"> DEFENSE</w:t>
+      </w:r>
+      <w:bookmarkEnd w:id="0"/>
+    </w:p>
+    <w:p>
+      <w:pPr>
+        <w:spacing w:after="0" w:line="240" w:lineRule="auto"/>
+        <w:jc w:val="center"/>
+        <w:rPr>
+          <w:rFonts w:eastAsia="Times New Roman" w:cstheme="minorHAnsi"/>
+          <w:bCs/>
+          <w:sz w:val="32"/>
+          <w:szCs w:val="28"/>
+          <w:lang w:val="en-US"/>
+        </w:rPr>
+      </w:pPr>
+      <w:r>
+        <w:rPr>
+          <w:rFonts w:eastAsia="Times New Roman" w:cstheme="minorHAnsi"/>
+          <w:bCs/>
+          <w:sz w:val="32"/>
+          <w:szCs w:val="28"/>
+          <w:lang w:val="en-US"/>
+        </w:rPr>
+        <w:t>Core Project</w:t>
+      </w:r>
+    </w:p>
+    <w:p>
+      <w:pPr>
+        <w:spacing w:after="0" w:line="240" w:lineRule="auto"/>
+        <w:jc w:val="center"/>
+        <w:rPr>
+          <w:rFonts w:ascii="Times New Roman" w:eastAsia="Times New Roman" w:hAnsi="Times New Roman" w:cs="Times New Roman"/>
+          <w:b/>
+          <w:sz w:val="32"/>
+          <w:szCs w:val="28"/>
+          <w:lang w:val="en-US"/>
+        </w:rPr>
+      </w:pPr>
+    </w:p>
+    <w:p>
+      <w:pPr>
+        <w:pStyle w:val="Heading1"/>
+        <w:jc w:val="center"/>
+        <w:rPr>
+          <w:lang w:val="en-US"/>
+        </w:rPr>
+      </w:pPr>
+      <w:bookmarkStart w:id="1" w:name="_Toc52148922"/>
+      <w:bookmarkStart w:id="2" w:name="_Toc52239079"/>
+      <w:bookmarkStart w:id="3" w:name="_Toc52239448"/>
+      <w:bookmarkStart w:id="4" w:name="_Toc71165026"/>
+      <w:r>
+        <w:rPr>
+          <w:lang w:val="en-US"/>
+        </w:rPr>
+        <w:t>By</w:t>
+      </w:r>
+      <w:bookmarkEnd w:id="1"/>
+      <w:bookmarkEnd w:id="2"/>
+      <w:bookmarkEnd w:id="3"/>
+      <w:bookmarkEnd w:id="4"/>
+    </w:p>
+    <w:p>
+      <w:pPr>
+        <w:spacing w:after="0" w:line="240" w:lineRule="auto"/>
+        <w:jc w:val="center"/>
+        <w:rPr>
+          <w:rFonts w:ascii="Times New Roman" w:eastAsia="Times New Roman" w:hAnsi="Times New Roman" w:cs="Times New Roman"/>
+          <w:b/>
+          <w:sz w:val="32"/>
+          <w:szCs w:val="28"/>
+          <w:lang w:val="en-US"/>
+        </w:rPr>
+      </w:pPr>
+    </w:p>
+    <w:p>
+      <w:pPr>
+        <w:pStyle w:val="Heading1"/>
+        <w:rPr>
+          <w:sz w:val="28"/>
+          <w:szCs w:val="28"/>
+          <w:lang w:val="en-US"/>
+        </w:rPr>
+      </w:pPr>
+      <w:bookmarkStart w:id="5" w:name="_Toc52148923"/>
+      <w:bookmarkStart w:id="6" w:name="_Toc52239080"/>
+      <w:bookmarkStart w:id="7" w:name="_Toc52239449"/>
+      <w:bookmarkStart w:id="8" w:name="_Toc71165027"/>
+      <w:r>
+        <w:rPr>
+          <w:sz w:val="28"/>
+          <w:szCs w:val="28"/>
+          <w:lang w:val="en-US"/>
+        </w:rPr>
+        <w:t xml:space="preserve">Name of the student: </w:t>
+      </w:r>
+      <w:r>
+        <w:rPr>
+          <w:sz w:val="28"/>
+          <w:szCs w:val="28"/>
+          <w:lang w:val="en-US"/>
+        </w:rPr>
+        <w:tab/>
+      </w:r>
+      <w:r>
+        <w:rPr>
+          <w:sz w:val="28"/>
+          <w:szCs w:val="28"/>
+          <w:lang w:val="en-US"/>
+        </w:rPr>
+        <w:tab/>
+      </w:r>
+      <w:r>
+        <w:rPr>
+          <w:sz w:val="28"/>
+          <w:szCs w:val="28"/>
+          <w:lang w:val="en-US"/>
+        </w:rPr>
+        <w:tab/>
+      </w:r>
+      <w:r>
+        <w:rPr>
+          <w:sz w:val="28"/>
+          <w:szCs w:val="28"/>
+          <w:lang w:val="en-US"/>
+        </w:rPr>
+        <w:tab/>
+        <w:t xml:space="preserve">        </w:t>
+      </w:r>
+      <w:r>
+        <w:rPr>
+          <w:sz w:val="28"/>
+          <w:szCs w:val="28"/>
+          <w:lang w:val="en-US"/>
+        </w:rPr>
+        <w:t xml:space="preserve"> </w:t>
+      </w:r>
+      <w:r>
+        <w:rPr>
+          <w:sz w:val="28"/>
+          <w:szCs w:val="28"/>
+          <w:lang w:val="en-US"/>
+        </w:rPr>
+        <w:t>Enrolment/Registration No.</w:t>
+      </w:r>
+      <w:bookmarkEnd w:id="5"/>
+      <w:bookmarkEnd w:id="6"/>
+      <w:bookmarkEnd w:id="7"/>
+      <w:bookmarkEnd w:id="8"/>
+    </w:p>
+    <w:p>
+      <w:pPr>
+        <w:spacing w:after="0" w:line="240" w:lineRule="auto"/>
+        <w:rPr>
+          <w:rFonts w:eastAsia="Times New Roman" w:cstheme="minorHAnsi"/>
+          <w:sz w:val="28"/>
+          <w:szCs w:val="21"/>
+          <w:lang w:val="en-US"/>
+        </w:rPr>
+      </w:pPr>
+      <w:r>
+        <w:rPr>
+          <w:rFonts w:eastAsia="Times New Roman" w:cstheme="minorHAnsi"/>
+          <w:sz w:val="28"/>
+          <w:szCs w:val="21"/>
+          <w:lang w:val="en-US"/>
+        </w:rPr>
+        <w:t>Anant Kaul</w:t>
+      </w:r>
+      <w:r>
+        <w:rPr>
+          <w:rFonts w:eastAsia="Times New Roman" w:cstheme="minorHAnsi"/>
+          <w:sz w:val="28"/>
+          <w:szCs w:val="21"/>
+          <w:lang w:val="en-US"/>
+        </w:rPr>
+        <w:tab/>
+      </w:r>
+      <w:r>
+        <w:rPr>
+          <w:rFonts w:eastAsia="Times New Roman" w:cstheme="minorHAnsi"/>
+          <w:sz w:val="28"/>
+          <w:szCs w:val="21"/>
+          <w:lang w:val="en-US"/>
+        </w:rPr>
+        <w:tab/>
+      </w:r>
+      <w:r>
+        <w:rPr>
+          <w:rFonts w:eastAsia="Times New Roman" w:cstheme="minorHAnsi"/>
+          <w:sz w:val="28"/>
+          <w:szCs w:val="21"/>
+          <w:lang w:val="en-US"/>
+        </w:rPr>
+        <w:tab/>
+      </w:r>
+      <w:r>
+        <w:rPr>
+          <w:rFonts w:eastAsia="Times New Roman" w:cstheme="minorHAnsi"/>
+          <w:sz w:val="28"/>
+          <w:szCs w:val="21"/>
+          <w:lang w:val="en-US"/>
+        </w:rPr>
+        <w:tab/>
+      </w:r>
+      <w:r>
+        <w:rPr>
+          <w:rFonts w:eastAsia="Times New Roman" w:cstheme="minorHAnsi"/>
+          <w:sz w:val="28"/>
+          <w:szCs w:val="21"/>
+          <w:lang w:val="en-US"/>
+        </w:rPr>
+        <w:tab/>
+      </w:r>
+      <w:r>
+        <w:rPr>
+          <w:rFonts w:eastAsia="Times New Roman" w:cstheme="minorHAnsi"/>
+          <w:sz w:val="28"/>
+          <w:szCs w:val="21"/>
+          <w:lang w:val="en-US"/>
+        </w:rPr>
+        <w:tab/>
+        <w:t xml:space="preserve">         1800201C202</w:t>
+      </w:r>
+    </w:p>
+    <w:p>
+      <w:pPr>
+        <w:spacing w:after="0" w:line="240" w:lineRule="auto"/>
+        <w:rPr>
+          <w:rFonts w:eastAsia="Times New Roman" w:cstheme="minorHAnsi"/>
+          <w:sz w:val="28"/>
+          <w:szCs w:val="21"/>
+          <w:lang w:val="en-US"/>
+        </w:rPr>
+      </w:pPr>
+      <w:proofErr w:type="spellStart"/>
+      <w:r>
+        <w:rPr>
+          <w:rFonts w:eastAsia="Times New Roman" w:cstheme="minorHAnsi"/>
+          <w:sz w:val="28"/>
+          <w:szCs w:val="21"/>
+          <w:lang w:val="en-US"/>
+        </w:rPr>
+        <w:t>Shreyansh</w:t>
+      </w:r>
+      <w:proofErr w:type="spellEnd"/>
+      <w:r>
+        <w:rPr>
+          <w:rFonts w:eastAsia="Times New Roman" w:cstheme="minorHAnsi"/>
+          <w:sz w:val="28"/>
+          <w:szCs w:val="21"/>
+          <w:lang w:val="en-US"/>
+        </w:rPr>
+        <w:t xml:space="preserve"> Anchlia</w:t>
+      </w:r>
+      <w:r>
+        <w:rPr>
+          <w:rFonts w:eastAsia="Times New Roman" w:cstheme="minorHAnsi"/>
+          <w:sz w:val="28"/>
+          <w:szCs w:val="21"/>
+          <w:lang w:val="en-US"/>
+        </w:rPr>
+        <w:tab/>
+      </w:r>
+      <w:r>
+        <w:rPr>
+          <w:rFonts w:eastAsia="Times New Roman" w:cstheme="minorHAnsi"/>
+          <w:sz w:val="28"/>
+          <w:szCs w:val="21"/>
+          <w:lang w:val="en-US"/>
+        </w:rPr>
+        <w:tab/>
+      </w:r>
+      <w:r>
+        <w:rPr>
+          <w:rFonts w:eastAsia="Times New Roman" w:cstheme="minorHAnsi"/>
+          <w:sz w:val="28"/>
+          <w:szCs w:val="21"/>
+          <w:lang w:val="en-US"/>
+        </w:rPr>
+        <w:tab/>
+      </w:r>
+      <w:r>
+        <w:rPr>
+          <w:rFonts w:eastAsia="Times New Roman" w:cstheme="minorHAnsi"/>
+          <w:sz w:val="28"/>
+          <w:szCs w:val="21"/>
+          <w:lang w:val="en-US"/>
+        </w:rPr>
+        <w:tab/>
+      </w:r>
+      <w:r>
+        <w:rPr>
+          <w:rFonts w:eastAsia="Times New Roman" w:cstheme="minorHAnsi"/>
+          <w:sz w:val="28"/>
+          <w:szCs w:val="21"/>
+          <w:lang w:val="en-US"/>
+        </w:rPr>
+        <w:tab/>
+        <w:t xml:space="preserve">         1800</w:t>
+      </w:r>
+      <w:r>
+        <w:rPr>
+          <w:rFonts w:eastAsia="Times New Roman" w:cstheme="minorHAnsi"/>
+          <w:sz w:val="28"/>
+          <w:szCs w:val="21"/>
+          <w:lang w:val="en-US"/>
+        </w:rPr>
+        <w:t>185</w:t>
+      </w:r>
+      <w:r>
+        <w:rPr>
+          <w:rFonts w:eastAsia="Times New Roman" w:cstheme="minorHAnsi"/>
+          <w:sz w:val="28"/>
+          <w:szCs w:val="21"/>
+          <w:lang w:val="en-US"/>
+        </w:rPr>
+        <w:t>C202</w:t>
+      </w:r>
+    </w:p>
+    <w:p>
+      <w:pPr>
+        <w:spacing w:after="0" w:line="240" w:lineRule="auto"/>
+        <w:rPr>
+          <w:rFonts w:eastAsia="Times New Roman" w:cstheme="minorHAnsi"/>
+          <w:sz w:val="28"/>
+          <w:szCs w:val="21"/>
+          <w:lang w:val="en-US"/>
+        </w:rPr>
+      </w:pPr>
+      <w:r>
+        <w:rPr>
+          <w:rFonts w:eastAsia="Times New Roman" w:cstheme="minorHAnsi"/>
+          <w:sz w:val="28"/>
+          <w:szCs w:val="21"/>
+          <w:lang w:val="en-US"/>
+        </w:rPr>
+        <w:t xml:space="preserve">Kishor </w:t>
+      </w:r>
+      <w:proofErr w:type="spellStart"/>
+      <w:r>
+        <w:rPr>
+          <w:rFonts w:eastAsia="Times New Roman" w:cstheme="minorHAnsi"/>
+          <w:sz w:val="28"/>
+          <w:szCs w:val="21"/>
+          <w:lang w:val="en-US"/>
+        </w:rPr>
+        <w:t>Sarswat</w:t>
+      </w:r>
+      <w:proofErr w:type="spellEnd"/>
+      <w:r>
+        <w:rPr>
+          <w:rFonts w:eastAsia="Times New Roman" w:cstheme="minorHAnsi"/>
+          <w:sz w:val="28"/>
+          <w:szCs w:val="21"/>
+          <w:lang w:val="en-US"/>
+        </w:rPr>
+        <w:tab/>
+      </w:r>
+      <w:r>
+        <w:rPr>
+          <w:rFonts w:eastAsia="Times New Roman" w:cstheme="minorHAnsi"/>
+          <w:sz w:val="28"/>
+          <w:szCs w:val="21"/>
+          <w:lang w:val="en-US"/>
+        </w:rPr>
+        <w:tab/>
+      </w:r>
+      <w:r>
+        <w:rPr>
+          <w:rFonts w:eastAsia="Times New Roman" w:cstheme="minorHAnsi"/>
+          <w:sz w:val="28"/>
+          <w:szCs w:val="21"/>
+          <w:lang w:val="en-US"/>
+        </w:rPr>
+        <w:tab/>
+      </w:r>
+      <w:r>
+        <w:rPr>
+          <w:rFonts w:eastAsia="Times New Roman" w:cstheme="minorHAnsi"/>
+          <w:sz w:val="28"/>
+          <w:szCs w:val="21"/>
+          <w:lang w:val="en-US"/>
+        </w:rPr>
+        <w:tab/>
+      </w:r>
+      <w:r>
+        <w:rPr>
+          <w:rFonts w:eastAsia="Times New Roman" w:cstheme="minorHAnsi"/>
+          <w:sz w:val="28"/>
+          <w:szCs w:val="21"/>
+          <w:lang w:val="en-US"/>
+        </w:rPr>
+        <w:tab/>
+        <w:t xml:space="preserve">         18002</w:t>
+      </w:r>
+      <w:r>
+        <w:rPr>
+          <w:rFonts w:eastAsia="Times New Roman" w:cstheme="minorHAnsi"/>
+          <w:sz w:val="28"/>
+          <w:szCs w:val="21"/>
+          <w:lang w:val="en-US"/>
+        </w:rPr>
+        <w:t>28</w:t>
+      </w:r>
+      <w:r>
+        <w:rPr>
+          <w:rFonts w:eastAsia="Times New Roman" w:cstheme="minorHAnsi"/>
+          <w:sz w:val="28"/>
+          <w:szCs w:val="21"/>
+          <w:lang w:val="en-US"/>
+        </w:rPr>
+        <w:t>C202</w:t>
+      </w:r>
+    </w:p>
+    <w:p>
+      <w:pPr>
+        <w:keepNext/>
+        <w:spacing w:before="240" w:after="60" w:line="240" w:lineRule="auto"/>
+        <w:jc w:val="center"/>
+        <w:outlineLvl w:val="1"/>
+        <w:rPr>
+          <w:rFonts w:ascii="Calibri Light" w:eastAsia="Times New Roman" w:hAnsi="Calibri Light" w:cs="Times New Roman"/>
+          <w:b/>
+          <w:bCs/>
+          <w:i/>
+          <w:iCs/>
+          <w:sz w:val="32"/>
+          <w:szCs w:val="32"/>
+          <w:lang w:val="en-US"/>
+        </w:rPr>
+      </w:pPr>
+    </w:p>
+    <w:p>
+      <w:pPr>
+        <w:pStyle w:val="Heading1"/>
+        <w:jc w:val="center"/>
+        <w:rPr>
+          <w:lang w:val="en-US"/>
+        </w:rPr>
+      </w:pPr>
+      <w:bookmarkStart w:id="9" w:name="_Toc52148924"/>
+      <w:bookmarkStart w:id="10" w:name="_Toc52239081"/>
+      <w:bookmarkStart w:id="11" w:name="_Toc52239450"/>
+      <w:bookmarkStart w:id="12" w:name="_Toc71165028"/>
+      <w:r>
+        <w:rPr>
+          <w:lang w:val="en-US"/>
+        </w:rPr>
+        <w:t>Prepared in the partial fulfillment of the</w:t>
+      </w:r>
+      <w:bookmarkEnd w:id="9"/>
+      <w:bookmarkEnd w:id="10"/>
+      <w:bookmarkEnd w:id="11"/>
+      <w:bookmarkEnd w:id="12"/>
+    </w:p>
+    <w:p>
+      <w:pPr>
+        <w:spacing w:after="0" w:line="240" w:lineRule="auto"/>
+        <w:jc w:val="center"/>
+        <w:rPr>
+          <w:rFonts w:eastAsia="Times New Roman" w:cstheme="minorHAnsi"/>
+          <w:sz w:val="32"/>
+          <w:szCs w:val="32"/>
+          <w:lang w:val="en-US"/>
+        </w:rPr>
+      </w:pPr>
+      <w:r>
+        <w:rPr>
+          <w:rFonts w:eastAsia="Times New Roman" w:cstheme="minorHAnsi"/>
+          <w:sz w:val="32"/>
+          <w:szCs w:val="32"/>
+          <w:lang w:val="en-US"/>
+        </w:rPr>
+        <w:t xml:space="preserve">Security Attack </w:t>
+      </w:r>
+      <w:r>
+        <w:rPr>
+          <w:rFonts w:eastAsia="Times New Roman" w:cstheme="minorHAnsi"/>
+          <w:sz w:val="32"/>
+          <w:szCs w:val="32"/>
+          <w:lang w:val="en-US"/>
+        </w:rPr>
+        <w:t>&amp;</w:t>
+      </w:r>
+      <w:r>
+        <w:rPr>
+          <w:rFonts w:eastAsia="Times New Roman" w:cstheme="minorHAnsi"/>
+          <w:sz w:val="32"/>
+          <w:szCs w:val="32"/>
+          <w:lang w:val="en-US"/>
+        </w:rPr>
+        <w:t xml:space="preserve"> Defense</w:t>
+      </w:r>
+      <w:r>
+        <w:rPr>
+          <w:rFonts w:eastAsia="Times New Roman" w:cstheme="minorHAnsi"/>
+          <w:sz w:val="32"/>
+          <w:szCs w:val="32"/>
+          <w:lang w:val="en-US"/>
+        </w:rPr>
+        <w:t xml:space="preserve"> Internal Component (</w:t>
+      </w:r>
+      <w:r>
+        <w:rPr>
+          <w:rFonts w:eastAsia="Times New Roman" w:cstheme="minorHAnsi"/>
+          <w:sz w:val="32"/>
+          <w:szCs w:val="32"/>
+          <w:lang w:val="en-US"/>
+        </w:rPr>
+        <w:t>Core Project</w:t>
+      </w:r>
+      <w:r>
+        <w:rPr>
+          <w:rFonts w:eastAsia="Times New Roman" w:cstheme="minorHAnsi"/>
+          <w:sz w:val="32"/>
+          <w:szCs w:val="32"/>
+          <w:lang w:val="en-US"/>
+        </w:rPr>
+        <w:t>)</w:t>
+      </w:r>
+    </w:p>
+    <w:p>
+      <w:pPr>
+        <w:keepNext/>
+        <w:spacing w:before="240" w:after="60" w:line="240" w:lineRule="auto"/>
+        <w:jc w:val="center"/>
+        <w:outlineLvl w:val="0"/>
+        <w:rPr>
+          <w:rFonts w:ascii="Cambria" w:eastAsia="Times New Roman" w:hAnsi="Cambria" w:cs="Times New Roman"/>
+          <w:b/>
+          <w:bCs/>
+          <w:kern w:val="32"/>
+          <w:sz w:val="36"/>
+          <w:szCs w:val="36"/>
+        </w:rPr>
+      </w:pPr>
+    </w:p>
+    <w:p>
+      <w:pPr>
+        <w:spacing w:after="0" w:line="240" w:lineRule="auto"/>
+        <w:rPr>
+          <w:rFonts w:ascii="Times New Roman" w:eastAsia="Times New Roman" w:hAnsi="Times New Roman" w:cs="Times New Roman"/>
+          <w:sz w:val="28"/>
+          <w:szCs w:val="28"/>
+          <w:lang w:val="en-US"/>
+        </w:rPr>
+      </w:pPr>
+    </w:p>
+    <w:p>
+      <w:pPr>
+        <w:spacing w:after="0" w:line="240" w:lineRule="auto"/>
+        <w:jc w:val="center"/>
+        <w:rPr>
+          <w:rFonts w:ascii="Times New Roman" w:eastAsia="Times New Roman" w:hAnsi="Times New Roman" w:cs="Times New Roman"/>
+          <w:sz w:val="28"/>
+          <w:szCs w:val="28"/>
+          <w:lang w:val="en-US"/>
+        </w:rPr>
+      </w:pPr>
+      <w:r>
+        <w:rPr>
+          <w:rFonts w:ascii="Times New Roman" w:eastAsia="Times New Roman" w:hAnsi="Times New Roman" w:cs="Times New Roman"/>
+          <w:noProof/>
+          <w:sz w:val="28"/>
+          <w:szCs w:val="28"/>
+          <w:lang w:val="en-US"/>
+        </w:rPr>
+        <w:drawing>
+          <wp:inline distT="0" distB="0" distL="0" distR="0" wp14:anchorId="01295BD7" wp14:editId="2AB4FB55">
+            <wp:extent cx="2142067" cy="2057400"/>
+            <wp:effectExtent l="0" t="0" r="0" b="0"/>
+            <wp:docPr id="6" name="Picture 6" descr="E:\Statutory Work\BML Logo.jpg"/>
+            <wp:cNvGraphicFramePr>
+              <a:graphicFrameLocks xmlns:a="http://schemas.openxmlformats.org/drawingml/2006/main"/>
+            </wp:cNvGraphicFramePr>
+            <a:graphic xmlns:a="http://schemas.openxmlformats.org/drawingml/2006/main">
+              <a:graphicData uri="http://schemas.openxmlformats.org/drawingml/2006/picture">
+                <pic:pic xmlns:pic="http://schemas.openxmlformats.org/drawingml/2006/picture">
+                  <pic:nvPicPr>
+                    <pic:cNvPr id="0" name="Picture 1" descr="E:\Statutory Work\BML Logo.jpg"/>
+                    <pic:cNvPicPr>
+                      <a:picLocks/>
+                    </pic:cNvPicPr>
+                  </pic:nvPicPr>
+                  <pic:blipFill>
+                    <a:blip r:embed="rId7">
+                      <a:extLst>
+                        <a:ext uri="{28A0092B-C50C-407E-A947-70E740481C1C}">
+                          <a14:useLocalDpi xmlns:a14="http://schemas.microsoft.com/office/drawing/2010/main" val="0"/>
+                        </a:ext>
+                      </a:extLst>
+                    </a:blip>
+                    <a:srcRect/>
+                    <a:stretch>
+                      <a:fillRect/>
+                    </a:stretch>
+                  </pic:blipFill>
+                  <pic:spPr bwMode="auto">
+                    <a:xfrm>
+                      <a:off x="0" y="0"/>
+                      <a:ext cx="2173734" cy="2087815"/>
+                    </a:xfrm>
+                    <a:prstGeom prst="rect">
+                      <a:avLst/>
+                    </a:prstGeom>
+                    <a:noFill/>
+                    <a:ln>
+                      <a:noFill/>
+                    </a:ln>
+                  </pic:spPr>
+                </pic:pic>
+              </a:graphicData>
+            </a:graphic>
+          </wp:inline>
+        </w:drawing>
+      </w:r>
+    </w:p>
+    <w:p>
+      <w:pPr>
+        <w:spacing w:after="0" w:line="240" w:lineRule="auto"/>
+        <w:jc w:val="center"/>
+        <w:rPr>
+          <w:rFonts w:ascii="Times New Roman" w:eastAsia="Times New Roman" w:hAnsi="Times New Roman" w:cs="Times New Roman"/>
+          <w:b/>
+          <w:sz w:val="32"/>
+          <w:szCs w:val="28"/>
+          <w:lang w:val="en-US"/>
+        </w:rPr>
+      </w:pPr>
+    </w:p>
+    <w:p>
+      <w:pPr>
+        <w:spacing w:before="240" w:after="60" w:line="240" w:lineRule="auto"/>
+        <w:jc w:val="center"/>
+        <w:outlineLvl w:val="4"/>
+        <w:rPr>
+          <w:rFonts w:ascii="Calibri" w:eastAsia="Times New Roman" w:hAnsi="Calibri" w:cs="Times New Roman"/>
+          <w:b/>
+          <w:bCs/>
+          <w:i/>
+          <w:iCs/>
+          <w:sz w:val="28"/>
+          <w:szCs w:val="28"/>
+          <w:lang w:val="en-US"/>
+        </w:rPr>
+      </w:pPr>
+      <w:r>
+        <w:rPr>
+          <w:rFonts w:ascii="Calibri" w:eastAsia="Times New Roman" w:hAnsi="Calibri" w:cs="Times New Roman"/>
+          <w:b/>
+          <w:bCs/>
+          <w:i/>
+          <w:iCs/>
+          <w:sz w:val="28"/>
+          <w:szCs w:val="28"/>
+          <w:lang w:val="en-US"/>
+        </w:rPr>
+        <w:t>BML MUNJAL UNIVERSITY</w:t>
+      </w:r>
+    </w:p>
+    <w:p>
+      <w:pPr>
+        <w:spacing w:before="240" w:after="60" w:line="240" w:lineRule="auto"/>
+        <w:jc w:val="center"/>
+        <w:outlineLvl w:val="4"/>
+        <w:rPr>
+          <w:rFonts w:ascii="Calibri" w:eastAsia="Times New Roman" w:hAnsi="Calibri" w:cs="Times New Roman"/>
+          <w:b/>
+          <w:bCs/>
+          <w:i/>
+          <w:iCs/>
+          <w:sz w:val="28"/>
+          <w:szCs w:val="28"/>
+          <w:lang w:val="en-US"/>
+        </w:rPr>
+      </w:pPr>
+    </w:p>
+    <w:p>
+      <w:pPr>
+        <w:spacing w:after="0" w:line="240" w:lineRule="auto"/>
+        <w:rPr>
+          <w:rFonts w:ascii="Times New Roman" w:eastAsia="Times New Roman" w:hAnsi="Times New Roman" w:cs="Times New Roman"/>
+          <w:b/>
+          <w:sz w:val="28"/>
+          <w:szCs w:val="28"/>
+          <w:lang w:val="en-US"/>
+        </w:rPr>
+      </w:pPr>
+    </w:p>
+    <w:p>
+      <w:pPr>
+        <w:spacing w:after="0" w:line="240" w:lineRule="auto"/>
+        <w:jc w:val="right"/>
+        <w:rPr>
+          <w:rFonts w:eastAsia="Times New Roman" w:cstheme="minorHAnsi"/>
+          <w:bCs/>
+          <w:sz w:val="28"/>
+          <w:szCs w:val="28"/>
+          <w:lang w:val="en-US"/>
+        </w:rPr>
+      </w:pPr>
+      <w:bookmarkStart w:id="13" w:name="_Toc71165029"/>
+      <w:bookmarkStart w:id="14" w:name="_Toc52148925"/>
+      <w:bookmarkStart w:id="15" w:name="_Toc52239082"/>
+      <w:bookmarkStart w:id="16" w:name="_Toc52239451"/>
+      <w:r>
+        <w:rPr>
+          <w:rStyle w:val="Heading1Char"/>
+          <w:sz w:val="28"/>
+          <w:szCs w:val="28"/>
+        </w:rPr>
+        <w:t xml:space="preserve">Date of </w:t>
+      </w:r>
+      <w:r>
+        <w:rPr>
+          <w:rStyle w:val="Heading1Char"/>
+          <w:sz w:val="28"/>
+          <w:szCs w:val="28"/>
+        </w:rPr>
+        <w:t>Submi</w:t>
+      </w:r>
+      <w:r>
+        <w:rPr>
+          <w:rStyle w:val="Heading1Char"/>
+          <w:sz w:val="28"/>
+          <w:szCs w:val="28"/>
+        </w:rPr>
+        <w:t>ssion:</w:t>
+      </w:r>
+      <w:bookmarkEnd w:id="13"/>
+      <w:r>
+        <w:rPr>
+          <w:rStyle w:val="Heading1Char"/>
+          <w:sz w:val="28"/>
+          <w:szCs w:val="28"/>
+        </w:rPr>
+        <w:t xml:space="preserve"> </w:t>
+      </w:r>
+      <w:r>
+        <w:rPr>
+          <w:rFonts w:eastAsia="Times New Roman" w:cstheme="minorHAnsi"/>
+          <w:bCs/>
+          <w:sz w:val="28"/>
+          <w:szCs w:val="28"/>
+          <w:lang w:val="en-US"/>
+        </w:rPr>
+        <w:t>7</w:t>
+      </w:r>
+      <w:r>
+        <w:rPr>
+          <w:rFonts w:eastAsia="Times New Roman" w:cstheme="minorHAnsi"/>
+          <w:bCs/>
+          <w:sz w:val="28"/>
+          <w:szCs w:val="28"/>
+          <w:vertAlign w:val="superscript"/>
+          <w:lang w:val="en-US"/>
+        </w:rPr>
+        <w:t>th</w:t>
+      </w:r>
+      <w:r>
+        <w:rPr>
+          <w:rFonts w:eastAsia="Times New Roman" w:cstheme="minorHAnsi"/>
+          <w:bCs/>
+          <w:sz w:val="28"/>
+          <w:szCs w:val="28"/>
+          <w:lang w:val="en-US"/>
+        </w:rPr>
+        <w:t xml:space="preserve"> </w:t>
+      </w:r>
+      <w:proofErr w:type="gramStart"/>
+      <w:r>
+        <w:rPr>
+          <w:rFonts w:eastAsia="Times New Roman" w:cstheme="minorHAnsi"/>
+          <w:bCs/>
+          <w:sz w:val="28"/>
+          <w:szCs w:val="28"/>
+          <w:lang w:val="en-US"/>
+        </w:rPr>
+        <w:t>May,</w:t>
+      </w:r>
+      <w:proofErr w:type="gramEnd"/>
+      <w:r>
+        <w:rPr>
+          <w:rFonts w:eastAsia="Times New Roman" w:cstheme="minorHAnsi"/>
+          <w:bCs/>
+          <w:sz w:val="28"/>
+          <w:szCs w:val="28"/>
+          <w:lang w:val="en-US"/>
+        </w:rPr>
+        <w:t xml:space="preserve"> 2021</w:t>
+      </w:r>
+    </w:p>
+    <w:p>
+      <w:pPr>
+        <w:spacing w:after="0" w:line="240" w:lineRule="auto"/>
+        <w:jc w:val="right"/>
+        <w:rPr>
+          <w:rStyle w:val="Heading1Char"/>
+          <w:sz w:val="28"/>
+          <w:szCs w:val="28"/>
+          <w:lang w:val="en-US"/>
+        </w:rPr>
+      </w:pPr>
+    </w:p>
+    <w:p>
+      <w:pPr>
+        <w:spacing w:after="0" w:line="240" w:lineRule="auto"/>
+        <w:jc w:val="right"/>
+        <w:rPr>
+          <w:rFonts w:eastAsia="Times New Roman" w:cstheme="minorHAnsi"/>
+          <w:bCs/>
+          <w:sz w:val="28"/>
+          <w:szCs w:val="28"/>
+          <w:lang w:val="en-US"/>
+        </w:rPr>
+      </w:pPr>
+      <w:bookmarkStart w:id="17" w:name="_Toc71165030"/>
+      <w:r>
+        <w:rPr>
+          <w:rStyle w:val="Heading1Char"/>
+          <w:sz w:val="28"/>
+          <w:szCs w:val="28"/>
+        </w:rPr>
+        <w:t>Submitted To:</w:t>
+      </w:r>
+      <w:bookmarkEnd w:id="14"/>
+      <w:bookmarkEnd w:id="15"/>
+      <w:bookmarkEnd w:id="16"/>
+      <w:bookmarkEnd w:id="17"/>
+      <w:r>
+        <w:rPr>
+          <w:rFonts w:eastAsia="Times New Roman" w:cstheme="minorHAnsi"/>
+          <w:b/>
+          <w:sz w:val="28"/>
+          <w:szCs w:val="28"/>
+          <w:lang w:val="en-US"/>
+        </w:rPr>
+        <w:t xml:space="preserve"> </w:t>
+      </w:r>
+      <w:r>
+        <w:rPr>
+          <w:rFonts w:eastAsia="Times New Roman" w:cstheme="minorHAnsi"/>
+          <w:bCs/>
+          <w:sz w:val="28"/>
+          <w:szCs w:val="28"/>
+          <w:lang w:val="en-US"/>
+        </w:rPr>
+        <w:t xml:space="preserve">Dr. </w:t>
+      </w:r>
+      <w:r>
+        <w:rPr>
+          <w:rFonts w:eastAsia="Times New Roman" w:cstheme="minorHAnsi"/>
+          <w:bCs/>
+          <w:sz w:val="28"/>
+          <w:szCs w:val="28"/>
+          <w:lang w:val="en-US"/>
+        </w:rPr>
+        <w:t>Rajesh Yadav</w:t>
+      </w:r>
+    </w:p>
+    <w:p>
+      <w:pPr>
+        <w:spacing w:after="0" w:line="240" w:lineRule="auto"/>
+        <w:jc w:val="right"/>
+        <w:rPr>
+          <w:rFonts w:eastAsia="Times New Roman" w:cstheme="minorHAnsi"/>
+          <w:bCs/>
+          <w:sz w:val="28"/>
+          <w:szCs w:val="28"/>
+          <w:lang w:val="en-US"/>
+        </w:rPr>
+      </w:pPr>
+      <w:r>
+        <w:rPr>
+          <w:rFonts w:eastAsia="Times New Roman" w:cstheme="minorHAnsi"/>
+          <w:bCs/>
+          <w:sz w:val="28"/>
+          <w:szCs w:val="28"/>
+          <w:lang w:val="en-US"/>
+        </w:rPr>
+        <w:t>[Asst. Prof.]</w:t>
+      </w:r>
+    </w:p>
+    <w:p>
+      <w:pPr>
+        <w:spacing w:after="0" w:line="240" w:lineRule="auto"/>
+        <w:jc w:val="right"/>
+        <w:rPr>
+          <w:rFonts w:eastAsia="Times New Roman" w:cstheme="minorHAnsi"/>
+          <w:bCs/>
+          <w:sz w:val="28"/>
+          <w:szCs w:val="28"/>
+          <w:lang w:val="en-US"/>
+        </w:rPr>
+      </w:pPr>
+      <w:r>
+        <w:rPr>
+          <w:rFonts w:eastAsia="Times New Roman" w:cstheme="minorHAnsi"/>
+          <w:bCs/>
+          <w:sz w:val="28"/>
+          <w:szCs w:val="28"/>
+          <w:lang w:val="en-US"/>
+        </w:rPr>
+        <w:t>[SOET]</w:t>
+      </w:r>
+    </w:p>
+    <w:p>
+      <w:pPr>
         <w:pStyle w:val="Title"/>
         <w:jc w:val="center"/>
         <w:rPr>
@@ -14,6 +947,7 @@
         <w:rPr>
           <w:lang w:val="en-US"/>
         </w:rPr>
+        <w:lastRenderedPageBreak/>
         <w:t>ASK.ME</w:t>
       </w:r>
     </w:p>
@@ -29,7 +963,21 @@
         <w:rPr>
           <w:lang w:val="en-US"/>
         </w:rPr>
-        <w:t>ASK MiM Extraction System</w:t>
+        <w:t xml:space="preserve">ASK </w:t>
+      </w:r>
+      <w:proofErr w:type="spellStart"/>
+      <w:r>
+        <w:rPr>
+          <w:lang w:val="en-US"/>
+        </w:rPr>
+        <w:t>MiM</w:t>
+      </w:r>
+      <w:proofErr w:type="spellEnd"/>
+      <w:r>
+        <w:rPr>
+          <w:lang w:val="en-US"/>
+        </w:rPr>
+        <w:t xml:space="preserve"> Extraction System</w:t>
       </w:r>
     </w:p>
     <w:p>
@@ -73,6 +1021,7 @@
           <w:lang w:val="en-US"/>
         </w:rPr>
       </w:pPr>
+      <w:proofErr w:type="spellStart"/>
       <w:r>
         <w:rPr>
           <w:rFonts w:ascii="Times New Roman" w:hAnsi="Times New Roman" w:cs="Times New Roman"/>
@@ -80,8 +1029,29 @@
           <w:szCs w:val="28"/>
           <w:lang w:val="en-US"/>
         </w:rPr>
-        <w:t>Shreyansh Anchlia</w:t>
-      </w:r>
+        <w:t>Shreyansh</w:t>
+      </w:r>
+      <w:proofErr w:type="spellEnd"/>
+      <w:r>
+        <w:rPr>
+          <w:rFonts w:ascii="Times New Roman" w:hAnsi="Times New Roman" w:cs="Times New Roman"/>
+          <w:sz w:val="28"/>
+          <w:szCs w:val="28"/>
+          <w:lang w:val="en-US"/>
+        </w:rPr>
+        <w:t xml:space="preserve"> </w:t>
+      </w:r>
+      <w:proofErr w:type="spellStart"/>
+      <w:r>
+        <w:rPr>
+          <w:rFonts w:ascii="Times New Roman" w:hAnsi="Times New Roman" w:cs="Times New Roman"/>
+          <w:sz w:val="28"/>
+          <w:szCs w:val="28"/>
+          <w:lang w:val="en-US"/>
+        </w:rPr>
+        <w:t>Anchlia</w:t>
+      </w:r>
+      <w:proofErr w:type="spellEnd"/>
     </w:p>
     <w:p>
       <w:pPr>
@@ -100,8 +1070,19 @@
           <w:szCs w:val="28"/>
           <w:lang w:val="en-US"/>
         </w:rPr>
-        <w:t>Kishor Sarswat</w:t>
-      </w:r>
+        <w:t xml:space="preserve">Kishor </w:t>
+      </w:r>
+      <w:proofErr w:type="spellStart"/>
+      <w:r>
+        <w:rPr>
+          <w:rFonts w:ascii="Times New Roman" w:hAnsi="Times New Roman" w:cs="Times New Roman"/>
+          <w:sz w:val="28"/>
+          <w:szCs w:val="28"/>
+          <w:lang w:val="en-US"/>
+        </w:rPr>
+        <w:t>Sarswat</w:t>
+      </w:r>
+      <w:proofErr w:type="spellEnd"/>
     </w:p>
     <w:p>
       <w:pPr>
@@ -113,16 +1094,27 @@
           <w:lang w:val="en-US"/>
         </w:rPr>
       </w:pPr>
-      <w:r>
+    </w:p>
+    <w:p>
+      <w:pPr>
+        <w:pStyle w:val="NoSpacing"/>
         <w:rPr>
           <w:rFonts w:ascii="Times New Roman" w:hAnsi="Times New Roman" w:cs="Times New Roman"/>
           <w:sz w:val="28"/>
           <w:szCs w:val="28"/>
           <w:lang w:val="en-US"/>
         </w:rPr>
+      </w:pPr>
+      <w:r>
+        <w:rPr>
+          <w:rFonts w:ascii="Times New Roman" w:hAnsi="Times New Roman" w:cs="Times New Roman"/>
+          <w:sz w:val="28"/>
+          <w:szCs w:val="28"/>
+          <w:lang w:val="en-US"/>
+        </w:rPr>
         <w:t>(</w:t>
       </w:r>
-      <w:hyperlink r:id="rId5" w:history="1">
+      <w:hyperlink r:id="rId8" w:history="1">
         <w:r>
           <w:rPr>
             <w:rStyle w:val="Hyperlink"/>
@@ -146,7 +1138,6 @@
     </w:p>
     <w:p>
       <w:pPr>
-        <w:pStyle w:val="NoSpacing"/>
         <w:rPr>
           <w:rFonts w:ascii="Times New Roman" w:hAnsi="Times New Roman" w:cs="Times New Roman"/>
           <w:sz w:val="28"/>
@@ -154,340 +1145,41 @@
           <w:lang w:val="en-US"/>
         </w:rPr>
       </w:pPr>
-    </w:p>
-    <w:p>
-      <w:pPr>
-        <w:pStyle w:val="NoSpacing"/>
+      <w:r>
         <w:rPr>
           <w:rFonts w:ascii="Times New Roman" w:hAnsi="Times New Roman" w:cs="Times New Roman"/>
           <w:sz w:val="28"/>
           <w:szCs w:val="28"/>
           <w:lang w:val="en-US"/>
         </w:rPr>
-      </w:pPr>
-    </w:p>
-    <w:p>
-      <w:pPr>
-        <w:pStyle w:val="NoSpacing"/>
+        <w:t xml:space="preserve">GitHub Repository </w:t>
+      </w:r>
+      <w:hyperlink r:id="rId9" w:history="1">
+        <w:r>
+          <w:rPr>
+            <w:rStyle w:val="Hyperlink"/>
+            <w:rFonts w:ascii="Times New Roman" w:hAnsi="Times New Roman" w:cs="Times New Roman"/>
+            <w:sz w:val="28"/>
+            <w:szCs w:val="28"/>
+            <w:lang w:val="en-US"/>
+          </w:rPr>
+          <w:t>Link</w:t>
+        </w:r>
+      </w:hyperlink>
+      <w:r>
         <w:rPr>
           <w:rFonts w:ascii="Times New Roman" w:hAnsi="Times New Roman" w:cs="Times New Roman"/>
           <w:sz w:val="28"/>
           <w:szCs w:val="28"/>
           <w:lang w:val="en-US"/>
         </w:rPr>
-      </w:pPr>
-    </w:p>
-    <w:p>
-      <w:pPr>
-        <w:pStyle w:val="NoSpacing"/>
-        <w:rPr>
-          <w:rFonts w:ascii="Times New Roman" w:hAnsi="Times New Roman" w:cs="Times New Roman"/>
-          <w:sz w:val="28"/>
-          <w:szCs w:val="28"/>
-          <w:lang w:val="en-US"/>
-        </w:rPr>
-      </w:pPr>
-    </w:p>
-    <w:p>
-      <w:pPr>
-        <w:pStyle w:val="NoSpacing"/>
-        <w:rPr>
-          <w:rFonts w:ascii="Times New Roman" w:hAnsi="Times New Roman" w:cs="Times New Roman"/>
-          <w:sz w:val="28"/>
-          <w:szCs w:val="28"/>
-          <w:lang w:val="en-US"/>
-        </w:rPr>
-      </w:pPr>
-    </w:p>
-    <w:p>
-      <w:pPr>
-        <w:pStyle w:val="NoSpacing"/>
-        <w:rPr>
-          <w:rFonts w:ascii="Times New Roman" w:hAnsi="Times New Roman" w:cs="Times New Roman"/>
-          <w:sz w:val="28"/>
-          <w:szCs w:val="28"/>
-          <w:lang w:val="en-US"/>
-        </w:rPr>
-      </w:pPr>
-    </w:p>
-    <w:p>
-      <w:pPr>
-        <w:pStyle w:val="NoSpacing"/>
-        <w:rPr>
-          <w:rFonts w:ascii="Times New Roman" w:hAnsi="Times New Roman" w:cs="Times New Roman"/>
-          <w:sz w:val="28"/>
-          <w:szCs w:val="28"/>
-          <w:lang w:val="en-US"/>
-        </w:rPr>
-      </w:pPr>
-    </w:p>
-    <w:p>
-      <w:pPr>
-        <w:pStyle w:val="NoSpacing"/>
-        <w:rPr>
-          <w:rFonts w:ascii="Times New Roman" w:hAnsi="Times New Roman" w:cs="Times New Roman"/>
-          <w:sz w:val="28"/>
-          <w:szCs w:val="28"/>
-          <w:lang w:val="en-US"/>
-        </w:rPr>
-      </w:pPr>
-    </w:p>
-    <w:p>
-      <w:pPr>
-        <w:pStyle w:val="NoSpacing"/>
-        <w:rPr>
-          <w:rFonts w:ascii="Times New Roman" w:hAnsi="Times New Roman" w:cs="Times New Roman"/>
-          <w:sz w:val="28"/>
-          <w:szCs w:val="28"/>
-          <w:lang w:val="en-US"/>
-        </w:rPr>
-      </w:pPr>
-    </w:p>
-    <w:p>
-      <w:pPr>
-        <w:pStyle w:val="NoSpacing"/>
-        <w:rPr>
-          <w:rFonts w:ascii="Times New Roman" w:hAnsi="Times New Roman" w:cs="Times New Roman"/>
-          <w:sz w:val="28"/>
-          <w:szCs w:val="28"/>
-          <w:lang w:val="en-US"/>
-        </w:rPr>
-      </w:pPr>
-    </w:p>
-    <w:p>
-      <w:pPr>
-        <w:pStyle w:val="NoSpacing"/>
-        <w:rPr>
-          <w:rFonts w:ascii="Times New Roman" w:hAnsi="Times New Roman" w:cs="Times New Roman"/>
-          <w:sz w:val="28"/>
-          <w:szCs w:val="28"/>
-          <w:lang w:val="en-US"/>
-        </w:rPr>
-      </w:pPr>
-    </w:p>
-    <w:p>
-      <w:pPr>
-        <w:pStyle w:val="NoSpacing"/>
-        <w:rPr>
-          <w:rFonts w:ascii="Times New Roman" w:hAnsi="Times New Roman" w:cs="Times New Roman"/>
-          <w:sz w:val="28"/>
-          <w:szCs w:val="28"/>
-          <w:lang w:val="en-US"/>
-        </w:rPr>
-      </w:pPr>
-    </w:p>
-    <w:p>
-      <w:pPr>
-        <w:pStyle w:val="NoSpacing"/>
-        <w:rPr>
-          <w:rFonts w:ascii="Times New Roman" w:hAnsi="Times New Roman" w:cs="Times New Roman"/>
-          <w:sz w:val="28"/>
-          <w:szCs w:val="28"/>
-          <w:lang w:val="en-US"/>
-        </w:rPr>
-      </w:pPr>
-    </w:p>
-    <w:p>
-      <w:pPr>
-        <w:pStyle w:val="NoSpacing"/>
-        <w:rPr>
-          <w:rFonts w:ascii="Times New Roman" w:hAnsi="Times New Roman" w:cs="Times New Roman"/>
-          <w:sz w:val="28"/>
-          <w:szCs w:val="28"/>
-          <w:lang w:val="en-US"/>
-        </w:rPr>
-      </w:pPr>
-    </w:p>
-    <w:p>
-      <w:pPr>
-        <w:pStyle w:val="NoSpacing"/>
-        <w:rPr>
-          <w:rFonts w:ascii="Times New Roman" w:hAnsi="Times New Roman" w:cs="Times New Roman"/>
-          <w:sz w:val="28"/>
-          <w:szCs w:val="28"/>
-          <w:lang w:val="en-US"/>
-        </w:rPr>
-      </w:pPr>
-    </w:p>
-    <w:p>
-      <w:pPr>
-        <w:pStyle w:val="NoSpacing"/>
-        <w:rPr>
-          <w:rFonts w:ascii="Times New Roman" w:hAnsi="Times New Roman" w:cs="Times New Roman"/>
-          <w:sz w:val="28"/>
-          <w:szCs w:val="28"/>
-          <w:lang w:val="en-US"/>
-        </w:rPr>
-      </w:pPr>
-    </w:p>
-    <w:p>
-      <w:pPr>
-        <w:pStyle w:val="NoSpacing"/>
-        <w:rPr>
-          <w:rFonts w:ascii="Times New Roman" w:hAnsi="Times New Roman" w:cs="Times New Roman"/>
-          <w:sz w:val="28"/>
-          <w:szCs w:val="28"/>
-          <w:lang w:val="en-US"/>
-        </w:rPr>
-      </w:pPr>
-    </w:p>
-    <w:p>
-      <w:pPr>
-        <w:pStyle w:val="NoSpacing"/>
-        <w:rPr>
-          <w:rFonts w:ascii="Times New Roman" w:hAnsi="Times New Roman" w:cs="Times New Roman"/>
-          <w:sz w:val="28"/>
-          <w:szCs w:val="28"/>
-          <w:lang w:val="en-US"/>
-        </w:rPr>
-      </w:pPr>
-    </w:p>
-    <w:p>
-      <w:pPr>
-        <w:pStyle w:val="NoSpacing"/>
-        <w:rPr>
-          <w:rFonts w:ascii="Times New Roman" w:hAnsi="Times New Roman" w:cs="Times New Roman"/>
-          <w:sz w:val="28"/>
-          <w:szCs w:val="28"/>
-          <w:lang w:val="en-US"/>
-        </w:rPr>
-      </w:pPr>
-    </w:p>
-    <w:p>
-      <w:pPr>
-        <w:pStyle w:val="NoSpacing"/>
-        <w:rPr>
-          <w:rFonts w:ascii="Times New Roman" w:hAnsi="Times New Roman" w:cs="Times New Roman"/>
-          <w:sz w:val="28"/>
-          <w:szCs w:val="28"/>
-          <w:lang w:val="en-US"/>
-        </w:rPr>
-      </w:pPr>
-    </w:p>
-    <w:p>
-      <w:pPr>
-        <w:pStyle w:val="NoSpacing"/>
-        <w:rPr>
-          <w:rFonts w:ascii="Times New Roman" w:hAnsi="Times New Roman" w:cs="Times New Roman"/>
-          <w:sz w:val="28"/>
-          <w:szCs w:val="28"/>
-          <w:lang w:val="en-US"/>
-        </w:rPr>
-      </w:pPr>
-    </w:p>
-    <w:p>
-      <w:pPr>
-        <w:pStyle w:val="NoSpacing"/>
-        <w:rPr>
-          <w:rFonts w:ascii="Times New Roman" w:hAnsi="Times New Roman" w:cs="Times New Roman"/>
-          <w:sz w:val="28"/>
-          <w:szCs w:val="28"/>
-          <w:lang w:val="en-US"/>
-        </w:rPr>
-      </w:pPr>
-    </w:p>
-    <w:p>
-      <w:pPr>
-        <w:pStyle w:val="NoSpacing"/>
-        <w:rPr>
-          <w:rFonts w:ascii="Times New Roman" w:hAnsi="Times New Roman" w:cs="Times New Roman"/>
-          <w:sz w:val="28"/>
-          <w:szCs w:val="28"/>
-          <w:lang w:val="en-US"/>
-        </w:rPr>
-      </w:pPr>
-    </w:p>
-    <w:p>
-      <w:pPr>
-        <w:pStyle w:val="NoSpacing"/>
-        <w:rPr>
-          <w:rFonts w:ascii="Times New Roman" w:hAnsi="Times New Roman" w:cs="Times New Roman"/>
-          <w:sz w:val="28"/>
-          <w:szCs w:val="28"/>
-          <w:lang w:val="en-US"/>
-        </w:rPr>
-      </w:pPr>
-    </w:p>
-    <w:p>
-      <w:pPr>
-        <w:pStyle w:val="NoSpacing"/>
-        <w:rPr>
-          <w:rFonts w:ascii="Times New Roman" w:hAnsi="Times New Roman" w:cs="Times New Roman"/>
-          <w:sz w:val="28"/>
-          <w:szCs w:val="28"/>
-          <w:lang w:val="en-US"/>
-        </w:rPr>
-      </w:pPr>
-    </w:p>
-    <w:p>
-      <w:pPr>
-        <w:pStyle w:val="NoSpacing"/>
-        <w:rPr>
-          <w:rFonts w:ascii="Times New Roman" w:hAnsi="Times New Roman" w:cs="Times New Roman"/>
-          <w:sz w:val="28"/>
-          <w:szCs w:val="28"/>
-          <w:lang w:val="en-US"/>
-        </w:rPr>
-      </w:pPr>
-    </w:p>
-    <w:p>
-      <w:pPr>
-        <w:pStyle w:val="NoSpacing"/>
-        <w:rPr>
-          <w:rFonts w:ascii="Times New Roman" w:hAnsi="Times New Roman" w:cs="Times New Roman"/>
-          <w:sz w:val="28"/>
-          <w:szCs w:val="28"/>
-          <w:lang w:val="en-US"/>
-        </w:rPr>
-      </w:pPr>
-    </w:p>
-    <w:p>
-      <w:pPr>
-        <w:pStyle w:val="NoSpacing"/>
-        <w:rPr>
-          <w:rFonts w:ascii="Times New Roman" w:hAnsi="Times New Roman" w:cs="Times New Roman"/>
-          <w:sz w:val="28"/>
-          <w:szCs w:val="28"/>
-          <w:lang w:val="en-US"/>
-        </w:rPr>
-      </w:pPr>
-    </w:p>
-    <w:p>
-      <w:pPr>
-        <w:pStyle w:val="NoSpacing"/>
-        <w:rPr>
-          <w:rFonts w:ascii="Times New Roman" w:hAnsi="Times New Roman" w:cs="Times New Roman"/>
-          <w:sz w:val="28"/>
-          <w:szCs w:val="28"/>
-          <w:lang w:val="en-US"/>
-        </w:rPr>
-      </w:pPr>
-    </w:p>
-    <w:p>
-      <w:pPr>
-        <w:pStyle w:val="NoSpacing"/>
-        <w:rPr>
-          <w:rFonts w:ascii="Times New Roman" w:hAnsi="Times New Roman" w:cs="Times New Roman"/>
-          <w:sz w:val="28"/>
-          <w:szCs w:val="28"/>
-          <w:lang w:val="en-US"/>
-        </w:rPr>
-      </w:pPr>
-    </w:p>
-    <w:p>
-      <w:pPr>
-        <w:pStyle w:val="NoSpacing"/>
-        <w:rPr>
-          <w:rFonts w:ascii="Times New Roman" w:hAnsi="Times New Roman" w:cs="Times New Roman"/>
-          <w:sz w:val="28"/>
-          <w:szCs w:val="28"/>
-          <w:lang w:val="en-US"/>
-        </w:rPr>
-      </w:pPr>
+        <w:br w:type="page"/>
+      </w:r>
     </w:p>
     <w:p>
       <w:pPr>
         <w:pStyle w:val="Heading1"/>
+        <w:spacing w:after="240"/>
         <w:jc w:val="center"/>
         <w:rPr>
           <w:rFonts w:ascii="Bradley Hand ITC" w:hAnsi="Bradley Hand ITC"/>
@@ -534,7 +1226,73 @@
           <w:szCs w:val="22"/>
           <w:lang w:val="en-GB"/>
         </w:rPr>
-        <w:t> is a type of cyber-attack where a malicious actor inserts him/herself into a conversation between two parties, impersonates both parties and gains access to information that the two parties were trying to send to each other. A man-in-the-middle attack allows a malicious actor to intercept, send and receive data meant for someone else, or not meant to be sent at all, without either outside party knowing until it is too late. Man-in-the-middle attacks can be abbreviated in many ways, including MITM, MitM, MiM or MIM. There are various types of man-in-the-middle attacks as follows:</w:t>
+        <w:t xml:space="preserve"> is a type of cyber-attack where a malicious actor inserts him/herself into a conversation between two parties, impersonates both parties and gains access to information that the two parties were trying to send to each other. A man-in-the-middle attack allows a malicious actor to intercept, </w:t>
+      </w:r>
+      <w:proofErr w:type="gramStart"/>
+      <w:r>
+        <w:rPr>
+          <w:rFonts w:ascii="Bradley Hand ITC" w:hAnsi="Bradley Hand ITC" w:cstheme="minorHAnsi"/>
+          <w:bCs/>
+          <w:sz w:val="24"/>
+          <w:szCs w:val="22"/>
+          <w:lang w:val="en-GB"/>
+        </w:rPr>
+        <w:t>send</w:t>
+      </w:r>
+      <w:proofErr w:type="gramEnd"/>
+      <w:r>
+        <w:rPr>
+          <w:rFonts w:ascii="Bradley Hand ITC" w:hAnsi="Bradley Hand ITC" w:cstheme="minorHAnsi"/>
+          <w:bCs/>
+          <w:sz w:val="24"/>
+          <w:szCs w:val="22"/>
+          <w:lang w:val="en-GB"/>
+        </w:rPr>
+        <w:t xml:space="preserve"> and receive data meant for someone else, or not meant to be sent at all, without either outside party knowing until it is too late. Man-in-the-middle attacks can be abbreviated in many ways, including MITM, </w:t>
+      </w:r>
+      <w:proofErr w:type="spellStart"/>
+      <w:r>
+        <w:rPr>
+          <w:rFonts w:ascii="Bradley Hand ITC" w:hAnsi="Bradley Hand ITC" w:cstheme="minorHAnsi"/>
+          <w:bCs/>
+          <w:sz w:val="24"/>
+          <w:szCs w:val="22"/>
+          <w:lang w:val="en-GB"/>
+        </w:rPr>
+        <w:t>MitM</w:t>
+      </w:r>
+      <w:proofErr w:type="spellEnd"/>
+      <w:r>
+        <w:rPr>
+          <w:rFonts w:ascii="Bradley Hand ITC" w:hAnsi="Bradley Hand ITC" w:cstheme="minorHAnsi"/>
+          <w:bCs/>
+          <w:sz w:val="24"/>
+          <w:szCs w:val="22"/>
+          <w:lang w:val="en-GB"/>
+        </w:rPr>
+        <w:t xml:space="preserve">, </w:t>
+      </w:r>
+      <w:proofErr w:type="spellStart"/>
+      <w:r>
+        <w:rPr>
+          <w:rFonts w:ascii="Bradley Hand ITC" w:hAnsi="Bradley Hand ITC" w:cstheme="minorHAnsi"/>
+          <w:bCs/>
+          <w:sz w:val="24"/>
+          <w:szCs w:val="22"/>
+          <w:lang w:val="en-GB"/>
+        </w:rPr>
+        <w:t>MiM</w:t>
+      </w:r>
+      <w:proofErr w:type="spellEnd"/>
+      <w:r>
+        <w:rPr>
+          <w:rFonts w:ascii="Bradley Hand ITC" w:hAnsi="Bradley Hand ITC" w:cstheme="minorHAnsi"/>
+          <w:bCs/>
+          <w:sz w:val="24"/>
+          <w:szCs w:val="22"/>
+          <w:lang w:val="en-GB"/>
+        </w:rPr>
+        <w:t xml:space="preserve"> or MIM. There are various types of man-in-the-middle attacks as follows:</w:t>
       </w:r>
     </w:p>
     <w:p>
@@ -598,15 +1356,27 @@
           <w:lang w:val="en-GB"/>
         </w:rPr>
       </w:pPr>
-      <w:r>
-        <w:rPr>
-          <w:rFonts w:ascii="Bradley Hand ITC" w:hAnsi="Bradley Hand ITC" w:cstheme="minorHAnsi"/>
-          <w:bCs/>
-          <w:sz w:val="24"/>
-          <w:szCs w:val="22"/>
-          <w:lang w:val="en-GB"/>
-        </w:rPr>
-        <w:t>mDNS Spoofing</w:t>
+      <w:proofErr w:type="spellStart"/>
+      <w:r>
+        <w:rPr>
+          <w:rFonts w:ascii="Bradley Hand ITC" w:hAnsi="Bradley Hand ITC" w:cstheme="minorHAnsi"/>
+          <w:bCs/>
+          <w:sz w:val="24"/>
+          <w:szCs w:val="22"/>
+          <w:lang w:val="en-GB"/>
+        </w:rPr>
+        <w:t>mDNS</w:t>
+      </w:r>
+      <w:proofErr w:type="spellEnd"/>
+      <w:r>
+        <w:rPr>
+          <w:rFonts w:ascii="Bradley Hand ITC" w:hAnsi="Bradley Hand ITC" w:cstheme="minorHAnsi"/>
+          <w:bCs/>
+          <w:sz w:val="24"/>
+          <w:szCs w:val="22"/>
+          <w:lang w:val="en-GB"/>
+        </w:rPr>
+        <w:t xml:space="preserve"> Spoofing</w:t>
       </w:r>
     </w:p>
     <w:p>
@@ -706,6 +1476,7 @@
     <w:p>
       <w:pPr>
         <w:pStyle w:val="Heading1"/>
+        <w:spacing w:after="240"/>
         <w:jc w:val="center"/>
         <w:rPr>
           <w:rFonts w:ascii="Bradley Hand ITC" w:hAnsi="Bradley Hand ITC"/>
@@ -766,6 +1537,7 @@
     <w:p>
       <w:pPr>
         <w:pStyle w:val="Heading1"/>
+        <w:spacing w:after="240"/>
         <w:jc w:val="center"/>
         <w:rPr>
           <w:rFonts w:ascii="Bradley Hand ITC" w:hAnsi="Bradley Hand ITC"/>
@@ -802,7 +1574,29 @@
           <w:szCs w:val="22"/>
           <w:lang w:val="en-GB"/>
         </w:rPr>
-        <w:t>This works on the principle that when a MiM attack is initiated with you, the ‘Default Gateway’ of the machine changes.</w:t>
+        <w:t xml:space="preserve">This works on the principle that when a </w:t>
+      </w:r>
+      <w:proofErr w:type="spellStart"/>
+      <w:r>
+        <w:rPr>
+          <w:rFonts w:ascii="Bradley Hand ITC" w:hAnsi="Bradley Hand ITC" w:cstheme="minorHAnsi"/>
+          <w:bCs/>
+          <w:sz w:val="24"/>
+          <w:szCs w:val="22"/>
+          <w:lang w:val="en-GB"/>
+        </w:rPr>
+        <w:t>MiM</w:t>
+      </w:r>
+      <w:proofErr w:type="spellEnd"/>
+      <w:r>
+        <w:rPr>
+          <w:rFonts w:ascii="Bradley Hand ITC" w:hAnsi="Bradley Hand ITC" w:cstheme="minorHAnsi"/>
+          <w:bCs/>
+          <w:sz w:val="24"/>
+          <w:szCs w:val="22"/>
+          <w:lang w:val="en-GB"/>
+        </w:rPr>
+        <w:t xml:space="preserve"> attack is initiated with you, the ‘Default Gateway’ of the machine changes.</w:t>
       </w:r>
     </w:p>
     <w:p>
@@ -856,6 +1650,7 @@
     <w:p>
       <w:pPr>
         <w:pStyle w:val="Heading1"/>
+        <w:spacing w:after="240"/>
         <w:jc w:val="center"/>
         <w:rPr>
           <w:rFonts w:ascii="Bradley Hand ITC" w:hAnsi="Bradley Hand ITC"/>
@@ -922,8 +1717,9 @@
           <w:szCs w:val="24"/>
           <w:lang w:val="en-GB"/>
         </w:rPr>
-        <w:t xml:space="preserve"> IDS</w:t>
-      </w:r>
+        <w:t xml:space="preserve"> </w:t>
+      </w:r>
+      <w:proofErr w:type="gramStart"/>
       <w:r>
         <w:rPr>
           <w:rFonts w:ascii="Bradley Hand ITC" w:hAnsi="Bradley Hand ITC" w:cstheme="minorHAnsi"/>
@@ -932,6 +1728,16 @@
           <w:szCs w:val="24"/>
           <w:lang w:val="en-GB"/>
         </w:rPr>
+        <w:t>IDS</w:t>
+      </w:r>
+      <w:r>
+        <w:rPr>
+          <w:rFonts w:ascii="Bradley Hand ITC" w:hAnsi="Bradley Hand ITC" w:cstheme="minorHAnsi"/>
+          <w:b/>
+          <w:sz w:val="28"/>
+          <w:szCs w:val="24"/>
+          <w:lang w:val="en-GB"/>
+        </w:rPr>
         <w:t>:</w:t>
       </w:r>
       <w:r>
@@ -944,6 +1750,7 @@
         </w:rPr>
         <w:t>-</w:t>
       </w:r>
+      <w:proofErr w:type="gramEnd"/>
     </w:p>
     <w:p>
       <w:pPr>
@@ -1024,27 +1831,7 @@
           <w:szCs w:val="22"/>
           <w:lang w:val="en-GB"/>
         </w:rPr>
-        <w:t xml:space="preserve">If using </w:t>
-      </w:r>
-      <w:r>
-        <w:rPr>
-          <w:rFonts w:ascii="Bradley Hand ITC" w:hAnsi="Bradley Hand ITC" w:cstheme="minorHAnsi"/>
-          <w:bCs/>
-          <w:sz w:val="24"/>
-          <w:szCs w:val="22"/>
-          <w:lang w:val="en-GB"/>
-        </w:rPr>
-        <w:t>CL</w:t>
-      </w:r>
-      <w:r>
-        <w:rPr>
-          <w:rFonts w:ascii="Bradley Hand ITC" w:hAnsi="Bradley Hand ITC" w:cstheme="minorHAnsi"/>
-          <w:bCs/>
-          <w:sz w:val="24"/>
-          <w:szCs w:val="22"/>
-          <w:lang w:val="en-GB"/>
-        </w:rPr>
-        <w:t xml:space="preserve">I, </w:t>
+        <w:t xml:space="preserve">If using CLI, </w:t>
       </w:r>
       <w:r>
         <w:rPr>
@@ -1187,6 +1974,7 @@
         </w:rPr>
         <w:t xml:space="preserve"> (</w:t>
       </w:r>
+      <w:proofErr w:type="spellStart"/>
       <w:r>
         <w:rPr>
           <w:rFonts w:ascii="Bradley Hand ITC" w:hAnsi="Bradley Hand ITC" w:cstheme="minorHAnsi"/>
@@ -1195,8 +1983,9 @@
           <w:szCs w:val="24"/>
           <w:lang w:val="en-GB"/>
         </w:rPr>
-        <w:t xml:space="preserve"> VBscript &amp; Batch files </w:t>
-      </w:r>
+        <w:t>VBscript</w:t>
+      </w:r>
+      <w:proofErr w:type="spellEnd"/>
       <w:r>
         <w:rPr>
           <w:rFonts w:ascii="Bradley Hand ITC" w:hAnsi="Bradley Hand ITC" w:cstheme="minorHAnsi"/>
@@ -1205,7 +1994,7 @@
           <w:szCs w:val="24"/>
           <w:lang w:val="en-GB"/>
         </w:rPr>
-        <w:t>in a sequence)</w:t>
+        <w:t xml:space="preserve"> &amp; Batch files </w:t>
       </w:r>
       <w:r>
         <w:rPr>
@@ -1215,8 +2004,30 @@
           <w:szCs w:val="24"/>
           <w:lang w:val="en-GB"/>
         </w:rPr>
+        <w:t>in a sequence</w:t>
+      </w:r>
+      <w:proofErr w:type="gramStart"/>
+      <w:r>
+        <w:rPr>
+          <w:rFonts w:ascii="Bradley Hand ITC" w:hAnsi="Bradley Hand ITC" w:cstheme="minorHAnsi"/>
+          <w:b/>
+          <w:sz w:val="28"/>
+          <w:szCs w:val="24"/>
+          <w:lang w:val="en-GB"/>
+        </w:rPr>
+        <w:t>)</w:t>
+      </w:r>
+      <w:r>
+        <w:rPr>
+          <w:rFonts w:ascii="Bradley Hand ITC" w:hAnsi="Bradley Hand ITC" w:cstheme="minorHAnsi"/>
+          <w:b/>
+          <w:sz w:val="28"/>
+          <w:szCs w:val="24"/>
+          <w:lang w:val="en-GB"/>
+        </w:rPr>
         <w:t>:-</w:t>
       </w:r>
+      <w:proofErr w:type="gramEnd"/>
     </w:p>
     <w:p>
       <w:pPr>
@@ -1339,17 +2150,7 @@
           <w:szCs w:val="22"/>
           <w:lang w:val="en-GB"/>
         </w:rPr>
-        <w:t>get_ip_WiFi</w:t>
-      </w:r>
-      <w:r>
-        <w:rPr>
-          <w:rFonts w:ascii="Bradley Hand ITC" w:hAnsi="Bradley Hand ITC" w:cstheme="minorHAnsi"/>
-          <w:b/>
-          <w:sz w:val="24"/>
-          <w:szCs w:val="22"/>
-          <w:lang w:val="en-GB"/>
-        </w:rPr>
-        <w:t>.bat</w:t>
+        <w:t>get_ip_WiFi.bat</w:t>
       </w:r>
     </w:p>
     <w:p>
@@ -1431,17 +2232,7 @@
           <w:szCs w:val="22"/>
           <w:lang w:val="en-GB"/>
         </w:rPr>
-        <w:t>start_prompt_starter.vbs</w:t>
-      </w:r>
-      <w:r>
-        <w:rPr>
-          <w:rFonts w:ascii="Bradley Hand ITC" w:hAnsi="Bradley Hand ITC" w:cstheme="minorHAnsi"/>
-          <w:bCs/>
-          <w:sz w:val="24"/>
-          <w:szCs w:val="22"/>
-          <w:lang w:val="en-GB"/>
-        </w:rPr>
-        <w:t xml:space="preserve"> if the values are </w:t>
+        <w:t xml:space="preserve">start_prompt_starter.vbs if the values are </w:t>
       </w:r>
       <w:r>
         <w:rPr>
@@ -1561,7 +2352,29 @@
           <w:szCs w:val="22"/>
           <w:lang w:val="en-GB"/>
         </w:rPr>
-        <w:t xml:space="preserve"> directory in the ‘src’ directory</w:t>
+        <w:t xml:space="preserve"> directory in the ‘</w:t>
+      </w:r>
+      <w:proofErr w:type="spellStart"/>
+      <w:r>
+        <w:rPr>
+          <w:rFonts w:ascii="Bradley Hand ITC" w:hAnsi="Bradley Hand ITC" w:cstheme="minorHAnsi"/>
+          <w:bCs/>
+          <w:sz w:val="24"/>
+          <w:szCs w:val="22"/>
+          <w:lang w:val="en-GB"/>
+        </w:rPr>
+        <w:t>src</w:t>
+      </w:r>
+      <w:proofErr w:type="spellEnd"/>
+      <w:r>
+        <w:rPr>
+          <w:rFonts w:ascii="Bradley Hand ITC" w:hAnsi="Bradley Hand ITC" w:cstheme="minorHAnsi"/>
+          <w:bCs/>
+          <w:sz w:val="24"/>
+          <w:szCs w:val="22"/>
+          <w:lang w:val="en-GB"/>
+        </w:rPr>
+        <w:t>’ directory</w:t>
       </w:r>
       <w:r>
         <w:rPr>
@@ -1665,17 +2478,7 @@
           <w:szCs w:val="22"/>
           <w:lang w:val="en-GB"/>
         </w:rPr>
-        <w:t>prompt_starter</w:t>
-      </w:r>
-      <w:r>
-        <w:rPr>
-          <w:rFonts w:ascii="Bradley Hand ITC" w:hAnsi="Bradley Hand ITC" w:cstheme="minorHAnsi"/>
-          <w:b/>
-          <w:sz w:val="24"/>
-          <w:szCs w:val="22"/>
-          <w:lang w:val="en-GB"/>
-        </w:rPr>
-        <w:t>.bat</w:t>
+        <w:t>prompt_starter.bat</w:t>
       </w:r>
     </w:p>
     <w:p>
@@ -1697,17 +2500,7 @@
           <w:szCs w:val="22"/>
           <w:lang w:val="en-GB"/>
         </w:rPr>
-        <w:t xml:space="preserve">Runs </w:t>
-      </w:r>
-      <w:r>
-        <w:rPr>
-          <w:rFonts w:ascii="Bradley Hand ITC" w:hAnsi="Bradley Hand ITC" w:cstheme="minorHAnsi"/>
-          <w:bCs/>
-          <w:sz w:val="24"/>
-          <w:szCs w:val="22"/>
-          <w:lang w:val="en-GB"/>
-        </w:rPr>
-        <w:t>yes_no_prompt.vbs</w:t>
+        <w:t>Runs yes_no_prompt.vbs</w:t>
       </w:r>
       <w:r>
         <w:rPr>
@@ -1743,17 +2536,7 @@
           <w:szCs w:val="22"/>
           <w:lang w:val="en-GB"/>
         </w:rPr>
-        <w:t>yes_no_prompt</w:t>
-      </w:r>
-      <w:r>
-        <w:rPr>
-          <w:rFonts w:ascii="Bradley Hand ITC" w:hAnsi="Bradley Hand ITC" w:cstheme="minorHAnsi"/>
-          <w:b/>
-          <w:sz w:val="24"/>
-          <w:szCs w:val="22"/>
-          <w:lang w:val="en-GB"/>
-        </w:rPr>
-        <w:t>.vbs</w:t>
+        <w:t>yes_no_prompt.vbs</w:t>
       </w:r>
     </w:p>
     <w:p>
@@ -1955,17 +2738,67 @@
           <w:szCs w:val="22"/>
           <w:lang w:val="en-GB"/>
         </w:rPr>
-        <w:t>MIMConfirmed.bat</w:t>
-      </w:r>
-      <w:r>
-        <w:rPr>
-          <w:rFonts w:ascii="Bradley Hand ITC" w:hAnsi="Bradley Hand ITC" w:cstheme="minorHAnsi"/>
-          <w:bCs/>
-          <w:sz w:val="24"/>
-          <w:szCs w:val="22"/>
-          <w:lang w:val="en-GB"/>
-        </w:rPr>
-        <w:t xml:space="preserve"> &amp; giving it a safety tip by calling WiFi_Off.bat.</w:t>
+        <w:t xml:space="preserve">MIMConfirmed.bat &amp; giving it a safety tip by </w:t>
+      </w:r>
+      <w:r>
+        <w:rPr>
+          <w:rFonts w:ascii="Bradley Hand ITC" w:hAnsi="Bradley Hand ITC" w:cstheme="minorHAnsi"/>
+          <w:bCs/>
+          <w:sz w:val="24"/>
+          <w:szCs w:val="22"/>
+          <w:lang w:val="en-GB"/>
+        </w:rPr>
+        <w:t xml:space="preserve">asking </w:t>
+      </w:r>
+      <w:r>
+        <w:rPr>
+          <w:rFonts w:ascii="Bradley Hand ITC" w:hAnsi="Bradley Hand ITC" w:cstheme="minorHAnsi"/>
+          <w:bCs/>
+          <w:sz w:val="24"/>
+          <w:szCs w:val="22"/>
+          <w:lang w:val="en-GB"/>
+        </w:rPr>
+        <w:t xml:space="preserve">to disable Wi-Fi </w:t>
+      </w:r>
+      <w:r>
+        <w:rPr>
+          <w:rFonts w:ascii="Bradley Hand ITC" w:hAnsi="Bradley Hand ITC" w:cstheme="minorHAnsi"/>
+          <w:bCs/>
+          <w:sz w:val="24"/>
+          <w:szCs w:val="22"/>
+          <w:lang w:val="en-GB"/>
+        </w:rPr>
+        <w:t>(</w:t>
+      </w:r>
+      <w:r>
+        <w:rPr>
+          <w:rFonts w:ascii="Bradley Hand ITC" w:hAnsi="Bradley Hand ITC" w:cstheme="minorHAnsi"/>
+          <w:bCs/>
+          <w:sz w:val="24"/>
+          <w:szCs w:val="22"/>
+          <w:lang w:val="en-GB"/>
+        </w:rPr>
+        <w:t>WiFi_Off.bat</w:t>
+      </w:r>
+      <w:r>
+        <w:rPr>
+          <w:rFonts w:ascii="Bradley Hand ITC" w:hAnsi="Bradley Hand ITC" w:cstheme="minorHAnsi"/>
+          <w:bCs/>
+          <w:sz w:val="24"/>
+          <w:szCs w:val="22"/>
+          <w:lang w:val="en-GB"/>
+        </w:rPr>
+        <w:t>)</w:t>
+      </w:r>
+      <w:r>
+        <w:rPr>
+          <w:rFonts w:ascii="Bradley Hand ITC" w:hAnsi="Bradley Hand ITC" w:cstheme="minorHAnsi"/>
+          <w:bCs/>
+          <w:sz w:val="24"/>
+          <w:szCs w:val="22"/>
+          <w:lang w:val="en-GB"/>
+        </w:rPr>
+        <w:t>.</w:t>
       </w:r>
       <w:r>
         <w:rPr>
@@ -2281,17 +3114,61 @@
           <w:szCs w:val="22"/>
           <w:lang w:val="en-GB"/>
         </w:rPr>
-        <w:t xml:space="preserve"> ‘NMap’</w:t>
-      </w:r>
-      <w:r>
-        <w:rPr>
-          <w:rFonts w:ascii="Bradley Hand ITC" w:hAnsi="Bradley Hand ITC" w:cstheme="minorHAnsi"/>
-          <w:bCs/>
-          <w:sz w:val="24"/>
-          <w:szCs w:val="22"/>
-          <w:lang w:val="en-GB"/>
-        </w:rPr>
-        <w:t xml:space="preserve"> directory in the ‘src’ directory</w:t>
+        <w:t xml:space="preserve"> ‘</w:t>
+      </w:r>
+      <w:proofErr w:type="spellStart"/>
+      <w:r>
+        <w:rPr>
+          <w:rFonts w:ascii="Bradley Hand ITC" w:hAnsi="Bradley Hand ITC" w:cstheme="minorHAnsi"/>
+          <w:bCs/>
+          <w:sz w:val="24"/>
+          <w:szCs w:val="22"/>
+          <w:lang w:val="en-GB"/>
+        </w:rPr>
+        <w:t>NMap</w:t>
+      </w:r>
+      <w:proofErr w:type="spellEnd"/>
+      <w:r>
+        <w:rPr>
+          <w:rFonts w:ascii="Bradley Hand ITC" w:hAnsi="Bradley Hand ITC" w:cstheme="minorHAnsi"/>
+          <w:bCs/>
+          <w:sz w:val="24"/>
+          <w:szCs w:val="22"/>
+          <w:lang w:val="en-GB"/>
+        </w:rPr>
+        <w:t>’</w:t>
+      </w:r>
+      <w:r>
+        <w:rPr>
+          <w:rFonts w:ascii="Bradley Hand ITC" w:hAnsi="Bradley Hand ITC" w:cstheme="minorHAnsi"/>
+          <w:bCs/>
+          <w:sz w:val="24"/>
+          <w:szCs w:val="22"/>
+          <w:lang w:val="en-GB"/>
+        </w:rPr>
+        <w:t xml:space="preserve"> directory in the ‘</w:t>
+      </w:r>
+      <w:proofErr w:type="spellStart"/>
+      <w:r>
+        <w:rPr>
+          <w:rFonts w:ascii="Bradley Hand ITC" w:hAnsi="Bradley Hand ITC" w:cstheme="minorHAnsi"/>
+          <w:bCs/>
+          <w:sz w:val="24"/>
+          <w:szCs w:val="22"/>
+          <w:lang w:val="en-GB"/>
+        </w:rPr>
+        <w:t>src</w:t>
+      </w:r>
+      <w:proofErr w:type="spellEnd"/>
+      <w:r>
+        <w:rPr>
+          <w:rFonts w:ascii="Bradley Hand ITC" w:hAnsi="Bradley Hand ITC" w:cstheme="minorHAnsi"/>
+          <w:bCs/>
+          <w:sz w:val="24"/>
+          <w:szCs w:val="22"/>
+          <w:lang w:val="en-GB"/>
+        </w:rPr>
+        <w:t>’ directory</w:t>
       </w:r>
       <w:r>
         <w:rPr>
@@ -2321,7 +3198,18 @@
           <w:szCs w:val="22"/>
           <w:lang w:val="en-GB"/>
         </w:rPr>
-        <w:t>Quick Scan Plus</w:t>
+        <w:t xml:space="preserve">Quick Scan </w:t>
+      </w:r>
+      <w:proofErr w:type="spellStart"/>
+      <w:r>
+        <w:rPr>
+          <w:rFonts w:ascii="Bradley Hand ITC" w:hAnsi="Bradley Hand ITC" w:cstheme="minorHAnsi"/>
+          <w:bCs/>
+          <w:sz w:val="24"/>
+          <w:szCs w:val="22"/>
+          <w:lang w:val="en-GB"/>
+        </w:rPr>
+        <w:t>Plus</w:t>
       </w:r>
       <w:r>
         <w:rPr>
@@ -2333,6 +3221,7 @@
         </w:rPr>
         <w:t>’</w:t>
       </w:r>
+      <w:proofErr w:type="spellEnd"/>
       <w:r>
         <w:rPr>
           <w:rFonts w:ascii="Bradley Hand ITC" w:hAnsi="Bradley Hand ITC" w:cstheme="minorHAnsi"/>
@@ -2381,17 +3270,7 @@
           <w:szCs w:val="22"/>
           <w:lang w:val="en-GB"/>
         </w:rPr>
-        <w:t>generating</w:t>
-      </w:r>
-      <w:r>
-        <w:rPr>
-          <w:rFonts w:ascii="Bradley Hand ITC" w:hAnsi="Bradley Hand ITC" w:cstheme="minorHAnsi"/>
-          <w:bCs/>
-          <w:sz w:val="24"/>
-          <w:szCs w:val="22"/>
-          <w:lang w:val="en-GB"/>
-        </w:rPr>
-        <w:t xml:space="preserve"> </w:t>
+        <w:t xml:space="preserve">generating </w:t>
       </w:r>
       <w:r>
         <w:rPr>
@@ -2457,17 +3336,7 @@
           <w:szCs w:val="22"/>
           <w:lang w:val="en-GB"/>
         </w:rPr>
-        <w:t>SendMail</w:t>
-      </w:r>
-      <w:r>
-        <w:rPr>
-          <w:rFonts w:ascii="Bradley Hand ITC" w:hAnsi="Bradley Hand ITC" w:cstheme="minorHAnsi"/>
-          <w:b/>
-          <w:sz w:val="24"/>
-          <w:szCs w:val="22"/>
-          <w:lang w:val="en-GB"/>
-        </w:rPr>
-        <w:t>.vb</w:t>
+        <w:t>SendMail.vb</w:t>
       </w:r>
       <w:r>
         <w:rPr>
@@ -2591,7 +3460,7 @@
         </w:rPr>
         <w:t xml:space="preserve"> from </w:t>
       </w:r>
-      <w:hyperlink r:id="rId6" w:history="1">
+      <w:hyperlink r:id="rId10" w:history="1">
         <w:r>
           <w:rPr>
             <w:rStyle w:val="Hyperlink"/>
@@ -2650,8 +3519,19 @@
           <w:sz w:val="28"/>
           <w:szCs w:val="24"/>
         </w:rPr>
-        <w:t>in user-friendly GUI:-</w:t>
-      </w:r>
+        <w:t xml:space="preserve">in user-friendly </w:t>
+      </w:r>
+      <w:proofErr w:type="gramStart"/>
+      <w:r>
+        <w:rPr>
+          <w:rFonts w:ascii="Bradley Hand ITC" w:hAnsi="Bradley Hand ITC" w:cstheme="minorHAnsi"/>
+          <w:b/>
+          <w:sz w:val="28"/>
+          <w:szCs w:val="24"/>
+        </w:rPr>
+        <w:t>GUI:-</w:t>
+      </w:r>
+      <w:proofErr w:type="gramEnd"/>
       <w:r>
         <w:rPr>
           <w:rFonts w:ascii="Bradley Hand ITC" w:hAnsi="Bradley Hand ITC" w:cstheme="minorHAnsi"/>
@@ -2676,37 +3556,1011 @@
           <w:szCs w:val="22"/>
         </w:rPr>
       </w:pPr>
-    </w:p>
-    <w:p>
-      <w:pPr>
-        <w:rPr>
-          <w:rFonts w:ascii="Bradley Hand ITC" w:hAnsi="Bradley Hand ITC" w:cstheme="minorHAnsi"/>
-          <w:bCs/>
-          <w:sz w:val="24"/>
-          <w:szCs w:val="22"/>
-          <w:lang w:val="en-GB"/>
-        </w:rPr>
-      </w:pPr>
-    </w:p>
-    <w:p>
-      <w:pPr>
+      <w:r>
+        <w:rPr>
+          <w:rFonts w:ascii="Bradley Hand ITC" w:hAnsi="Bradley Hand ITC" w:cstheme="minorHAnsi"/>
+          <w:b/>
+          <w:sz w:val="24"/>
+          <w:szCs w:val="22"/>
+        </w:rPr>
+        <w:t>Start Button</w:t>
+      </w:r>
+    </w:p>
+    <w:p>
+      <w:pPr>
+        <w:pStyle w:val="ListParagraph"/>
+        <w:rPr>
+          <w:rFonts w:ascii="Bradley Hand ITC" w:hAnsi="Bradley Hand ITC" w:cstheme="minorHAnsi"/>
+          <w:bCs/>
+          <w:sz w:val="24"/>
+          <w:szCs w:val="22"/>
+        </w:rPr>
+      </w:pPr>
+      <w:r>
+        <w:rPr>
+          <w:rFonts w:ascii="Bradley Hand ITC" w:hAnsi="Bradley Hand ITC" w:cstheme="minorHAnsi"/>
+          <w:bCs/>
+          <w:sz w:val="24"/>
+          <w:szCs w:val="22"/>
+        </w:rPr>
+        <w:t>After staring the application click on the ‘start button’</w:t>
+      </w:r>
+      <w:r>
+        <w:rPr>
+          <w:rFonts w:ascii="Bradley Hand ITC" w:hAnsi="Bradley Hand ITC" w:cstheme="minorHAnsi"/>
+          <w:bCs/>
+          <w:sz w:val="24"/>
+          <w:szCs w:val="22"/>
+        </w:rPr>
+        <w:t xml:space="preserve"> to run ASK.ME as a process. </w:t>
+      </w:r>
+      <w:r>
+        <w:rPr>
+          <w:rFonts w:ascii="Bradley Hand ITC" w:hAnsi="Bradley Hand ITC" w:cstheme="minorHAnsi"/>
+          <w:bCs/>
+          <w:sz w:val="24"/>
+          <w:szCs w:val="22"/>
+        </w:rPr>
+        <w:t>Any change in the IP/MAC address is automatically detected.</w:t>
+      </w:r>
+    </w:p>
+    <w:p>
+      <w:pPr>
+        <w:pStyle w:val="ListParagraph"/>
+        <w:numPr>
+          <w:ilvl w:val="0"/>
+          <w:numId w:val="7"/>
+        </w:numPr>
+        <w:rPr>
+          <w:rFonts w:ascii="Bradley Hand ITC" w:hAnsi="Bradley Hand ITC" w:cstheme="minorHAnsi"/>
+          <w:b/>
+          <w:sz w:val="24"/>
+          <w:szCs w:val="22"/>
+        </w:rPr>
+      </w:pPr>
+      <w:r>
+        <w:rPr>
+          <w:rFonts w:ascii="Bradley Hand ITC" w:hAnsi="Bradley Hand ITC" w:cstheme="minorHAnsi"/>
+          <w:b/>
+          <w:sz w:val="24"/>
+          <w:szCs w:val="22"/>
+        </w:rPr>
+        <w:lastRenderedPageBreak/>
+        <w:t>Terminate</w:t>
+      </w:r>
+      <w:r>
+        <w:rPr>
+          <w:rFonts w:ascii="Bradley Hand ITC" w:hAnsi="Bradley Hand ITC" w:cstheme="minorHAnsi"/>
+          <w:b/>
+          <w:sz w:val="24"/>
+          <w:szCs w:val="22"/>
+        </w:rPr>
+        <w:t xml:space="preserve"> Button</w:t>
+      </w:r>
+    </w:p>
+    <w:p>
+      <w:pPr>
+        <w:pStyle w:val="ListParagraph"/>
+        <w:rPr>
+          <w:rFonts w:ascii="Bradley Hand ITC" w:hAnsi="Bradley Hand ITC" w:cstheme="minorHAnsi"/>
+          <w:b/>
+          <w:sz w:val="24"/>
+          <w:szCs w:val="22"/>
+        </w:rPr>
+      </w:pPr>
+      <w:r>
+        <w:rPr>
+          <w:rFonts w:ascii="Bradley Hand ITC" w:hAnsi="Bradley Hand ITC" w:cstheme="minorHAnsi"/>
+          <w:bCs/>
+          <w:sz w:val="24"/>
+          <w:szCs w:val="22"/>
+        </w:rPr>
+        <w:t xml:space="preserve">If the </w:t>
+      </w:r>
+      <w:r>
+        <w:rPr>
+          <w:rFonts w:ascii="Bradley Hand ITC" w:hAnsi="Bradley Hand ITC" w:cstheme="minorHAnsi"/>
+          <w:bCs/>
+          <w:sz w:val="24"/>
+          <w:szCs w:val="22"/>
+        </w:rPr>
+        <w:t>ASK.ME IDS</w:t>
+      </w:r>
+      <w:r>
+        <w:rPr>
+          <w:rFonts w:ascii="Bradley Hand ITC" w:hAnsi="Bradley Hand ITC" w:cstheme="minorHAnsi"/>
+          <w:bCs/>
+          <w:sz w:val="24"/>
+          <w:szCs w:val="22"/>
+        </w:rPr>
+        <w:t xml:space="preserve"> system is active</w:t>
+      </w:r>
+      <w:r>
+        <w:rPr>
+          <w:rFonts w:ascii="Bradley Hand ITC" w:hAnsi="Bradley Hand ITC" w:cstheme="minorHAnsi"/>
+          <w:bCs/>
+          <w:sz w:val="24"/>
+          <w:szCs w:val="22"/>
+        </w:rPr>
+        <w:t>, it’ll keep on detecting any suspicious activities</w:t>
+      </w:r>
+      <w:r>
+        <w:rPr>
+          <w:rFonts w:ascii="Bradley Hand ITC" w:hAnsi="Bradley Hand ITC" w:cstheme="minorHAnsi"/>
+          <w:bCs/>
+          <w:sz w:val="24"/>
+          <w:szCs w:val="22"/>
+        </w:rPr>
+        <w:t>. Hence, will show the terminate button to finally stop the process.</w:t>
+      </w:r>
+    </w:p>
+    <w:p>
+      <w:pPr>
+        <w:pStyle w:val="ListParagraph"/>
+        <w:numPr>
+          <w:ilvl w:val="0"/>
+          <w:numId w:val="7"/>
+        </w:numPr>
+        <w:rPr>
+          <w:rFonts w:ascii="Bradley Hand ITC" w:hAnsi="Bradley Hand ITC" w:cstheme="minorHAnsi"/>
+          <w:b/>
+          <w:sz w:val="24"/>
+          <w:szCs w:val="22"/>
+        </w:rPr>
+      </w:pPr>
+      <w:r>
+        <w:rPr>
+          <w:rFonts w:ascii="Bradley Hand ITC" w:hAnsi="Bradley Hand ITC" w:cstheme="minorHAnsi"/>
+          <w:b/>
+          <w:sz w:val="24"/>
+          <w:szCs w:val="22"/>
+        </w:rPr>
+        <w:t>Wi-Fi Toggle</w:t>
+      </w:r>
+      <w:r>
+        <w:rPr>
+          <w:rFonts w:ascii="Bradley Hand ITC" w:hAnsi="Bradley Hand ITC" w:cstheme="minorHAnsi"/>
+          <w:b/>
+          <w:sz w:val="24"/>
+          <w:szCs w:val="22"/>
+        </w:rPr>
+        <w:t xml:space="preserve"> Button</w:t>
+      </w:r>
+    </w:p>
+    <w:p>
+      <w:pPr>
+        <w:pStyle w:val="ListParagraph"/>
+        <w:rPr>
+          <w:rFonts w:ascii="Bradley Hand ITC" w:hAnsi="Bradley Hand ITC" w:cstheme="minorHAnsi"/>
+          <w:bCs/>
+          <w:sz w:val="24"/>
+          <w:szCs w:val="22"/>
+        </w:rPr>
+      </w:pPr>
+      <w:r>
+        <w:rPr>
+          <w:rFonts w:ascii="Bradley Hand ITC" w:hAnsi="Bradley Hand ITC" w:cstheme="minorHAnsi"/>
+          <w:bCs/>
+          <w:sz w:val="24"/>
+          <w:szCs w:val="22"/>
+        </w:rPr>
+        <w:t>This feature enhances the security of ASK.ME by providing an extra layer of security</w:t>
+      </w:r>
+      <w:r>
+        <w:rPr>
+          <w:rFonts w:ascii="Bradley Hand ITC" w:hAnsi="Bradley Hand ITC" w:cstheme="minorHAnsi"/>
+          <w:bCs/>
+          <w:sz w:val="24"/>
+          <w:szCs w:val="22"/>
+        </w:rPr>
+        <w:t xml:space="preserve"> by </w:t>
+      </w:r>
+      <w:r>
+        <w:rPr>
+          <w:rFonts w:ascii="Bradley Hand ITC" w:hAnsi="Bradley Hand ITC" w:cstheme="minorHAnsi"/>
+          <w:bCs/>
+          <w:sz w:val="24"/>
+          <w:szCs w:val="22"/>
+        </w:rPr>
+        <w:t>allowing</w:t>
+      </w:r>
+      <w:r>
+        <w:rPr>
+          <w:rFonts w:ascii="Bradley Hand ITC" w:hAnsi="Bradley Hand ITC" w:cstheme="minorHAnsi"/>
+          <w:bCs/>
+          <w:sz w:val="24"/>
+          <w:szCs w:val="22"/>
+        </w:rPr>
+        <w:t xml:space="preserve"> t</w:t>
+      </w:r>
+      <w:r>
+        <w:rPr>
+          <w:rFonts w:ascii="Bradley Hand ITC" w:hAnsi="Bradley Hand ITC" w:cstheme="minorHAnsi"/>
+          <w:bCs/>
+          <w:sz w:val="24"/>
+          <w:szCs w:val="22"/>
+        </w:rPr>
+        <w:t xml:space="preserve">he user to enable/disable the </w:t>
+      </w:r>
+      <w:r>
+        <w:rPr>
+          <w:rFonts w:ascii="Bradley Hand ITC" w:hAnsi="Bradley Hand ITC" w:cstheme="minorHAnsi"/>
+          <w:bCs/>
+          <w:sz w:val="24"/>
+          <w:szCs w:val="22"/>
+        </w:rPr>
+        <w:t xml:space="preserve">Wi-Fi state </w:t>
+      </w:r>
+      <w:r>
+        <w:rPr>
+          <w:rFonts w:ascii="Bradley Hand ITC" w:hAnsi="Bradley Hand ITC" w:cstheme="minorHAnsi"/>
+          <w:bCs/>
+          <w:sz w:val="24"/>
+          <w:szCs w:val="22"/>
+        </w:rPr>
+        <w:t xml:space="preserve">at the </w:t>
+      </w:r>
+      <w:r>
+        <w:rPr>
+          <w:rFonts w:ascii="Bradley Hand ITC" w:hAnsi="Bradley Hand ITC" w:cstheme="minorHAnsi"/>
+          <w:bCs/>
+          <w:sz w:val="24"/>
+          <w:szCs w:val="22"/>
+        </w:rPr>
+        <w:t xml:space="preserve">administrative </w:t>
+      </w:r>
+      <w:r>
+        <w:rPr>
+          <w:rFonts w:ascii="Bradley Hand ITC" w:hAnsi="Bradley Hand ITC" w:cstheme="minorHAnsi"/>
+          <w:bCs/>
+          <w:sz w:val="24"/>
+          <w:szCs w:val="22"/>
+        </w:rPr>
+        <w:t>level</w:t>
+      </w:r>
+      <w:r>
+        <w:rPr>
+          <w:rFonts w:ascii="Bradley Hand ITC" w:hAnsi="Bradley Hand ITC" w:cstheme="minorHAnsi"/>
+          <w:bCs/>
+          <w:sz w:val="24"/>
+          <w:szCs w:val="22"/>
+        </w:rPr>
+        <w:t>.</w:t>
+      </w:r>
+    </w:p>
+    <w:p>
+      <w:pPr>
+        <w:pStyle w:val="ListParagraph"/>
+        <w:numPr>
+          <w:ilvl w:val="0"/>
+          <w:numId w:val="7"/>
+        </w:numPr>
+        <w:rPr>
+          <w:rFonts w:ascii="Bradley Hand ITC" w:hAnsi="Bradley Hand ITC" w:cstheme="minorHAnsi"/>
+          <w:b/>
+          <w:sz w:val="24"/>
+          <w:szCs w:val="22"/>
+        </w:rPr>
+      </w:pPr>
+      <w:r>
+        <w:rPr>
+          <w:rFonts w:ascii="Bradley Hand ITC" w:hAnsi="Bradley Hand ITC" w:cstheme="minorHAnsi"/>
+          <w:b/>
+          <w:sz w:val="24"/>
+          <w:szCs w:val="22"/>
+        </w:rPr>
+        <w:t xml:space="preserve">Hacker’s N-Map </w:t>
+      </w:r>
+      <w:r>
+        <w:rPr>
+          <w:rFonts w:ascii="Bradley Hand ITC" w:hAnsi="Bradley Hand ITC" w:cstheme="minorHAnsi"/>
+          <w:b/>
+          <w:sz w:val="24"/>
+          <w:szCs w:val="22"/>
+        </w:rPr>
+        <w:t>Output</w:t>
+      </w:r>
+      <w:r>
+        <w:rPr>
+          <w:rFonts w:ascii="Bradley Hand ITC" w:hAnsi="Bradley Hand ITC" w:cstheme="minorHAnsi"/>
+          <w:b/>
+          <w:sz w:val="24"/>
+          <w:szCs w:val="22"/>
+        </w:rPr>
+        <w:t xml:space="preserve"> Button</w:t>
+      </w:r>
+    </w:p>
+    <w:p>
+      <w:pPr>
+        <w:pStyle w:val="ListParagraph"/>
+        <w:rPr>
+          <w:rFonts w:ascii="Bradley Hand ITC" w:hAnsi="Bradley Hand ITC" w:cstheme="minorHAnsi"/>
+          <w:bCs/>
+          <w:sz w:val="24"/>
+          <w:szCs w:val="22"/>
+        </w:rPr>
+      </w:pPr>
+      <w:r>
+        <w:rPr>
+          <w:rFonts w:ascii="Bradley Hand ITC" w:hAnsi="Bradley Hand ITC" w:cstheme="minorHAnsi"/>
+          <w:bCs/>
+          <w:sz w:val="24"/>
+          <w:szCs w:val="22"/>
+        </w:rPr>
+        <w:t xml:space="preserve">After </w:t>
+      </w:r>
+      <w:r>
+        <w:rPr>
+          <w:rFonts w:ascii="Bradley Hand ITC" w:hAnsi="Bradley Hand ITC" w:cstheme="minorHAnsi"/>
+          <w:bCs/>
+          <w:sz w:val="24"/>
+          <w:szCs w:val="22"/>
+        </w:rPr>
+        <w:t xml:space="preserve">detecting the hacker or any suspicious activity in the </w:t>
+      </w:r>
+      <w:r>
+        <w:rPr>
+          <w:rFonts w:ascii="Bradley Hand ITC" w:hAnsi="Bradley Hand ITC" w:cstheme="minorHAnsi"/>
+          <w:bCs/>
+          <w:sz w:val="24"/>
+          <w:szCs w:val="22"/>
+        </w:rPr>
+        <w:t xml:space="preserve">network, </w:t>
+      </w:r>
+      <w:r>
+        <w:rPr>
+          <w:rFonts w:ascii="Bradley Hand ITC" w:hAnsi="Bradley Hand ITC" w:cstheme="minorHAnsi"/>
+          <w:bCs/>
+          <w:sz w:val="24"/>
+          <w:szCs w:val="22"/>
+        </w:rPr>
+        <w:t xml:space="preserve">an Nmap scan is automatically performed in the background, output of which is stored in the </w:t>
+      </w:r>
+      <w:r>
+        <w:rPr>
+          <w:rFonts w:ascii="Bradley Hand ITC" w:hAnsi="Bradley Hand ITC" w:cstheme="minorHAnsi"/>
+          <w:bCs/>
+          <w:sz w:val="24"/>
+          <w:szCs w:val="22"/>
+        </w:rPr>
+        <w:t>‘</w:t>
+      </w:r>
+      <w:proofErr w:type="spellStart"/>
+      <w:r>
+        <w:rPr>
+          <w:rFonts w:ascii="Bradley Hand ITC" w:hAnsi="Bradley Hand ITC" w:cstheme="minorHAnsi"/>
+          <w:bCs/>
+          <w:sz w:val="24"/>
+          <w:szCs w:val="22"/>
+        </w:rPr>
+        <w:t>nmap</w:t>
+      </w:r>
+      <w:proofErr w:type="spellEnd"/>
+      <w:r>
+        <w:rPr>
+          <w:rFonts w:ascii="Bradley Hand ITC" w:hAnsi="Bradley Hand ITC" w:cstheme="minorHAnsi"/>
+          <w:bCs/>
+          <w:sz w:val="24"/>
+          <w:szCs w:val="22"/>
+        </w:rPr>
+        <w:t xml:space="preserve">’ directory as a text file. With the help of this button, </w:t>
+      </w:r>
+      <w:r>
+        <w:rPr>
+          <w:rFonts w:ascii="Bradley Hand ITC" w:hAnsi="Bradley Hand ITC" w:cstheme="minorHAnsi"/>
+          <w:bCs/>
+          <w:sz w:val="24"/>
+          <w:szCs w:val="22"/>
+        </w:rPr>
+        <w:t>the</w:t>
+      </w:r>
+      <w:r>
+        <w:rPr>
+          <w:rFonts w:ascii="Bradley Hand ITC" w:hAnsi="Bradley Hand ITC" w:cstheme="minorHAnsi"/>
+          <w:bCs/>
+          <w:sz w:val="24"/>
+          <w:szCs w:val="22"/>
+        </w:rPr>
+        <w:t xml:space="preserve"> user </w:t>
+      </w:r>
+      <w:r>
+        <w:rPr>
+          <w:rFonts w:ascii="Bradley Hand ITC" w:hAnsi="Bradley Hand ITC" w:cstheme="minorHAnsi"/>
+          <w:bCs/>
+          <w:sz w:val="24"/>
+          <w:szCs w:val="22"/>
+        </w:rPr>
+        <w:t>can</w:t>
+      </w:r>
+      <w:r>
+        <w:rPr>
+          <w:rFonts w:ascii="Bradley Hand ITC" w:hAnsi="Bradley Hand ITC" w:cstheme="minorHAnsi"/>
+          <w:bCs/>
+          <w:sz w:val="24"/>
+          <w:szCs w:val="22"/>
+        </w:rPr>
+        <w:t xml:space="preserve"> directly go to that direct</w:t>
+      </w:r>
+      <w:r>
+        <w:rPr>
+          <w:rFonts w:ascii="Bradley Hand ITC" w:hAnsi="Bradley Hand ITC" w:cstheme="minorHAnsi"/>
+          <w:bCs/>
+          <w:sz w:val="24"/>
+          <w:szCs w:val="22"/>
+        </w:rPr>
+        <w:t>ory</w:t>
+      </w:r>
+      <w:r>
+        <w:rPr>
+          <w:rFonts w:ascii="Bradley Hand ITC" w:hAnsi="Bradley Hand ITC" w:cstheme="minorHAnsi"/>
+          <w:bCs/>
+          <w:sz w:val="24"/>
+          <w:szCs w:val="22"/>
+        </w:rPr>
+        <w:t xml:space="preserve"> and see the </w:t>
+      </w:r>
+      <w:r>
+        <w:rPr>
+          <w:rFonts w:ascii="Bradley Hand ITC" w:hAnsi="Bradley Hand ITC" w:cstheme="minorHAnsi"/>
+          <w:bCs/>
+          <w:sz w:val="24"/>
+          <w:szCs w:val="22"/>
+        </w:rPr>
+        <w:t>output as captured.</w:t>
+      </w:r>
+      <w:r>
+        <w:rPr>
+          <w:rFonts w:ascii="Bradley Hand ITC" w:hAnsi="Bradley Hand ITC" w:cstheme="minorHAnsi"/>
+          <w:bCs/>
+          <w:sz w:val="24"/>
+          <w:szCs w:val="22"/>
+        </w:rPr>
+        <w:t xml:space="preserve"> The latest output</w:t>
+      </w:r>
+      <w:r>
+        <w:rPr>
+          <w:rFonts w:ascii="Bradley Hand ITC" w:hAnsi="Bradley Hand ITC" w:cstheme="minorHAnsi"/>
+          <w:bCs/>
+          <w:sz w:val="24"/>
+          <w:szCs w:val="22"/>
+        </w:rPr>
+        <w:t xml:space="preserve"> is </w:t>
+      </w:r>
+      <w:r>
+        <w:rPr>
+          <w:rFonts w:ascii="Bradley Hand ITC" w:hAnsi="Bradley Hand ITC" w:cstheme="minorHAnsi"/>
+          <w:bCs/>
+          <w:sz w:val="24"/>
+          <w:szCs w:val="22"/>
+        </w:rPr>
+        <w:t xml:space="preserve">always captured in the </w:t>
+      </w:r>
+      <w:r>
+        <w:rPr>
+          <w:rFonts w:ascii="Bradley Hand ITC" w:hAnsi="Bradley Hand ITC" w:cstheme="minorHAnsi"/>
+          <w:bCs/>
+          <w:sz w:val="24"/>
+          <w:szCs w:val="22"/>
+        </w:rPr>
+        <w:t xml:space="preserve">lexicographically </w:t>
+      </w:r>
+      <w:r>
+        <w:rPr>
+          <w:rFonts w:ascii="Bradley Hand ITC" w:hAnsi="Bradley Hand ITC" w:cstheme="minorHAnsi"/>
+          <w:bCs/>
+          <w:sz w:val="24"/>
+          <w:szCs w:val="22"/>
+        </w:rPr>
+        <w:t>latest incremented text file.</w:t>
+      </w:r>
+    </w:p>
+    <w:p>
+      <w:pPr>
+        <w:pStyle w:val="ListParagraph"/>
+        <w:numPr>
+          <w:ilvl w:val="0"/>
+          <w:numId w:val="7"/>
+        </w:numPr>
+        <w:rPr>
+          <w:rFonts w:ascii="Bradley Hand ITC" w:hAnsi="Bradley Hand ITC" w:cstheme="minorHAnsi"/>
+          <w:b/>
+          <w:sz w:val="24"/>
+          <w:szCs w:val="22"/>
+        </w:rPr>
+      </w:pPr>
+      <w:r>
+        <w:rPr>
+          <w:rFonts w:ascii="Bradley Hand ITC" w:hAnsi="Bradley Hand ITC" w:cstheme="minorHAnsi"/>
+          <w:b/>
+          <w:sz w:val="24"/>
+          <w:szCs w:val="22"/>
+        </w:rPr>
+        <w:t>Default Gateway IP Info</w:t>
+      </w:r>
+    </w:p>
+    <w:p>
+      <w:pPr>
+        <w:pStyle w:val="ListParagraph"/>
+        <w:rPr>
+          <w:rFonts w:ascii="Bradley Hand ITC" w:hAnsi="Bradley Hand ITC" w:cstheme="minorHAnsi"/>
+          <w:bCs/>
+          <w:sz w:val="24"/>
+          <w:szCs w:val="22"/>
+        </w:rPr>
+      </w:pPr>
+      <w:r>
+        <w:rPr>
+          <w:rFonts w:ascii="Bradley Hand ITC" w:hAnsi="Bradley Hand ITC" w:cstheme="minorHAnsi"/>
+          <w:bCs/>
+          <w:sz w:val="24"/>
+          <w:szCs w:val="22"/>
+        </w:rPr>
+        <w:t xml:space="preserve">Constantly scanning the </w:t>
+      </w:r>
+      <w:proofErr w:type="spellStart"/>
+      <w:r>
+        <w:rPr>
+          <w:rFonts w:ascii="Bradley Hand ITC" w:hAnsi="Bradley Hand ITC" w:cstheme="minorHAnsi"/>
+          <w:bCs/>
+          <w:sz w:val="24"/>
+          <w:szCs w:val="22"/>
+        </w:rPr>
+        <w:t>arp</w:t>
+      </w:r>
+      <w:proofErr w:type="spellEnd"/>
+      <w:r>
+        <w:rPr>
+          <w:rFonts w:ascii="Bradley Hand ITC" w:hAnsi="Bradley Hand ITC" w:cstheme="minorHAnsi"/>
+          <w:bCs/>
+          <w:sz w:val="24"/>
+          <w:szCs w:val="22"/>
+        </w:rPr>
+        <w:t xml:space="preserve"> tables, </w:t>
+      </w:r>
+      <w:r>
+        <w:rPr>
+          <w:rFonts w:ascii="Bradley Hand ITC" w:hAnsi="Bradley Hand ITC" w:cstheme="minorHAnsi"/>
+          <w:bCs/>
+          <w:sz w:val="24"/>
+          <w:szCs w:val="22"/>
+        </w:rPr>
+        <w:t>t</w:t>
+      </w:r>
+      <w:r>
+        <w:rPr>
+          <w:rFonts w:ascii="Bradley Hand ITC" w:hAnsi="Bradley Hand ITC" w:cstheme="minorHAnsi"/>
+          <w:bCs/>
+          <w:sz w:val="24"/>
+          <w:szCs w:val="22"/>
+        </w:rPr>
+        <w:t xml:space="preserve">his </w:t>
+      </w:r>
+      <w:r>
+        <w:rPr>
+          <w:rFonts w:ascii="Bradley Hand ITC" w:hAnsi="Bradley Hand ITC" w:cstheme="minorHAnsi"/>
+          <w:bCs/>
+          <w:sz w:val="24"/>
+          <w:szCs w:val="22"/>
+        </w:rPr>
+        <w:t xml:space="preserve">displays the </w:t>
+      </w:r>
+      <w:proofErr w:type="spellStart"/>
+      <w:r>
+        <w:rPr>
+          <w:rFonts w:ascii="Bradley Hand ITC" w:hAnsi="Bradley Hand ITC" w:cstheme="minorHAnsi"/>
+          <w:bCs/>
+          <w:sz w:val="24"/>
+          <w:szCs w:val="22"/>
+        </w:rPr>
+        <w:t>lastest</w:t>
+      </w:r>
+      <w:proofErr w:type="spellEnd"/>
+      <w:r>
+        <w:rPr>
+          <w:rFonts w:ascii="Bradley Hand ITC" w:hAnsi="Bradley Hand ITC" w:cstheme="minorHAnsi"/>
+          <w:bCs/>
+          <w:sz w:val="24"/>
+          <w:szCs w:val="22"/>
+        </w:rPr>
+        <w:t xml:space="preserve"> (current) </w:t>
+      </w:r>
+      <w:r>
+        <w:rPr>
+          <w:rFonts w:ascii="Bradley Hand ITC" w:hAnsi="Bradley Hand ITC" w:cstheme="minorHAnsi"/>
+          <w:bCs/>
+          <w:sz w:val="24"/>
+          <w:szCs w:val="22"/>
+        </w:rPr>
+        <w:t>Default Gateway IP address</w:t>
+      </w:r>
+      <w:r>
+        <w:rPr>
+          <w:rFonts w:ascii="Bradley Hand ITC" w:hAnsi="Bradley Hand ITC" w:cstheme="minorHAnsi"/>
+          <w:bCs/>
+          <w:sz w:val="24"/>
+          <w:szCs w:val="22"/>
+        </w:rPr>
+        <w:t xml:space="preserve"> of the host</w:t>
+      </w:r>
+      <w:r>
+        <w:rPr>
+          <w:rFonts w:ascii="Bradley Hand ITC" w:hAnsi="Bradley Hand ITC" w:cstheme="minorHAnsi"/>
+          <w:bCs/>
+          <w:sz w:val="24"/>
+          <w:szCs w:val="22"/>
+        </w:rPr>
+        <w:t>.</w:t>
+      </w:r>
+    </w:p>
+    <w:p>
+      <w:pPr>
+        <w:pStyle w:val="ListParagraph"/>
+        <w:numPr>
+          <w:ilvl w:val="0"/>
+          <w:numId w:val="7"/>
+        </w:numPr>
+        <w:rPr>
+          <w:rFonts w:ascii="Bradley Hand ITC" w:hAnsi="Bradley Hand ITC" w:cstheme="minorHAnsi"/>
+          <w:b/>
+          <w:sz w:val="24"/>
+          <w:szCs w:val="22"/>
+        </w:rPr>
+      </w:pPr>
+      <w:r>
+        <w:rPr>
+          <w:rFonts w:ascii="Bradley Hand ITC" w:hAnsi="Bradley Hand ITC" w:cstheme="minorHAnsi"/>
+          <w:b/>
+          <w:sz w:val="24"/>
+          <w:szCs w:val="22"/>
+        </w:rPr>
+        <w:t>Default Gateway MAC Info</w:t>
+      </w:r>
+    </w:p>
+    <w:p>
+      <w:pPr>
+        <w:pStyle w:val="ListParagraph"/>
+        <w:spacing w:before="240"/>
+        <w:rPr>
+          <w:rFonts w:ascii="Bradley Hand ITC" w:hAnsi="Bradley Hand ITC" w:cstheme="minorHAnsi"/>
+          <w:bCs/>
+          <w:sz w:val="24"/>
+          <w:szCs w:val="22"/>
+        </w:rPr>
+      </w:pPr>
+      <w:r>
+        <w:rPr>
+          <w:rFonts w:ascii="Bradley Hand ITC" w:hAnsi="Bradley Hand ITC" w:cstheme="minorHAnsi"/>
+          <w:bCs/>
+          <w:sz w:val="24"/>
+          <w:szCs w:val="22"/>
+        </w:rPr>
+        <w:t xml:space="preserve">Constantly scanning the </w:t>
+      </w:r>
+      <w:proofErr w:type="spellStart"/>
+      <w:r>
+        <w:rPr>
+          <w:rFonts w:ascii="Bradley Hand ITC" w:hAnsi="Bradley Hand ITC" w:cstheme="minorHAnsi"/>
+          <w:bCs/>
+          <w:sz w:val="24"/>
+          <w:szCs w:val="22"/>
+        </w:rPr>
+        <w:t>arp</w:t>
+      </w:r>
+      <w:proofErr w:type="spellEnd"/>
+      <w:r>
+        <w:rPr>
+          <w:rFonts w:ascii="Bradley Hand ITC" w:hAnsi="Bradley Hand ITC" w:cstheme="minorHAnsi"/>
+          <w:bCs/>
+          <w:sz w:val="24"/>
+          <w:szCs w:val="22"/>
+        </w:rPr>
+        <w:t xml:space="preserve"> tables, this displays the </w:t>
+      </w:r>
+      <w:proofErr w:type="spellStart"/>
+      <w:r>
+        <w:rPr>
+          <w:rFonts w:ascii="Bradley Hand ITC" w:hAnsi="Bradley Hand ITC" w:cstheme="minorHAnsi"/>
+          <w:bCs/>
+          <w:sz w:val="24"/>
+          <w:szCs w:val="22"/>
+        </w:rPr>
+        <w:t>lastest</w:t>
+      </w:r>
+      <w:proofErr w:type="spellEnd"/>
+      <w:r>
+        <w:rPr>
+          <w:rFonts w:ascii="Bradley Hand ITC" w:hAnsi="Bradley Hand ITC" w:cstheme="minorHAnsi"/>
+          <w:bCs/>
+          <w:sz w:val="24"/>
+          <w:szCs w:val="22"/>
+        </w:rPr>
+        <w:t xml:space="preserve"> (current) Default Gateway MAC address of the host.</w:t>
+      </w:r>
+    </w:p>
+    <w:p>
+      <w:pPr>
+        <w:keepNext/>
         <w:jc w:val="center"/>
-        <w:rPr>
-          <w:rFonts w:ascii="Times New Roman" w:hAnsi="Times New Roman" w:cs="Times New Roman"/>
-          <w:sz w:val="36"/>
-          <w:szCs w:val="36"/>
-          <w:lang w:val="en-US"/>
-        </w:rPr>
-      </w:pPr>
+      </w:pPr>
+      <w:r>
+        <w:rPr>
+          <w:rFonts w:ascii="Bradley Hand ITC" w:hAnsi="Bradley Hand ITC" w:cstheme="minorHAnsi"/>
+          <w:bCs/>
+          <w:noProof/>
+          <w:sz w:val="24"/>
+          <w:szCs w:val="22"/>
+          <w:lang w:val="en-GB"/>
+        </w:rPr>
+        <w:drawing>
+          <wp:inline distT="0" distB="0" distL="0" distR="0" wp14:anchorId="514E9572" wp14:editId="4697B3DC">
+            <wp:extent cx="2725795" cy="4355123"/>
+            <wp:effectExtent l="0" t="0" r="0" b="7620"/>
+            <wp:docPr id="1" name="Picture 1"/>
+            <wp:cNvGraphicFramePr>
+              <a:graphicFrameLocks xmlns:a="http://schemas.openxmlformats.org/drawingml/2006/main" noChangeAspect="1"/>
+            </wp:cNvGraphicFramePr>
+            <a:graphic xmlns:a="http://schemas.openxmlformats.org/drawingml/2006/main">
+              <a:graphicData uri="http://schemas.openxmlformats.org/drawingml/2006/picture">
+                <pic:pic xmlns:pic="http://schemas.openxmlformats.org/drawingml/2006/picture">
+                  <pic:nvPicPr>
+                    <pic:cNvPr id="1" name=""/>
+                    <pic:cNvPicPr/>
+                  </pic:nvPicPr>
+                  <pic:blipFill rotWithShape="1">
+                    <a:blip r:embed="rId11"/>
+                    <a:srcRect l="675" t="437" b="1"/>
+                    <a:stretch/>
+                  </pic:blipFill>
+                  <pic:spPr bwMode="auto">
+                    <a:xfrm>
+                      <a:off x="0" y="0"/>
+                      <a:ext cx="2859784" cy="4569204"/>
+                    </a:xfrm>
+                    <a:prstGeom prst="rect">
+                      <a:avLst/>
+                    </a:prstGeom>
+                    <a:ln>
+                      <a:noFill/>
+                    </a:ln>
+                    <a:extLst>
+                      <a:ext uri="{53640926-AAD7-44D8-BBD7-CCE9431645EC}">
+                        <a14:shadowObscured xmlns:a14="http://schemas.microsoft.com/office/drawing/2010/main"/>
+                      </a:ext>
+                    </a:extLst>
+                  </pic:spPr>
+                </pic:pic>
+              </a:graphicData>
+            </a:graphic>
+          </wp:inline>
+        </w:drawing>
+      </w:r>
+    </w:p>
+    <w:p>
+      <w:pPr>
+        <w:pStyle w:val="Caption"/>
+        <w:jc w:val="center"/>
+        <w:rPr>
+          <w:rFonts w:ascii="Bradley Hand ITC" w:hAnsi="Bradley Hand ITC" w:cstheme="minorHAnsi"/>
+          <w:bCs/>
+          <w:sz w:val="24"/>
+          <w:szCs w:val="22"/>
+        </w:rPr>
+      </w:pPr>
+      <w:r>
+        <w:t xml:space="preserve">Fig. </w:t>
+      </w:r>
+      <w:fldSimple w:instr=" SEQ Fig. \* ARABIC ">
+        <w:r>
+          <w:rPr>
+            <w:noProof/>
+          </w:rPr>
+          <w:t>1</w:t>
+        </w:r>
+      </w:fldSimple>
+      <w:r>
+        <w:t>. ASK.ME GUI</w:t>
+      </w:r>
     </w:p>
     <w:sectPr>
+      <w:headerReference w:type="default" r:id="rId12"/>
+      <w:footerReference w:type="default" r:id="rId13"/>
       <w:pgSz w:w="11906" w:h="16838"/>
-      <w:pgMar w:top="1440" w:right="1440" w:bottom="1440" w:left="1440" w:header="708" w:footer="708" w:gutter="0"/>
+      <w:pgMar w:top="1440" w:right="1440" w:bottom="1440" w:left="1440" w:header="708" w:footer="680" w:gutter="0"/>
       <w:cols w:space="708"/>
+      <w:titlePg/>
       <w:docGrid w:linePitch="360"/>
     </w:sectPr>
   </w:body>
 </w:document>
+</file>
+
+<file path=word/endnotes.xml><?xml version="1.0" encoding="utf-8"?>
+<w:endnotes xmlns:wpc="http://schemas.microsoft.com/office/word/2010/wordprocessingCanvas" xmlns:cx="http://schemas.microsoft.com/office/drawing/2014/chartex" xmlns:cx1="http://schemas.microsoft.com/office/drawing/2015/9/8/chartex" xmlns:cx2="http://schemas.microsoft.com/office/drawing/2015/10/21/chartex" xmlns:cx3="http://schemas.microsoft.com/office/drawing/2016/5/9/chartex" xmlns:cx4="http://schemas.microsoft.com/office/drawing/2016/5/10/chartex" xmlns:cx5="http://schemas.microsoft.com/office/drawing/2016/5/11/chartex" xmlns:cx6="http://schemas.microsoft.com/office/drawing/2016/5/12/chartex" xmlns:cx7="http://schemas.microsoft.com/office/drawing/2016/5/13/chartex" xmlns:cx8="http://schemas.microsoft.com/office/drawing/2016/5/14/chartex" xmlns:mc="http://schemas.openxmlformats.org/markup-compatibility/2006" xmlns:aink="http://schemas.microsoft.com/office/drawing/2016/ink" xmlns:am3d="http://schemas.microsoft.com/office/drawing/2017/model3d" xmlns:o="urn:schemas-microsoft-com:office:office" xmlns:r="http://schemas.openxmlformats.org/officeDocument/2006/relationships" xmlns:m="http://schemas.openxmlformats.org/officeDocument/2006/math" xmlns:v="urn:schemas-microsoft-com:vml" xmlns:wp14="http://schemas.microsoft.com/office/word/2010/wordprocessingDrawing" xmlns:wp="http://schemas.openxmlformats.org/drawingml/2006/wordprocessingDrawing" xmlns:w10="urn:schemas-microsoft-com:office:word" xmlns:w="http://schemas.openxmlformats.org/wordprocessingml/2006/main" xmlns:w14="http://schemas.microsoft.com/office/word/2010/wordml" xmlns:w15="http://schemas.microsoft.com/office/word/2012/wordml" xmlns:w16cex="http://schemas.microsoft.com/office/word/2018/wordml/cex" xmlns:w16cid="http://schemas.microsoft.com/office/word/2016/wordml/cid" xmlns:w16="http://schemas.microsoft.com/office/word/2018/wordml" xmlns:w16se="http://schemas.microsoft.com/office/word/2015/wordml/symex" xmlns:wpg="http://schemas.microsoft.com/office/word/2010/wordprocessingGroup" xmlns:wpi="http://schemas.microsoft.com/office/word/2010/wordprocessingInk" xmlns:wne="http://schemas.microsoft.com/office/word/2006/wordml" xmlns:wps="http://schemas.microsoft.com/office/word/2010/wordprocessingShape" mc:Ignorable="w14 w15 w16se w16cid w16 w16cex wp14">
+  <w:endnote w:type="separator" w:id="-1">
+    <w:p>
+      <w:pPr>
+        <w:spacing w:after="0" w:line="240" w:lineRule="auto"/>
+      </w:pPr>
+      <w:r>
+        <w:separator/>
+      </w:r>
+    </w:p>
+  </w:endnote>
+  <w:endnote w:type="continuationSeparator" w:id="0">
+    <w:p>
+      <w:pPr>
+        <w:spacing w:after="0" w:line="240" w:lineRule="auto"/>
+      </w:pPr>
+      <w:r>
+        <w:continuationSeparator/>
+      </w:r>
+    </w:p>
+  </w:endnote>
+</w:endnotes>
+</file>
+
+<file path=word/footer1.xml><?xml version="1.0" encoding="utf-8"?>
+<w:ftr xmlns:wpc="http://schemas.microsoft.com/office/word/2010/wordprocessingCanvas" xmlns:cx="http://schemas.microsoft.com/office/drawing/2014/chartex" xmlns:cx1="http://schemas.microsoft.com/office/drawing/2015/9/8/chartex" xmlns:cx2="http://schemas.microsoft.com/office/drawing/2015/10/21/chartex" xmlns:cx3="http://schemas.microsoft.com/office/drawing/2016/5/9/chartex" xmlns:cx4="http://schemas.microsoft.com/office/drawing/2016/5/10/chartex" xmlns:cx5="http://schemas.microsoft.com/office/drawing/2016/5/11/chartex" xmlns:cx6="http://schemas.microsoft.com/office/drawing/2016/5/12/chartex" xmlns:cx7="http://schemas.microsoft.com/office/drawing/2016/5/13/chartex" xmlns:cx8="http://schemas.microsoft.com/office/drawing/2016/5/14/chartex" xmlns:mc="http://schemas.openxmlformats.org/markup-compatibility/2006" xmlns:aink="http://schemas.microsoft.com/office/drawing/2016/ink" xmlns:am3d="http://schemas.microsoft.com/office/drawing/2017/model3d" xmlns:o="urn:schemas-microsoft-com:office:office" xmlns:r="http://schemas.openxmlformats.org/officeDocument/2006/relationships" xmlns:m="http://schemas.openxmlformats.org/officeDocument/2006/math" xmlns:v="urn:schemas-microsoft-com:vml" xmlns:wp14="http://schemas.microsoft.com/office/word/2010/wordprocessingDrawing" xmlns:wp="http://schemas.openxmlformats.org/drawingml/2006/wordprocessingDrawing" xmlns:w10="urn:schemas-microsoft-com:office:word" xmlns:w="http://schemas.openxmlformats.org/wordprocessingml/2006/main" xmlns:w14="http://schemas.microsoft.com/office/word/2010/wordml" xmlns:w15="http://schemas.microsoft.com/office/word/2012/wordml" xmlns:w16cex="http://schemas.microsoft.com/office/word/2018/wordml/cex" xmlns:w16cid="http://schemas.microsoft.com/office/word/2016/wordml/cid" xmlns:w16="http://schemas.microsoft.com/office/word/2018/wordml" xmlns:w16se="http://schemas.microsoft.com/office/word/2015/wordml/symex" xmlns:wpg="http://schemas.microsoft.com/office/word/2010/wordprocessingGroup" xmlns:wpi="http://schemas.microsoft.com/office/word/2010/wordprocessingInk" xmlns:wne="http://schemas.microsoft.com/office/word/2006/wordml" xmlns:wps="http://schemas.microsoft.com/office/word/2010/wordprocessingShape" mc:Ignorable="w14 w15 w16se w16cid w16 w16cex wp14">
+  <w:p>
+    <w:pPr>
+      <w:pStyle w:val="Footer"/>
+      <w:pBdr>
+        <w:top w:val="single" w:sz="4" w:space="8" w:color="4472C4" w:themeColor="accent1"/>
+      </w:pBdr>
+      <w:spacing w:before="360"/>
+      <w:contextualSpacing/>
+      <w:jc w:val="right"/>
+      <w:rPr>
+        <w:noProof/>
+        <w:color w:val="404040" w:themeColor="text1" w:themeTint="BF"/>
+      </w:rPr>
+    </w:pPr>
+    <w:r>
+      <w:rPr>
+        <w:noProof/>
+        <w:color w:val="404040" w:themeColor="text1" w:themeTint="BF"/>
+      </w:rPr>
+      <w:fldChar w:fldCharType="begin"/>
+    </w:r>
+    <w:r>
+      <w:rPr>
+        <w:noProof/>
+        <w:color w:val="404040" w:themeColor="text1" w:themeTint="BF"/>
+      </w:rPr>
+      <w:instrText xml:space="preserve"> PAGE   \* MERGEFORMAT </w:instrText>
+    </w:r>
+    <w:r>
+      <w:rPr>
+        <w:noProof/>
+        <w:color w:val="404040" w:themeColor="text1" w:themeTint="BF"/>
+      </w:rPr>
+      <w:fldChar w:fldCharType="separate"/>
+    </w:r>
+    <w:r>
+      <w:rPr>
+        <w:noProof/>
+        <w:color w:val="404040" w:themeColor="text1" w:themeTint="BF"/>
+      </w:rPr>
+      <w:t>2</w:t>
+    </w:r>
+    <w:r>
+      <w:rPr>
+        <w:noProof/>
+        <w:color w:val="404040" w:themeColor="text1" w:themeTint="BF"/>
+      </w:rPr>
+      <w:fldChar w:fldCharType="end"/>
+    </w:r>
+  </w:p>
+  <w:p>
+    <w:pPr>
+      <w:pStyle w:val="Footer"/>
+    </w:pPr>
+  </w:p>
+</w:ftr>
+</file>
+
+<file path=word/footnotes.xml><?xml version="1.0" encoding="utf-8"?>
+<w:footnotes xmlns:wpc="http://schemas.microsoft.com/office/word/2010/wordprocessingCanvas" xmlns:cx="http://schemas.microsoft.com/office/drawing/2014/chartex" xmlns:cx1="http://schemas.microsoft.com/office/drawing/2015/9/8/chartex" xmlns:cx2="http://schemas.microsoft.com/office/drawing/2015/10/21/chartex" xmlns:cx3="http://schemas.microsoft.com/office/drawing/2016/5/9/chartex" xmlns:cx4="http://schemas.microsoft.com/office/drawing/2016/5/10/chartex" xmlns:cx5="http://schemas.microsoft.com/office/drawing/2016/5/11/chartex" xmlns:cx6="http://schemas.microsoft.com/office/drawing/2016/5/12/chartex" xmlns:cx7="http://schemas.microsoft.com/office/drawing/2016/5/13/chartex" xmlns:cx8="http://schemas.microsoft.com/office/drawing/2016/5/14/chartex" xmlns:mc="http://schemas.openxmlformats.org/markup-compatibility/2006" xmlns:aink="http://schemas.microsoft.com/office/drawing/2016/ink" xmlns:am3d="http://schemas.microsoft.com/office/drawing/2017/model3d" xmlns:o="urn:schemas-microsoft-com:office:office" xmlns:r="http://schemas.openxmlformats.org/officeDocument/2006/relationships" xmlns:m="http://schemas.openxmlformats.org/officeDocument/2006/math" xmlns:v="urn:schemas-microsoft-com:vml" xmlns:wp14="http://schemas.microsoft.com/office/word/2010/wordprocessingDrawing" xmlns:wp="http://schemas.openxmlformats.org/drawingml/2006/wordprocessingDrawing" xmlns:w10="urn:schemas-microsoft-com:office:word" xmlns:w="http://schemas.openxmlformats.org/wordprocessingml/2006/main" xmlns:w14="http://schemas.microsoft.com/office/word/2010/wordml" xmlns:w15="http://schemas.microsoft.com/office/word/2012/wordml" xmlns:w16cex="http://schemas.microsoft.com/office/word/2018/wordml/cex" xmlns:w16cid="http://schemas.microsoft.com/office/word/2016/wordml/cid" xmlns:w16="http://schemas.microsoft.com/office/word/2018/wordml" xmlns:w16se="http://schemas.microsoft.com/office/word/2015/wordml/symex" xmlns:wpg="http://schemas.microsoft.com/office/word/2010/wordprocessingGroup" xmlns:wpi="http://schemas.microsoft.com/office/word/2010/wordprocessingInk" xmlns:wne="http://schemas.microsoft.com/office/word/2006/wordml" xmlns:wps="http://schemas.microsoft.com/office/word/2010/wordprocessingShape" mc:Ignorable="w14 w15 w16se w16cid w16 w16cex wp14">
+  <w:footnote w:type="separator" w:id="-1">
+    <w:p>
+      <w:pPr>
+        <w:spacing w:after="0" w:line="240" w:lineRule="auto"/>
+      </w:pPr>
+      <w:r>
+        <w:separator/>
+      </w:r>
+    </w:p>
+  </w:footnote>
+  <w:footnote w:type="continuationSeparator" w:id="0">
+    <w:p>
+      <w:pPr>
+        <w:spacing w:after="0" w:line="240" w:lineRule="auto"/>
+      </w:pPr>
+      <w:r>
+        <w:continuationSeparator/>
+      </w:r>
+    </w:p>
+  </w:footnote>
+</w:footnotes>
+</file>
+
+<file path=word/header1.xml><?xml version="1.0" encoding="utf-8"?>
+<w:hdr xmlns:wpc="http://schemas.microsoft.com/office/word/2010/wordprocessingCanvas" xmlns:cx="http://schemas.microsoft.com/office/drawing/2014/chartex" xmlns:cx1="http://schemas.microsoft.com/office/drawing/2015/9/8/chartex" xmlns:cx2="http://schemas.microsoft.com/office/drawing/2015/10/21/chartex" xmlns:cx3="http://schemas.microsoft.com/office/drawing/2016/5/9/chartex" xmlns:cx4="http://schemas.microsoft.com/office/drawing/2016/5/10/chartex" xmlns:cx5="http://schemas.microsoft.com/office/drawing/2016/5/11/chartex" xmlns:cx6="http://schemas.microsoft.com/office/drawing/2016/5/12/chartex" xmlns:cx7="http://schemas.microsoft.com/office/drawing/2016/5/13/chartex" xmlns:cx8="http://schemas.microsoft.com/office/drawing/2016/5/14/chartex" xmlns:mc="http://schemas.openxmlformats.org/markup-compatibility/2006" xmlns:aink="http://schemas.microsoft.com/office/drawing/2016/ink" xmlns:am3d="http://schemas.microsoft.com/office/drawing/2017/model3d" xmlns:o="urn:schemas-microsoft-com:office:office" xmlns:r="http://schemas.openxmlformats.org/officeDocument/2006/relationships" xmlns:m="http://schemas.openxmlformats.org/officeDocument/2006/math" xmlns:v="urn:schemas-microsoft-com:vml" xmlns:wp14="http://schemas.microsoft.com/office/word/2010/wordprocessingDrawing" xmlns:wp="http://schemas.openxmlformats.org/drawingml/2006/wordprocessingDrawing" xmlns:w10="urn:schemas-microsoft-com:office:word" xmlns:w="http://schemas.openxmlformats.org/wordprocessingml/2006/main" xmlns:w14="http://schemas.microsoft.com/office/word/2010/wordml" xmlns:w15="http://schemas.microsoft.com/office/word/2012/wordml" xmlns:w16cex="http://schemas.microsoft.com/office/word/2018/wordml/cex" xmlns:w16cid="http://schemas.microsoft.com/office/word/2016/wordml/cid" xmlns:w16="http://schemas.microsoft.com/office/word/2018/wordml" xmlns:w16se="http://schemas.microsoft.com/office/word/2015/wordml/symex" xmlns:wpg="http://schemas.microsoft.com/office/word/2010/wordprocessingGroup" xmlns:wpi="http://schemas.microsoft.com/office/word/2010/wordprocessingInk" xmlns:wne="http://schemas.microsoft.com/office/word/2006/wordml" xmlns:wps="http://schemas.microsoft.com/office/word/2010/wordprocessingShape" mc:Ignorable="w14 w15 w16se w16cid w16 w16cex wp14">
+  <w:p>
+    <w:pPr>
+      <w:pStyle w:val="Header"/>
+    </w:pPr>
+    <w:r>
+      <w:drawing>
+        <wp:anchor distT="0" distB="0" distL="114300" distR="114300" simplePos="0" relativeHeight="251658240" behindDoc="0" locked="0" layoutInCell="1" allowOverlap="1" wp14:anchorId="10451099" wp14:editId="295CA1AB">
+          <wp:simplePos x="0" y="0"/>
+          <wp:positionH relativeFrom="column">
+            <wp:posOffset>4489450</wp:posOffset>
+          </wp:positionH>
+          <wp:positionV relativeFrom="paragraph">
+            <wp:posOffset>-92515</wp:posOffset>
+          </wp:positionV>
+          <wp:extent cx="1203952" cy="521677"/>
+          <wp:effectExtent l="0" t="0" r="0" b="0"/>
+          <wp:wrapSquare wrapText="bothSides"/>
+          <wp:docPr id="2" name="Picture 2"/>
+          <wp:cNvGraphicFramePr>
+            <a:graphicFrameLocks xmlns:a="http://schemas.openxmlformats.org/drawingml/2006/main" noChangeAspect="1"/>
+          </wp:cNvGraphicFramePr>
+          <a:graphic xmlns:a="http://schemas.openxmlformats.org/drawingml/2006/main">
+            <a:graphicData uri="http://schemas.openxmlformats.org/drawingml/2006/picture">
+              <pic:pic xmlns:pic="http://schemas.openxmlformats.org/drawingml/2006/picture">
+                <pic:nvPicPr>
+                  <pic:cNvPr id="0" name="Picture 1"/>
+                  <pic:cNvPicPr>
+                    <a:picLocks noChangeAspect="1" noChangeArrowheads="1"/>
+                  </pic:cNvPicPr>
+                </pic:nvPicPr>
+                <pic:blipFill>
+                  <a:blip r:embed="rId1">
+                    <a:extLst>
+                      <a:ext uri="{28A0092B-C50C-407E-A947-70E740481C1C}">
+                        <a14:useLocalDpi xmlns:a14="http://schemas.microsoft.com/office/drawing/2010/main" val="0"/>
+                      </a:ext>
+                    </a:extLst>
+                  </a:blip>
+                  <a:srcRect/>
+                  <a:stretch>
+                    <a:fillRect/>
+                  </a:stretch>
+                </pic:blipFill>
+                <pic:spPr bwMode="auto">
+                  <a:xfrm>
+                    <a:off x="0" y="0"/>
+                    <a:ext cx="1203952" cy="521677"/>
+                  </a:xfrm>
+                  <a:prstGeom prst="rect">
+                    <a:avLst/>
+                  </a:prstGeom>
+                  <a:noFill/>
+                  <a:ln>
+                    <a:noFill/>
+                  </a:ln>
+                </pic:spPr>
+              </pic:pic>
+            </a:graphicData>
+          </a:graphic>
+          <wp14:sizeRelH relativeFrom="margin">
+            <wp14:pctWidth>0</wp14:pctWidth>
+          </wp14:sizeRelH>
+          <wp14:sizeRelV relativeFrom="margin">
+            <wp14:pctHeight>0</wp14:pctHeight>
+          </wp14:sizeRelV>
+        </wp:anchor>
+      </w:drawing>
+    </w:r>
+  </w:p>
+  <w:p>
+    <w:pPr>
+      <w:pStyle w:val="Header"/>
+    </w:pPr>
+  </w:p>
+</w:hdr>
 </file>
 
 <file path=word/numbering.xml><?xml version="1.0" encoding="utf-8"?>
@@ -3053,7 +4907,7 @@
   <w:abstractNum w:abstractNumId="3" w15:restartNumberingAfterBreak="0">
     <w:nsid w:val="51FC750F"/>
     <w:multiLevelType w:val="hybridMultilevel"/>
-    <w:tmpl w:val="DC30CB48"/>
+    <w:tmpl w:val="21704C6C"/>
     <w:lvl w:ilvl="0" w:tplc="4009000F">
       <w:start w:val="1"/>
       <w:numFmt w:val="decimal"/>
@@ -3575,7 +5429,7 @@
     <w:lsdException w:name="footnote text" w:semiHidden="1" w:unhideWhenUsed="1"/>
     <w:lsdException w:name="annotation text" w:semiHidden="1" w:unhideWhenUsed="1"/>
     <w:lsdException w:name="header" w:semiHidden="1" w:unhideWhenUsed="1"/>
-    <w:lsdException w:name="footer" w:semiHidden="1" w:unhideWhenUsed="1"/>
+    <w:lsdException w:name="footer" w:semiHidden="1" w:unhideWhenUsed="1" w:qFormat="1"/>
     <w:lsdException w:name="index heading" w:semiHidden="1" w:unhideWhenUsed="1"/>
     <w:lsdException w:name="caption" w:semiHidden="1" w:uiPriority="35" w:unhideWhenUsed="1" w:qFormat="1"/>
     <w:lsdException w:name="table of figures" w:semiHidden="1" w:unhideWhenUsed="1"/>
@@ -3923,7 +5777,7 @@
   <w:style w:type="paragraph" w:default="1" w:styleId="Normal">
     <w:name w:val="Normal"/>
     <w:qFormat/>
-    <w:rsid w:val="00791346"/>
+    <w:rsid w:val="00C37F3A"/>
   </w:style>
   <w:style w:type="paragraph" w:styleId="Heading1">
     <w:name w:val="heading 1"/>
@@ -4061,6 +5915,70 @@
       <w:ind w:left="720"/>
       <w:contextualSpacing/>
     </w:pPr>
+  </w:style>
+  <w:style w:type="paragraph" w:styleId="Header">
+    <w:name w:val="header"/>
+    <w:basedOn w:val="Normal"/>
+    <w:link w:val="HeaderChar"/>
+    <w:uiPriority w:val="99"/>
+    <w:unhideWhenUsed/>
+    <w:rsid w:val="00010F80"/>
+    <w:pPr>
+      <w:tabs>
+        <w:tab w:val="center" w:pos="4513"/>
+        <w:tab w:val="right" w:pos="9026"/>
+      </w:tabs>
+      <w:spacing w:after="0" w:line="240" w:lineRule="auto"/>
+    </w:pPr>
+  </w:style>
+  <w:style w:type="character" w:customStyle="1" w:styleId="HeaderChar">
+    <w:name w:val="Header Char"/>
+    <w:basedOn w:val="DefaultParagraphFont"/>
+    <w:link w:val="Header"/>
+    <w:uiPriority w:val="99"/>
+    <w:rsid w:val="00010F80"/>
+  </w:style>
+  <w:style w:type="paragraph" w:styleId="Footer">
+    <w:name w:val="footer"/>
+    <w:basedOn w:val="Normal"/>
+    <w:link w:val="FooterChar"/>
+    <w:uiPriority w:val="99"/>
+    <w:unhideWhenUsed/>
+    <w:qFormat/>
+    <w:rsid w:val="00010F80"/>
+    <w:pPr>
+      <w:tabs>
+        <w:tab w:val="center" w:pos="4513"/>
+        <w:tab w:val="right" w:pos="9026"/>
+      </w:tabs>
+      <w:spacing w:after="0" w:line="240" w:lineRule="auto"/>
+    </w:pPr>
+  </w:style>
+  <w:style w:type="character" w:customStyle="1" w:styleId="FooterChar">
+    <w:name w:val="Footer Char"/>
+    <w:basedOn w:val="DefaultParagraphFont"/>
+    <w:link w:val="Footer"/>
+    <w:uiPriority w:val="99"/>
+    <w:rsid w:val="00010F80"/>
+  </w:style>
+  <w:style w:type="paragraph" w:styleId="Caption">
+    <w:name w:val="caption"/>
+    <w:basedOn w:val="Normal"/>
+    <w:next w:val="Normal"/>
+    <w:uiPriority w:val="35"/>
+    <w:unhideWhenUsed/>
+    <w:qFormat/>
+    <w:rsid w:val="006C2589"/>
+    <w:pPr>
+      <w:spacing w:after="200" w:line="240" w:lineRule="auto"/>
+    </w:pPr>
+    <w:rPr>
+      <w:i/>
+      <w:iCs/>
+      <w:color w:val="44546A" w:themeColor="text2"/>
+      <w:sz w:val="18"/>
+      <w:szCs w:val="16"/>
+    </w:rPr>
   </w:style>
 </w:styles>
 </file>

</xml_diff>